<commit_message>
updating all drac files
</commit_message>
<xml_diff>
--- a/L_Notes/L8_Notes.docx
+++ b/L_Notes/L8_Notes.docx
@@ -150,21 +150,12 @@
           <w:szCs w:val="20"/>
         </w:rPr>
       </w:pPr>
-      <w:proofErr w:type="spellStart"/>
-      <w:r>
-        <w:rPr>
-          <w:sz w:val="20"/>
-          <w:szCs w:val="20"/>
-        </w:rPr>
-        <w:t>Approx</w:t>
-      </w:r>
-      <w:proofErr w:type="spellEnd"/>
-      <w:r>
-        <w:rPr>
-          <w:sz w:val="20"/>
-          <w:szCs w:val="20"/>
-        </w:rPr>
-        <w:t xml:space="preserve"> 10</w:t>
+      <w:r>
+        <w:rPr>
+          <w:sz w:val="20"/>
+          <w:szCs w:val="20"/>
+        </w:rPr>
+        <w:t>Approx 10</w:t>
       </w:r>
       <w:r>
         <w:rPr>
@@ -209,17 +200,8 @@
           <w:sz w:val="20"/>
           <w:szCs w:val="20"/>
         </w:rPr>
-        <w:t xml:space="preserve">Assume for the moment that we could build a </w:t>
-      </w:r>
-      <w:proofErr w:type="gramStart"/>
-      <w:r>
-        <w:rPr>
-          <w:sz w:val="20"/>
-          <w:szCs w:val="20"/>
-        </w:rPr>
-        <w:t>graph..</w:t>
-      </w:r>
-      <w:proofErr w:type="gramEnd"/>
+        <w:t>Assume for the moment that we could build a graph..</w:t>
+      </w:r>
     </w:p>
     <w:p>
       <w:pPr>
@@ -235,27 +217,7 @@
           <w:sz w:val="20"/>
           <w:szCs w:val="20"/>
         </w:rPr>
-        <w:t>Most frequent operation in algorithm “Does edge(</w:t>
-      </w:r>
-      <w:proofErr w:type="spellStart"/>
-      <w:proofErr w:type="gramStart"/>
-      <w:r>
-        <w:rPr>
-          <w:b/>
-          <w:sz w:val="20"/>
-          <w:szCs w:val="20"/>
-        </w:rPr>
-        <w:t>v,w</w:t>
-      </w:r>
-      <w:proofErr w:type="spellEnd"/>
-      <w:proofErr w:type="gramEnd"/>
-      <w:r>
-        <w:rPr>
-          <w:b/>
-          <w:sz w:val="20"/>
-          <w:szCs w:val="20"/>
-        </w:rPr>
-        <w:t>) exist?”</w:t>
+        <w:t>Most frequent operation in algorithm “Does edge(v,w) exist?”</w:t>
       </w:r>
     </w:p>
     <w:p>
@@ -367,33 +329,13 @@
                               </w:rPr>
                               <w:t xml:space="preserve">Implementation of </w:t>
                             </w:r>
-                            <w:proofErr w:type="spellStart"/>
-                            <w:proofErr w:type="gramStart"/>
                             <w:r>
                               <w:rPr>
                                 <w:b/>
                                 <w:sz w:val="20"/>
                                 <w:szCs w:val="20"/>
                               </w:rPr>
-                              <w:t>linkExists</w:t>
-                            </w:r>
-                            <w:proofErr w:type="spellEnd"/>
-                            <w:r>
-                              <w:rPr>
-                                <w:b/>
-                                <w:sz w:val="20"/>
-                                <w:szCs w:val="20"/>
-                              </w:rPr>
-                              <w:t>(</w:t>
-                            </w:r>
-                            <w:proofErr w:type="gramEnd"/>
-                            <w:r>
-                              <w:rPr>
-                                <w:b/>
-                                <w:sz w:val="20"/>
-                                <w:szCs w:val="20"/>
-                              </w:rPr>
-                              <w:t>)</w:t>
+                              <w:t>linkExists()</w:t>
                             </w:r>
                           </w:p>
                           <w:p>
@@ -413,23 +355,7 @@
                                 <w:sz w:val="20"/>
                                 <w:szCs w:val="20"/>
                               </w:rPr>
-                              <w:t xml:space="preserve">For </w:t>
-                            </w:r>
-                            <w:proofErr w:type="spellStart"/>
-                            <w:r>
-                              <w:rPr>
-                                <w:sz w:val="20"/>
-                                <w:szCs w:val="20"/>
-                              </w:rPr>
-                              <w:t>adj</w:t>
-                            </w:r>
-                            <w:proofErr w:type="spellEnd"/>
-                            <w:r>
-                              <w:rPr>
-                                <w:sz w:val="20"/>
-                                <w:szCs w:val="20"/>
-                              </w:rPr>
-                              <w:t xml:space="preserve"> matrix: </w:t>
+                              <w:t xml:space="preserve">For adj matrix: </w:t>
                             </w:r>
                             <w:r>
                               <w:rPr>
@@ -437,25 +363,7 @@
                                 <w:sz w:val="20"/>
                                 <w:szCs w:val="20"/>
                               </w:rPr>
-                              <w:t>if (g-&gt;edges[page][</w:t>
-                            </w:r>
-                            <w:proofErr w:type="spellStart"/>
-                            <w:r>
-                              <w:rPr>
-                                <w:b/>
-                                <w:sz w:val="20"/>
-                                <w:szCs w:val="20"/>
-                              </w:rPr>
-                              <w:t>myPage</w:t>
-                            </w:r>
-                            <w:proofErr w:type="spellEnd"/>
-                            <w:r>
-                              <w:rPr>
-                                <w:b/>
-                                <w:sz w:val="20"/>
-                                <w:szCs w:val="20"/>
-                              </w:rPr>
-                              <w:t>])</w:t>
+                              <w:t>if (g-&gt;edges[page][myPage])</w:t>
                             </w:r>
                           </w:p>
                           <w:p>
@@ -475,69 +383,15 @@
                                 <w:sz w:val="20"/>
                                 <w:szCs w:val="20"/>
                               </w:rPr>
-                              <w:t xml:space="preserve">For </w:t>
+                              <w:t xml:space="preserve">For adj list: </w:t>
                             </w:r>
-                            <w:proofErr w:type="spellStart"/>
-                            <w:r>
-                              <w:rPr>
-                                <w:sz w:val="20"/>
-                                <w:szCs w:val="20"/>
-                              </w:rPr>
-                              <w:t>adj</w:t>
-                            </w:r>
-                            <w:proofErr w:type="spellEnd"/>
-                            <w:r>
-                              <w:rPr>
-                                <w:sz w:val="20"/>
-                                <w:szCs w:val="20"/>
-                              </w:rPr>
-                              <w:t xml:space="preserve"> list: </w:t>
-                            </w:r>
-                            <w:proofErr w:type="spellStart"/>
                             <w:r>
                               <w:rPr>
                                 <w:b/>
                                 <w:sz w:val="20"/>
                                 <w:szCs w:val="20"/>
                               </w:rPr>
-                              <w:t>searchList</w:t>
-                            </w:r>
-                            <w:proofErr w:type="spellEnd"/>
-                            <w:r>
-                              <w:rPr>
-                                <w:b/>
-                                <w:sz w:val="20"/>
-                                <w:szCs w:val="20"/>
-                              </w:rPr>
-                              <w:t>(g-&gt;edges[page</w:t>
-                            </w:r>
-                            <w:proofErr w:type="gramStart"/>
-                            <w:r>
-                              <w:rPr>
-                                <w:b/>
-                                <w:sz w:val="20"/>
-                                <w:szCs w:val="20"/>
-                              </w:rPr>
-                              <w:t>],</w:t>
-                            </w:r>
-                            <w:proofErr w:type="spellStart"/>
-                            <w:r>
-                              <w:rPr>
-                                <w:b/>
-                                <w:sz w:val="20"/>
-                                <w:szCs w:val="20"/>
-                              </w:rPr>
-                              <w:t>myPage</w:t>
-                            </w:r>
-                            <w:proofErr w:type="spellEnd"/>
-                            <w:proofErr w:type="gramEnd"/>
-                            <w:r>
-                              <w:rPr>
-                                <w:b/>
-                                <w:sz w:val="20"/>
-                                <w:szCs w:val="20"/>
-                              </w:rPr>
-                              <w:t>)</w:t>
+                              <w:t>searchList(g-&gt;edges[page],myPage)</w:t>
                             </w:r>
                           </w:p>
                           <w:p>
@@ -638,33 +492,13 @@
                         </w:rPr>
                         <w:t xml:space="preserve">Implementation of </w:t>
                       </w:r>
-                      <w:proofErr w:type="spellStart"/>
-                      <w:proofErr w:type="gramStart"/>
                       <w:r>
                         <w:rPr>
                           <w:b/>
                           <w:sz w:val="20"/>
                           <w:szCs w:val="20"/>
                         </w:rPr>
-                        <w:t>linkExists</w:t>
-                      </w:r>
-                      <w:proofErr w:type="spellEnd"/>
-                      <w:r>
-                        <w:rPr>
-                          <w:b/>
-                          <w:sz w:val="20"/>
-                          <w:szCs w:val="20"/>
-                        </w:rPr>
-                        <w:t>(</w:t>
-                      </w:r>
-                      <w:proofErr w:type="gramEnd"/>
-                      <w:r>
-                        <w:rPr>
-                          <w:b/>
-                          <w:sz w:val="20"/>
-                          <w:szCs w:val="20"/>
-                        </w:rPr>
-                        <w:t>)</w:t>
+                        <w:t>linkExists()</w:t>
                       </w:r>
                     </w:p>
                     <w:p>
@@ -684,23 +518,7 @@
                           <w:sz w:val="20"/>
                           <w:szCs w:val="20"/>
                         </w:rPr>
-                        <w:t xml:space="preserve">For </w:t>
-                      </w:r>
-                      <w:proofErr w:type="spellStart"/>
-                      <w:r>
-                        <w:rPr>
-                          <w:sz w:val="20"/>
-                          <w:szCs w:val="20"/>
-                        </w:rPr>
-                        <w:t>adj</w:t>
-                      </w:r>
-                      <w:proofErr w:type="spellEnd"/>
-                      <w:r>
-                        <w:rPr>
-                          <w:sz w:val="20"/>
-                          <w:szCs w:val="20"/>
-                        </w:rPr>
-                        <w:t xml:space="preserve"> matrix: </w:t>
+                        <w:t xml:space="preserve">For adj matrix: </w:t>
                       </w:r>
                       <w:r>
                         <w:rPr>
@@ -708,25 +526,7 @@
                           <w:sz w:val="20"/>
                           <w:szCs w:val="20"/>
                         </w:rPr>
-                        <w:t>if (g-&gt;edges[page][</w:t>
-                      </w:r>
-                      <w:proofErr w:type="spellStart"/>
-                      <w:r>
-                        <w:rPr>
-                          <w:b/>
-                          <w:sz w:val="20"/>
-                          <w:szCs w:val="20"/>
-                        </w:rPr>
-                        <w:t>myPage</w:t>
-                      </w:r>
-                      <w:proofErr w:type="spellEnd"/>
-                      <w:r>
-                        <w:rPr>
-                          <w:b/>
-                          <w:sz w:val="20"/>
-                          <w:szCs w:val="20"/>
-                        </w:rPr>
-                        <w:t>])</w:t>
+                        <w:t>if (g-&gt;edges[page][myPage])</w:t>
                       </w:r>
                     </w:p>
                     <w:p>
@@ -746,69 +546,15 @@
                           <w:sz w:val="20"/>
                           <w:szCs w:val="20"/>
                         </w:rPr>
-                        <w:t xml:space="preserve">For </w:t>
+                        <w:t xml:space="preserve">For adj list: </w:t>
                       </w:r>
-                      <w:proofErr w:type="spellStart"/>
-                      <w:r>
-                        <w:rPr>
-                          <w:sz w:val="20"/>
-                          <w:szCs w:val="20"/>
-                        </w:rPr>
-                        <w:t>adj</w:t>
-                      </w:r>
-                      <w:proofErr w:type="spellEnd"/>
-                      <w:r>
-                        <w:rPr>
-                          <w:sz w:val="20"/>
-                          <w:szCs w:val="20"/>
-                        </w:rPr>
-                        <w:t xml:space="preserve"> list: </w:t>
-                      </w:r>
-                      <w:proofErr w:type="spellStart"/>
                       <w:r>
                         <w:rPr>
                           <w:b/>
                           <w:sz w:val="20"/>
                           <w:szCs w:val="20"/>
                         </w:rPr>
-                        <w:t>searchList</w:t>
-                      </w:r>
-                      <w:proofErr w:type="spellEnd"/>
-                      <w:r>
-                        <w:rPr>
-                          <w:b/>
-                          <w:sz w:val="20"/>
-                          <w:szCs w:val="20"/>
-                        </w:rPr>
-                        <w:t>(g-&gt;edges[page</w:t>
-                      </w:r>
-                      <w:proofErr w:type="gramStart"/>
-                      <w:r>
-                        <w:rPr>
-                          <w:b/>
-                          <w:sz w:val="20"/>
-                          <w:szCs w:val="20"/>
-                        </w:rPr>
-                        <w:t>],</w:t>
-                      </w:r>
-                      <w:proofErr w:type="spellStart"/>
-                      <w:r>
-                        <w:rPr>
-                          <w:b/>
-                          <w:sz w:val="20"/>
-                          <w:szCs w:val="20"/>
-                        </w:rPr>
-                        <w:t>myPage</w:t>
-                      </w:r>
-                      <w:proofErr w:type="spellEnd"/>
-                      <w:proofErr w:type="gramEnd"/>
-                      <w:r>
-                        <w:rPr>
-                          <w:b/>
-                          <w:sz w:val="20"/>
-                          <w:szCs w:val="20"/>
-                        </w:rPr>
-                        <w:t>)</w:t>
+                        <w:t>searchList(g-&gt;edges[page],myPage)</w:t>
                       </w:r>
                     </w:p>
                     <w:p>
@@ -1087,21 +833,12 @@
                                 <w:szCs w:val="20"/>
                               </w:rPr>
                             </w:pPr>
-                            <w:proofErr w:type="spellStart"/>
                             <w:r>
                               <w:rPr>
                                 <w:sz w:val="20"/>
                                 <w:szCs w:val="20"/>
                               </w:rPr>
-                              <w:t>Adj</w:t>
-                            </w:r>
-                            <w:proofErr w:type="spellEnd"/>
-                            <w:r>
-                              <w:rPr>
-                                <w:sz w:val="20"/>
-                                <w:szCs w:val="20"/>
-                              </w:rPr>
-                              <w:t xml:space="preserve"> matrix … V = 4x10</w:t>
+                              <w:t>Adj matrix … V = 4x10</w:t>
                             </w:r>
                             <w:r>
                               <w:rPr>
@@ -1160,21 +897,12 @@
                                 <w:szCs w:val="20"/>
                               </w:rPr>
                             </w:pPr>
-                            <w:proofErr w:type="spellStart"/>
                             <w:r>
                               <w:rPr>
                                 <w:sz w:val="20"/>
                                 <w:szCs w:val="20"/>
                               </w:rPr>
-                              <w:t>Adj</w:t>
-                            </w:r>
-                            <w:proofErr w:type="spellEnd"/>
-                            <w:r>
-                              <w:rPr>
-                                <w:sz w:val="20"/>
-                                <w:szCs w:val="20"/>
-                              </w:rPr>
-                              <w:t xml:space="preserve"> list… V lists, each with ~ 10</w:t>
+                              <w:t>Adj list… V lists, each with ~ 10</w:t>
                             </w:r>
                             <w:r>
                               <w:rPr>
@@ -1259,21 +987,12 @@
                           <w:szCs w:val="20"/>
                         </w:rPr>
                       </w:pPr>
-                      <w:proofErr w:type="spellStart"/>
                       <w:r>
                         <w:rPr>
                           <w:sz w:val="20"/>
                           <w:szCs w:val="20"/>
                         </w:rPr>
-                        <w:t>Adj</w:t>
-                      </w:r>
-                      <w:proofErr w:type="spellEnd"/>
-                      <w:r>
-                        <w:rPr>
-                          <w:sz w:val="20"/>
-                          <w:szCs w:val="20"/>
-                        </w:rPr>
-                        <w:t xml:space="preserve"> matrix … V = 4x10</w:t>
+                        <w:t>Adj matrix … V = 4x10</w:t>
                       </w:r>
                       <w:r>
                         <w:rPr>
@@ -1332,21 +1051,12 @@
                           <w:szCs w:val="20"/>
                         </w:rPr>
                       </w:pPr>
-                      <w:proofErr w:type="spellStart"/>
                       <w:r>
                         <w:rPr>
                           <w:sz w:val="20"/>
                           <w:szCs w:val="20"/>
                         </w:rPr>
-                        <w:t>Adj</w:t>
-                      </w:r>
-                      <w:proofErr w:type="spellEnd"/>
-                      <w:r>
-                        <w:rPr>
-                          <w:sz w:val="20"/>
-                          <w:szCs w:val="20"/>
-                        </w:rPr>
-                        <w:t xml:space="preserve"> list… V lists, each with ~ 10</w:t>
+                        <w:t>Adj list… V lists, each with ~ 10</w:t>
                       </w:r>
                       <w:r>
                         <w:rPr>
@@ -1612,23 +1322,7 @@
           <w:sz w:val="20"/>
           <w:szCs w:val="20"/>
         </w:rPr>
-        <w:t xml:space="preserve">Given a </w:t>
-      </w:r>
-      <w:proofErr w:type="spellStart"/>
-      <w:r>
-        <w:rPr>
-          <w:sz w:val="20"/>
-          <w:szCs w:val="20"/>
-        </w:rPr>
-        <w:t>DiGraph</w:t>
-      </w:r>
-      <w:proofErr w:type="spellEnd"/>
-      <w:r>
-        <w:rPr>
-          <w:sz w:val="20"/>
-          <w:szCs w:val="20"/>
-        </w:rPr>
-        <w:t xml:space="preserve"> g, it is potentially useful to know;</w:t>
+        <w:t>Given a DiGraph g, it is potentially useful to know;</w:t>
       </w:r>
     </w:p>
     <w:p>
@@ -1698,41 +1392,13 @@
           <w:szCs w:val="20"/>
         </w:rPr>
       </w:pPr>
-      <w:proofErr w:type="spellStart"/>
       <w:r>
         <w:rPr>
           <w:b/>
           <w:sz w:val="20"/>
           <w:szCs w:val="20"/>
         </w:rPr>
-        <w:t>bool</w:t>
-      </w:r>
-      <w:proofErr w:type="spellEnd"/>
-      <w:r>
-        <w:rPr>
-          <w:b/>
-          <w:sz w:val="20"/>
-          <w:szCs w:val="20"/>
-        </w:rPr>
-        <w:t xml:space="preserve"> </w:t>
-      </w:r>
-      <w:proofErr w:type="gramStart"/>
-      <w:r>
-        <w:rPr>
-          <w:b/>
-          <w:sz w:val="20"/>
-          <w:szCs w:val="20"/>
-        </w:rPr>
-        <w:t>reachable(</w:t>
-      </w:r>
-      <w:proofErr w:type="gramEnd"/>
-      <w:r>
-        <w:rPr>
-          <w:b/>
-          <w:sz w:val="20"/>
-          <w:szCs w:val="20"/>
-        </w:rPr>
-        <w:t>Graph g, Vertex S, Vertex T)</w:t>
+        <w:t>bool reachable(Graph g, Vertex S, Vertex T)</w:t>
       </w:r>
     </w:p>
     <w:p>
@@ -1787,23 +1453,7 @@
           <w:sz w:val="20"/>
           <w:szCs w:val="20"/>
         </w:rPr>
-        <w:t xml:space="preserve">Is a </w:t>
-      </w:r>
-      <w:proofErr w:type="spellStart"/>
-      <w:r>
-        <w:rPr>
-          <w:sz w:val="20"/>
-          <w:szCs w:val="20"/>
-        </w:rPr>
-        <w:t>malloc’d</w:t>
-      </w:r>
-      <w:proofErr w:type="spellEnd"/>
-      <w:r>
-        <w:rPr>
-          <w:sz w:val="20"/>
-          <w:szCs w:val="20"/>
-        </w:rPr>
-        <w:t xml:space="preserve"> object being reference by any pointer? (to check for memory leak / garbage memory)</w:t>
+        <w:t>Is a malloc’d object being reference by any pointer? (to check for memory leak / garbage memory)</w:t>
       </w:r>
     </w:p>
     <w:p>
@@ -1874,41 +1524,13 @@
         </w:rPr>
         <w:t xml:space="preserve">Implement it via. </w:t>
       </w:r>
-      <w:proofErr w:type="spellStart"/>
       <w:r>
         <w:rPr>
           <w:b/>
           <w:sz w:val="20"/>
           <w:szCs w:val="20"/>
         </w:rPr>
-        <w:t>hasPath</w:t>
-      </w:r>
-      <w:proofErr w:type="spellEnd"/>
-      <w:r>
-        <w:rPr>
-          <w:b/>
-          <w:sz w:val="20"/>
-          <w:szCs w:val="20"/>
-        </w:rPr>
-        <w:t>(</w:t>
-      </w:r>
-      <w:proofErr w:type="gramStart"/>
-      <w:r>
-        <w:rPr>
-          <w:b/>
-          <w:sz w:val="20"/>
-          <w:szCs w:val="20"/>
-        </w:rPr>
-        <w:t>S,T</w:t>
-      </w:r>
-      <w:proofErr w:type="gramEnd"/>
-      <w:r>
-        <w:rPr>
-          <w:b/>
-          <w:sz w:val="20"/>
-          <w:szCs w:val="20"/>
-        </w:rPr>
-        <w:t>)</w:t>
+        <w:t>hasPath(S,T)</w:t>
       </w:r>
     </w:p>
     <w:p>
@@ -1936,25 +1558,7 @@
           <w:sz w:val="20"/>
           <w:szCs w:val="20"/>
         </w:rPr>
-        <w:t>reachable(</w:t>
-      </w:r>
-      <w:proofErr w:type="gramStart"/>
-      <w:r>
-        <w:rPr>
-          <w:b/>
-          <w:sz w:val="20"/>
-          <w:szCs w:val="20"/>
-        </w:rPr>
-        <w:t>S,T</w:t>
-      </w:r>
-      <w:proofErr w:type="gramEnd"/>
-      <w:r>
-        <w:rPr>
-          <w:b/>
-          <w:sz w:val="20"/>
-          <w:szCs w:val="20"/>
-        </w:rPr>
-        <w:t>)</w:t>
+        <w:t>reachable(S,T)</w:t>
       </w:r>
       <w:r>
         <w:rPr>
@@ -2251,23 +1855,7 @@
           <w:sz w:val="20"/>
           <w:szCs w:val="20"/>
         </w:rPr>
-        <w:t xml:space="preserve"> (</w:t>
-      </w:r>
-      <w:proofErr w:type="spellStart"/>
-      <w:r>
-        <w:rPr>
-          <w:sz w:val="20"/>
-          <w:szCs w:val="20"/>
-        </w:rPr>
-        <w:t>tc</w:t>
-      </w:r>
-      <w:proofErr w:type="spellEnd"/>
-      <w:r>
-        <w:rPr>
-          <w:sz w:val="20"/>
-          <w:szCs w:val="20"/>
-        </w:rPr>
-        <w:t xml:space="preserve"> = transitive closure)</w:t>
+        <w:t xml:space="preserve"> (tc = transitive closure)</w:t>
       </w:r>
     </w:p>
     <w:p>
@@ -2287,23 +1875,7 @@
           <w:sz w:val="20"/>
           <w:szCs w:val="20"/>
         </w:rPr>
-        <w:t xml:space="preserve">If </w:t>
-      </w:r>
-      <w:proofErr w:type="spellStart"/>
-      <w:r>
-        <w:rPr>
-          <w:sz w:val="20"/>
-          <w:szCs w:val="20"/>
-        </w:rPr>
-        <w:t>tc</w:t>
-      </w:r>
-      <w:proofErr w:type="spellEnd"/>
-      <w:r>
-        <w:rPr>
-          <w:sz w:val="20"/>
-          <w:szCs w:val="20"/>
-        </w:rPr>
-        <w:t>[s][t] = 1</w:t>
+        <w:t>If tc[s][t] = 1</w:t>
       </w:r>
       <w:r>
         <w:rPr>
@@ -2344,23 +1916,7 @@
           <w:sz w:val="20"/>
           <w:szCs w:val="20"/>
         </w:rPr>
-        <w:t xml:space="preserve">If </w:t>
-      </w:r>
-      <w:proofErr w:type="spellStart"/>
-      <w:r>
-        <w:rPr>
-          <w:sz w:val="20"/>
-          <w:szCs w:val="20"/>
-        </w:rPr>
-        <w:t>tc</w:t>
-      </w:r>
-      <w:proofErr w:type="spellEnd"/>
-      <w:r>
-        <w:rPr>
-          <w:sz w:val="20"/>
-          <w:szCs w:val="20"/>
-        </w:rPr>
-        <w:t xml:space="preserve">[t][s] = 0 </w:t>
+        <w:t xml:space="preserve">If tc[t][s] = 0 </w:t>
       </w:r>
       <w:r>
         <w:rPr>
@@ -2389,23 +1945,13 @@
           <w:szCs w:val="20"/>
         </w:rPr>
       </w:pPr>
-      <w:proofErr w:type="spellStart"/>
       <w:r>
         <w:rPr>
           <w:b/>
           <w:sz w:val="20"/>
           <w:szCs w:val="20"/>
         </w:rPr>
-        <w:t>Warshall’s</w:t>
-      </w:r>
-      <w:proofErr w:type="spellEnd"/>
-      <w:r>
-        <w:rPr>
-          <w:b/>
-          <w:sz w:val="20"/>
-          <w:szCs w:val="20"/>
-        </w:rPr>
-        <w:t xml:space="preserve"> Algorithm</w:t>
+        <w:t>Warshall’s Algorithm</w:t>
       </w:r>
     </w:p>
     <w:p>
@@ -2503,33 +2049,13 @@
         </w:rPr>
         <w:t xml:space="preserve">Cost analysis </w:t>
       </w:r>
-      <w:proofErr w:type="spellStart"/>
-      <w:proofErr w:type="gramStart"/>
       <w:r>
         <w:rPr>
           <w:b/>
           <w:sz w:val="20"/>
           <w:szCs w:val="20"/>
         </w:rPr>
-        <w:t>tc</w:t>
-      </w:r>
-      <w:proofErr w:type="spellEnd"/>
-      <w:r>
-        <w:rPr>
-          <w:b/>
-          <w:sz w:val="20"/>
-          <w:szCs w:val="20"/>
-        </w:rPr>
-        <w:t>[</w:t>
-      </w:r>
-      <w:proofErr w:type="gramEnd"/>
-      <w:r>
-        <w:rPr>
-          <w:b/>
-          <w:sz w:val="20"/>
-          <w:szCs w:val="20"/>
-        </w:rPr>
-        <w:t xml:space="preserve"> ][ ]</w:t>
+        <w:t>tc[ ][ ]</w:t>
       </w:r>
       <w:r>
         <w:rPr>
@@ -2625,8 +2151,6 @@
         </w:rPr>
         <w:t xml:space="preserve">Computation of </w:t>
       </w:r>
-      <w:proofErr w:type="spellStart"/>
-      <w:proofErr w:type="gramStart"/>
       <w:r>
         <w:rPr>
           <w:i/>
@@ -2635,23 +2159,13 @@
         </w:rPr>
         <w:t>makeClosure</w:t>
       </w:r>
-      <w:proofErr w:type="spellEnd"/>
       <w:r>
         <w:rPr>
           <w:i/>
           <w:sz w:val="20"/>
           <w:szCs w:val="20"/>
         </w:rPr>
-        <w:t>( )</w:t>
-      </w:r>
-      <w:proofErr w:type="gramEnd"/>
-      <w:r>
-        <w:rPr>
-          <w:i/>
-          <w:sz w:val="20"/>
-          <w:szCs w:val="20"/>
-        </w:rPr>
-        <w:t>:</w:t>
+        <w:t>( ):</w:t>
       </w:r>
       <w:r>
         <w:rPr>
@@ -2719,133 +2233,111 @@
         </w:rPr>
         <w:t xml:space="preserve">Computation of </w:t>
       </w:r>
-      <w:proofErr w:type="gramStart"/>
       <w:r>
         <w:rPr>
           <w:i/>
           <w:sz w:val="20"/>
           <w:szCs w:val="20"/>
         </w:rPr>
+        <w:t>reachable( ):</w:t>
+      </w:r>
+      <w:r>
+        <w:rPr>
+          <w:sz w:val="20"/>
+          <w:szCs w:val="20"/>
+        </w:rPr>
+        <w:t xml:space="preserve"> </w:t>
+      </w:r>
+      <w:r>
+        <w:rPr>
+          <w:b/>
+          <w:sz w:val="20"/>
+          <w:szCs w:val="20"/>
+        </w:rPr>
+        <w:t>O(1)</w:t>
+      </w:r>
+      <w:r>
+        <w:rPr>
+          <w:sz w:val="20"/>
+          <w:szCs w:val="20"/>
+        </w:rPr>
+        <w:t xml:space="preserve"> after first call to </w:t>
+      </w:r>
+      <w:r>
+        <w:rPr>
+          <w:i/>
+          <w:sz w:val="20"/>
+          <w:szCs w:val="20"/>
+        </w:rPr>
+        <w:t>reachable( );</w:t>
+      </w:r>
+    </w:p>
+    <w:p>
+      <w:pPr>
+        <w:rPr>
+          <w:sz w:val="20"/>
+          <w:szCs w:val="20"/>
+        </w:rPr>
+      </w:pPr>
+      <w:r>
+        <w:rPr>
+          <w:sz w:val="20"/>
+          <w:szCs w:val="20"/>
+        </w:rPr>
+        <w:t xml:space="preserve">Amortisation: Many calls to </w:t>
+      </w:r>
+      <w:r>
+        <w:rPr>
+          <w:i/>
+          <w:sz w:val="20"/>
+          <w:szCs w:val="20"/>
+        </w:rPr>
+        <w:t xml:space="preserve">reachable( ) </w:t>
+      </w:r>
+      <w:r>
+        <w:rPr>
+          <w:sz w:val="20"/>
+          <w:szCs w:val="20"/>
+        </w:rPr>
+        <w:t>would justify other costs</w:t>
+      </w:r>
+    </w:p>
+    <w:p>
+      <w:pPr>
+        <w:rPr>
+          <w:sz w:val="20"/>
+          <w:szCs w:val="20"/>
+        </w:rPr>
+      </w:pPr>
+      <w:r>
+        <w:rPr>
+          <w:sz w:val="20"/>
+          <w:szCs w:val="20"/>
+        </w:rPr>
+        <w:t>Alternative:</w:t>
+      </w:r>
+      <w:r>
+        <w:rPr>
+          <w:sz w:val="20"/>
+          <w:szCs w:val="20"/>
+        </w:rPr>
+        <w:t xml:space="preserve"> use DFS</w:t>
+      </w:r>
+      <w:r>
+        <w:rPr>
+          <w:sz w:val="20"/>
+          <w:szCs w:val="20"/>
+        </w:rPr>
+        <w:t xml:space="preserve"> in each call to </w:t>
+      </w:r>
+      <w:r>
+        <w:rPr>
+          <w:i/>
+          <w:sz w:val="20"/>
+          <w:szCs w:val="20"/>
+        </w:rPr>
         <w:t>reachable( )</w:t>
       </w:r>
-      <w:proofErr w:type="gramEnd"/>
-      <w:r>
-        <w:rPr>
-          <w:i/>
-          <w:sz w:val="20"/>
-          <w:szCs w:val="20"/>
-        </w:rPr>
-        <w:t>:</w:t>
-      </w:r>
-      <w:r>
-        <w:rPr>
-          <w:sz w:val="20"/>
-          <w:szCs w:val="20"/>
-        </w:rPr>
-        <w:t xml:space="preserve"> </w:t>
-      </w:r>
-      <w:r>
-        <w:rPr>
-          <w:b/>
-          <w:sz w:val="20"/>
-          <w:szCs w:val="20"/>
-        </w:rPr>
-        <w:t>O(1)</w:t>
-      </w:r>
-      <w:r>
-        <w:rPr>
-          <w:sz w:val="20"/>
-          <w:szCs w:val="20"/>
-        </w:rPr>
-        <w:t xml:space="preserve"> after first call to </w:t>
-      </w:r>
-      <w:r>
-        <w:rPr>
-          <w:i/>
-          <w:sz w:val="20"/>
-          <w:szCs w:val="20"/>
-        </w:rPr>
-        <w:t>reachable( );</w:t>
-      </w:r>
-    </w:p>
-    <w:p>
-      <w:pPr>
-        <w:rPr>
-          <w:sz w:val="20"/>
-          <w:szCs w:val="20"/>
-        </w:rPr>
-      </w:pPr>
-      <w:r>
-        <w:rPr>
-          <w:sz w:val="20"/>
-          <w:szCs w:val="20"/>
-        </w:rPr>
-        <w:t xml:space="preserve">Amortisation: Many calls to </w:t>
-      </w:r>
-      <w:proofErr w:type="gramStart"/>
-      <w:r>
-        <w:rPr>
-          <w:i/>
-          <w:sz w:val="20"/>
-          <w:szCs w:val="20"/>
-        </w:rPr>
-        <w:t>reachable( )</w:t>
-      </w:r>
-      <w:proofErr w:type="gramEnd"/>
-      <w:r>
-        <w:rPr>
-          <w:i/>
-          <w:sz w:val="20"/>
-          <w:szCs w:val="20"/>
-        </w:rPr>
-        <w:t xml:space="preserve"> </w:t>
-      </w:r>
-      <w:r>
-        <w:rPr>
-          <w:sz w:val="20"/>
-          <w:szCs w:val="20"/>
-        </w:rPr>
-        <w:t>would justify other costs</w:t>
-      </w:r>
-    </w:p>
-    <w:p>
-      <w:pPr>
-        <w:rPr>
-          <w:sz w:val="20"/>
-          <w:szCs w:val="20"/>
-        </w:rPr>
-      </w:pPr>
-      <w:r>
-        <w:rPr>
-          <w:sz w:val="20"/>
-          <w:szCs w:val="20"/>
-        </w:rPr>
-        <w:t>Alternative:</w:t>
-      </w:r>
-      <w:r>
-        <w:rPr>
-          <w:sz w:val="20"/>
-          <w:szCs w:val="20"/>
-        </w:rPr>
-        <w:t xml:space="preserve"> use DFS</w:t>
-      </w:r>
-      <w:r>
-        <w:rPr>
-          <w:sz w:val="20"/>
-          <w:szCs w:val="20"/>
-        </w:rPr>
-        <w:t xml:space="preserve"> in each call to </w:t>
-      </w:r>
-      <w:proofErr w:type="gramStart"/>
-      <w:r>
-        <w:rPr>
-          <w:i/>
-          <w:sz w:val="20"/>
-          <w:szCs w:val="20"/>
-        </w:rPr>
-        <w:t>reachable( )</w:t>
-      </w:r>
-      <w:proofErr w:type="gramEnd"/>
       <w:r>
         <w:rPr>
           <w:sz w:val="20"/>
@@ -2958,23 +2450,13 @@
         </w:rPr>
         <w:t xml:space="preserve">Computation of </w:t>
       </w:r>
-      <w:proofErr w:type="gramStart"/>
       <w:r>
         <w:rPr>
           <w:i/>
           <w:sz w:val="20"/>
           <w:szCs w:val="20"/>
         </w:rPr>
-        <w:t>reachable( )</w:t>
-      </w:r>
-      <w:proofErr w:type="gramEnd"/>
-      <w:r>
-        <w:rPr>
-          <w:i/>
-          <w:sz w:val="20"/>
-          <w:szCs w:val="20"/>
-        </w:rPr>
-        <w:t>:</w:t>
+        <w:t>reachable( ):</w:t>
       </w:r>
       <w:r>
         <w:rPr>
@@ -3088,55 +2570,7 @@
           <w:sz w:val="20"/>
           <w:szCs w:val="20"/>
         </w:rPr>
-        <w:t xml:space="preserve"> to edges (+</w:t>
-      </w:r>
-      <w:proofErr w:type="spellStart"/>
-      <w:r>
-        <w:rPr>
-          <w:sz w:val="20"/>
-          <w:szCs w:val="20"/>
-        </w:rPr>
-        <w:t>ve</w:t>
-      </w:r>
-      <w:proofErr w:type="spellEnd"/>
-      <w:r>
-        <w:rPr>
-          <w:sz w:val="20"/>
-          <w:szCs w:val="20"/>
-        </w:rPr>
-        <w:t>, -</w:t>
-      </w:r>
-      <w:proofErr w:type="spellStart"/>
-      <w:r>
-        <w:rPr>
-          <w:sz w:val="20"/>
-          <w:szCs w:val="20"/>
-        </w:rPr>
-        <w:t>ve</w:t>
-      </w:r>
-      <w:proofErr w:type="spellEnd"/>
-      <w:r>
-        <w:rPr>
-          <w:sz w:val="20"/>
-          <w:szCs w:val="20"/>
-        </w:rPr>
-        <w:t xml:space="preserve">, </w:t>
-      </w:r>
-      <w:proofErr w:type="gramStart"/>
-      <w:r>
-        <w:rPr>
-          <w:sz w:val="20"/>
-          <w:szCs w:val="20"/>
-        </w:rPr>
-        <w:t>0..</w:t>
-      </w:r>
-      <w:proofErr w:type="gramEnd"/>
-      <w:r>
-        <w:rPr>
-          <w:sz w:val="20"/>
-          <w:szCs w:val="20"/>
-        </w:rPr>
-        <w:t>100, floating pt. etc.</w:t>
+        <w:t xml:space="preserve"> to edges (+ve, -ve, 0..100, floating pt. etc.</w:t>
       </w:r>
       <w:r>
         <w:rPr>
@@ -3377,225 +2811,15 @@
       </w:pPr>
       <w:r>
         <w:rPr>
-          <w:b/>
           <w:noProof/>
-          <w:color w:val="4472C4" w:themeColor="accent5"/>
+          <w:sz w:val="20"/>
+          <w:szCs w:val="20"/>
           <w:lang w:val="en-US"/>
         </w:rPr>
-        <mc:AlternateContent>
-          <mc:Choice Requires="wps">
-            <w:drawing>
-              <wp:anchor distT="0" distB="0" distL="114300" distR="114300" simplePos="0" relativeHeight="251664384" behindDoc="0" locked="0" layoutInCell="1" allowOverlap="1" wp14:anchorId="144F9314" wp14:editId="39E61E78">
-                <wp:simplePos x="0" y="0"/>
-                <wp:positionH relativeFrom="column">
-                  <wp:posOffset>3900170</wp:posOffset>
-                </wp:positionH>
-                <wp:positionV relativeFrom="paragraph">
-                  <wp:posOffset>187325</wp:posOffset>
-                </wp:positionV>
-                <wp:extent cx="2551430" cy="1137920"/>
-                <wp:effectExtent l="0" t="0" r="0" b="5080"/>
-                <wp:wrapSquare wrapText="bothSides"/>
-                <wp:docPr id="6" name="Text Box 6"/>
-                <wp:cNvGraphicFramePr/>
-                <a:graphic xmlns:a="http://schemas.openxmlformats.org/drawingml/2006/main">
-                  <a:graphicData uri="http://schemas.microsoft.com/office/word/2010/wordprocessingShape">
-                    <wps:wsp>
-                      <wps:cNvSpPr txBox="1"/>
-                      <wps:spPr>
-                        <a:xfrm>
-                          <a:off x="0" y="0"/>
-                          <a:ext cx="2551430" cy="1137920"/>
-                        </a:xfrm>
-                        <a:prstGeom prst="rect">
-                          <a:avLst/>
-                        </a:prstGeom>
-                        <a:noFill/>
-                        <a:ln>
-                          <a:noFill/>
-                        </a:ln>
-                        <a:effectLst/>
-                      </wps:spPr>
-                      <wps:style>
-                        <a:lnRef idx="0">
-                          <a:schemeClr val="accent1"/>
-                        </a:lnRef>
-                        <a:fillRef idx="0">
-                          <a:schemeClr val="accent1"/>
-                        </a:fillRef>
-                        <a:effectRef idx="0">
-                          <a:schemeClr val="accent1"/>
-                        </a:effectRef>
-                        <a:fontRef idx="minor">
-                          <a:schemeClr val="dk1"/>
-                        </a:fontRef>
-                      </wps:style>
-                      <wps:txbx>
-                        <w:txbxContent>
-                          <w:p>
-                            <w:pPr>
-                              <w:rPr>
-                                <w:sz w:val="20"/>
-                                <w:szCs w:val="20"/>
-                              </w:rPr>
-                            </w:pPr>
-                            <w:r>
-                              <w:rPr>
-                                <w:sz w:val="20"/>
-                                <w:szCs w:val="20"/>
-                              </w:rPr>
-                              <w:t>Use –</w:t>
-                            </w:r>
-                            <w:proofErr w:type="spellStart"/>
-                            <w:r>
-                              <w:rPr>
-                                <w:sz w:val="20"/>
-                                <w:szCs w:val="20"/>
-                              </w:rPr>
-                              <w:t>ve</w:t>
-                            </w:r>
-                            <w:proofErr w:type="spellEnd"/>
-                            <w:r>
-                              <w:rPr>
-                                <w:sz w:val="20"/>
-                                <w:szCs w:val="20"/>
-                              </w:rPr>
-                              <w:t xml:space="preserve"> numbers as weights for NO EDGE</w:t>
-                            </w:r>
-                          </w:p>
-                          <w:p>
-                            <w:pPr>
-                              <w:pStyle w:val="ListParagraph"/>
-                              <w:numPr>
-                                <w:ilvl w:val="0"/>
-                                <w:numId w:val="14"/>
-                              </w:numPr>
-                              <w:rPr>
-                                <w:sz w:val="20"/>
-                                <w:szCs w:val="20"/>
-                              </w:rPr>
-                            </w:pPr>
-                            <w:bookmarkStart w:id="0" w:name="_GoBack"/>
-                            <w:bookmarkEnd w:id="0"/>
-                            <w:r>
-                              <w:rPr>
-                                <w:sz w:val="20"/>
-                                <w:szCs w:val="20"/>
-                              </w:rPr>
-                              <w:t>U</w:t>
-                            </w:r>
-                            <w:r>
-                              <w:rPr>
-                                <w:sz w:val="20"/>
-                                <w:szCs w:val="20"/>
-                              </w:rPr>
-                              <w:t>sually -1</w:t>
-                            </w:r>
-                          </w:p>
-                        </w:txbxContent>
-                      </wps:txbx>
-                      <wps:bodyPr rot="0" spcFirstLastPara="0" vertOverflow="overflow" horzOverflow="overflow" vert="horz" wrap="square" lIns="91440" tIns="45720" rIns="91440" bIns="45720" numCol="1" spcCol="0" rtlCol="0" fromWordArt="0" anchor="t" anchorCtr="0" forceAA="0" compatLnSpc="1">
-                        <a:prstTxWarp prst="textNoShape">
-                          <a:avLst/>
-                        </a:prstTxWarp>
-                        <a:noAutofit/>
-                      </wps:bodyPr>
-                    </wps:wsp>
-                  </a:graphicData>
-                </a:graphic>
-                <wp14:sizeRelH relativeFrom="margin">
-                  <wp14:pctWidth>0</wp14:pctWidth>
-                </wp14:sizeRelH>
-                <wp14:sizeRelV relativeFrom="margin">
-                  <wp14:pctHeight>0</wp14:pctHeight>
-                </wp14:sizeRelV>
-              </wp:anchor>
-            </w:drawing>
-          </mc:Choice>
-          <mc:Fallback>
-            <w:pict>
-              <v:shape w14:anchorId="144F9314" id="Text_x0020_Box_x0020_6" o:spid="_x0000_s1029" type="#_x0000_t202" style="position:absolute;margin-left:307.1pt;margin-top:14.75pt;width:200.9pt;height:89.6pt;z-index:251664384;visibility:visible;mso-wrap-style:square;mso-width-percent:0;mso-height-percent:0;mso-wrap-distance-left:9pt;mso-wrap-distance-top:0;mso-wrap-distance-right:9pt;mso-wrap-distance-bottom:0;mso-position-horizontal:absolute;mso-position-horizontal-relative:text;mso-position-vertical:absolute;mso-position-vertical-relative:text;mso-width-percent:0;mso-height-percent:0;mso-width-relative:margin;mso-height-relative:margin;v-text-anchor:top" o:gfxdata="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" filled="f" stroked="f">
-                <v:textbox>
-                  <w:txbxContent>
-                    <w:p>
-                      <w:pPr>
-                        <w:rPr>
-                          <w:sz w:val="20"/>
-                          <w:szCs w:val="20"/>
-                        </w:rPr>
-                      </w:pPr>
-                      <w:r>
-                        <w:rPr>
-                          <w:sz w:val="20"/>
-                          <w:szCs w:val="20"/>
-                        </w:rPr>
-                        <w:t>Use –</w:t>
-                      </w:r>
-                      <w:proofErr w:type="spellStart"/>
-                      <w:r>
-                        <w:rPr>
-                          <w:sz w:val="20"/>
-                          <w:szCs w:val="20"/>
-                        </w:rPr>
-                        <w:t>ve</w:t>
-                      </w:r>
-                      <w:proofErr w:type="spellEnd"/>
-                      <w:r>
-                        <w:rPr>
-                          <w:sz w:val="20"/>
-                          <w:szCs w:val="20"/>
-                        </w:rPr>
-                        <w:t xml:space="preserve"> numbers as weights for NO EDGE</w:t>
-                      </w:r>
-                    </w:p>
-                    <w:p>
-                      <w:pPr>
-                        <w:pStyle w:val="ListParagraph"/>
-                        <w:numPr>
-                          <w:ilvl w:val="0"/>
-                          <w:numId w:val="14"/>
-                        </w:numPr>
-                        <w:rPr>
-                          <w:sz w:val="20"/>
-                          <w:szCs w:val="20"/>
-                        </w:rPr>
-                      </w:pPr>
-                      <w:bookmarkStart w:id="1" w:name="_GoBack"/>
-                      <w:bookmarkEnd w:id="1"/>
-                      <w:r>
-                        <w:rPr>
-                          <w:sz w:val="20"/>
-                          <w:szCs w:val="20"/>
-                        </w:rPr>
-                        <w:t>U</w:t>
-                      </w:r>
-                      <w:r>
-                        <w:rPr>
-                          <w:sz w:val="20"/>
-                          <w:szCs w:val="20"/>
-                        </w:rPr>
-                        <w:t>sually -1</w:t>
-                      </w:r>
-                    </w:p>
-                  </w:txbxContent>
-                </v:textbox>
-                <w10:wrap type="square"/>
-              </v:shape>
-            </w:pict>
-          </mc:Fallback>
-        </mc:AlternateContent>
-      </w:r>
-      <w:r>
-        <w:rPr>
-          <w:noProof/>
-          <w:sz w:val="20"/>
-          <w:szCs w:val="20"/>
-          <w:lang w:val="en-US"/>
-        </w:rPr>
         <w:drawing>
-          <wp:inline distT="0" distB="0" distL="0" distR="0" wp14:anchorId="07FAB35A" wp14:editId="11932D2E">
-            <wp:extent cx="3738316" cy="1676881"/>
-            <wp:effectExtent l="0" t="0" r="0" b="0"/>
+          <wp:inline distT="0" distB="0" distL="0" distR="0" wp14:anchorId="07FAB35A" wp14:editId="27148A8F">
+            <wp:extent cx="3247716" cy="1456815"/>
+            <wp:effectExtent l="0" t="0" r="3810" b="0"/>
             <wp:docPr id="4" name="Picture 4"/>
             <wp:cNvGraphicFramePr>
               <a:graphicFrameLocks xmlns:a="http://schemas.openxmlformats.org/drawingml/2006/main" noChangeAspect="1"/>
@@ -3622,7 +2846,7 @@
                   <pic:spPr>
                     <a:xfrm>
                       <a:off x="0" y="0"/>
-                      <a:ext cx="3765950" cy="1689277"/>
+                      <a:ext cx="3290301" cy="1475917"/>
                     </a:xfrm>
                     <a:prstGeom prst="rect">
                       <a:avLst/>
@@ -3634,9 +2858,63 @@
           </wp:inline>
         </w:drawing>
       </w:r>
-    </w:p>
-    <w:p>
-      <w:pPr>
+      <w:r>
+        <w:rPr>
+          <w:noProof/>
+          <w:sz w:val="20"/>
+          <w:szCs w:val="20"/>
+          <w:lang w:val="en-US"/>
+        </w:rPr>
+        <w:drawing>
+          <wp:inline distT="0" distB="0" distL="0" distR="0" wp14:anchorId="3449B63F" wp14:editId="6493878F">
+            <wp:extent cx="3247716" cy="1480102"/>
+            <wp:effectExtent l="0" t="0" r="3810" b="0"/>
+            <wp:docPr id="7" name="Picture 7"/>
+            <wp:cNvGraphicFramePr>
+              <a:graphicFrameLocks xmlns:a="http://schemas.openxmlformats.org/drawingml/2006/main" noChangeAspect="1"/>
+            </wp:cNvGraphicFramePr>
+            <a:graphic xmlns:a="http://schemas.openxmlformats.org/drawingml/2006/main">
+              <a:graphicData uri="http://schemas.openxmlformats.org/drawingml/2006/picture">
+                <pic:pic xmlns:pic="http://schemas.openxmlformats.org/drawingml/2006/picture">
+                  <pic:nvPicPr>
+                    <pic:cNvPr id="7" name="Screen Shot 2016-10-05 at 12.04.51 AM.png"/>
+                    <pic:cNvPicPr/>
+                  </pic:nvPicPr>
+                  <pic:blipFill>
+                    <a:blip r:embed="rId10">
+                      <a:extLst>
+                        <a:ext uri="{28A0092B-C50C-407E-A947-70E740481C1C}">
+                          <a14:useLocalDpi xmlns:a14="http://schemas.microsoft.com/office/drawing/2010/main" val="0"/>
+                        </a:ext>
+                      </a:extLst>
+                    </a:blip>
+                    <a:stretch>
+                      <a:fillRect/>
+                    </a:stretch>
+                  </pic:blipFill>
+                  <pic:spPr>
+                    <a:xfrm>
+                      <a:off x="0" y="0"/>
+                      <a:ext cx="3278618" cy="1494185"/>
+                    </a:xfrm>
+                    <a:prstGeom prst="rect">
+                      <a:avLst/>
+                    </a:prstGeom>
+                  </pic:spPr>
+                </pic:pic>
+              </a:graphicData>
+            </a:graphic>
+          </wp:inline>
+        </w:drawing>
+      </w:r>
+    </w:p>
+    <w:p>
+      <w:pPr>
+        <w:pStyle w:val="ListParagraph"/>
+        <w:numPr>
+          <w:ilvl w:val="0"/>
+          <w:numId w:val="15"/>
+        </w:numPr>
         <w:rPr>
           <w:sz w:val="20"/>
           <w:szCs w:val="20"/>
@@ -3665,7 +2943,6 @@
         </w:rPr>
         <w:t>–</w:t>
       </w:r>
-      <w:proofErr w:type="spellStart"/>
       <w:r>
         <w:rPr>
           <w:b/>
@@ -3674,7 +2951,6 @@
         </w:rPr>
         <w:t>ve</w:t>
       </w:r>
-      <w:proofErr w:type="spellEnd"/>
       <w:r>
         <w:rPr>
           <w:sz w:val="20"/>
@@ -3712,22 +2988,476 @@
         </w:rPr>
         <w:t>)</w:t>
       </w:r>
-    </w:p>
-    <w:p>
-      <w:pPr>
-        <w:rPr>
-          <w:sz w:val="20"/>
-          <w:szCs w:val="20"/>
-        </w:rPr>
-      </w:pPr>
-    </w:p>
-    <w:p>
-      <w:pPr>
-        <w:rPr>
-          <w:sz w:val="20"/>
-          <w:szCs w:val="20"/>
-        </w:rPr>
-      </w:pPr>
+      <w:r>
+        <w:rPr>
+          <w:sz w:val="20"/>
+          <w:szCs w:val="20"/>
+        </w:rPr>
+        <w:t>.</w:t>
+      </w:r>
+    </w:p>
+    <w:p>
+      <w:pPr>
+        <w:pStyle w:val="ListParagraph"/>
+        <w:numPr>
+          <w:ilvl w:val="0"/>
+          <w:numId w:val="15"/>
+        </w:numPr>
+        <w:rPr>
+          <w:sz w:val="20"/>
+          <w:szCs w:val="20"/>
+        </w:rPr>
+      </w:pPr>
+      <w:r>
+        <w:rPr>
+          <w:sz w:val="20"/>
+          <w:szCs w:val="20"/>
+        </w:rPr>
+        <w:t xml:space="preserve">Adjacency List representation </w:t>
+      </w:r>
+      <w:r>
+        <w:rPr>
+          <w:sz w:val="20"/>
+          <w:szCs w:val="20"/>
+        </w:rPr>
+        <w:t xml:space="preserve">is similar, except </w:t>
+      </w:r>
+      <w:r>
+        <w:rPr>
+          <w:sz w:val="20"/>
+          <w:szCs w:val="20"/>
+        </w:rPr>
+        <w:t>instead of just</w:t>
+      </w:r>
+      <w:r>
+        <w:rPr>
+          <w:sz w:val="20"/>
+          <w:szCs w:val="20"/>
+        </w:rPr>
+        <w:t xml:space="preserve"> vertex number that we store, we store the cost of the edge</w:t>
+      </w:r>
+      <w:r>
+        <w:rPr>
+          <w:sz w:val="20"/>
+          <w:szCs w:val="20"/>
+        </w:rPr>
+        <w:t xml:space="preserve"> between two vertices.</w:t>
+      </w:r>
+    </w:p>
+    <w:p>
+      <w:pPr>
+        <w:rPr>
+          <w:sz w:val="20"/>
+          <w:szCs w:val="20"/>
+        </w:rPr>
+      </w:pPr>
+      <w:r>
+        <w:rPr>
+          <w:b/>
+          <w:color w:val="4472C4" w:themeColor="accent5"/>
+        </w:rPr>
+        <w:t>MINIMUM SPANNING TREES</w:t>
+      </w:r>
+    </w:p>
+    <w:p>
+      <w:pPr>
+        <w:rPr>
+          <w:sz w:val="20"/>
+          <w:szCs w:val="20"/>
+        </w:rPr>
+      </w:pPr>
+      <w:r>
+        <w:rPr>
+          <w:sz w:val="20"/>
+          <w:szCs w:val="20"/>
+        </w:rPr>
+        <w:t xml:space="preserve">A </w:t>
+      </w:r>
+      <w:r>
+        <w:rPr>
+          <w:b/>
+          <w:sz w:val="20"/>
+          <w:szCs w:val="20"/>
+        </w:rPr>
+        <w:t>Spanning Tree</w:t>
+      </w:r>
+      <w:r>
+        <w:rPr>
+          <w:b/>
+          <w:sz w:val="20"/>
+          <w:szCs w:val="20"/>
+        </w:rPr>
+        <w:t xml:space="preserve"> (ST)</w:t>
+      </w:r>
+      <w:r>
+        <w:rPr>
+          <w:sz w:val="20"/>
+          <w:szCs w:val="20"/>
+        </w:rPr>
+        <w:t xml:space="preserve"> is a </w:t>
+      </w:r>
+      <w:r>
+        <w:rPr>
+          <w:sz w:val="20"/>
+          <w:szCs w:val="20"/>
+        </w:rPr>
+        <w:t>subset of Graph G</w:t>
+      </w:r>
+      <w:r>
+        <w:rPr>
+          <w:sz w:val="20"/>
+          <w:szCs w:val="20"/>
+        </w:rPr>
+        <w:t>, which has all vertices covered with a minimum</w:t>
+      </w:r>
+      <w:r>
+        <w:rPr>
+          <w:sz w:val="20"/>
+          <w:szCs w:val="20"/>
+        </w:rPr>
+        <w:t xml:space="preserve"> possible number of edges.</w:t>
+      </w:r>
+    </w:p>
+    <w:p>
+      <w:pPr>
+        <w:pStyle w:val="ListParagraph"/>
+        <w:numPr>
+          <w:ilvl w:val="0"/>
+          <w:numId w:val="16"/>
+        </w:numPr>
+        <w:rPr>
+          <w:sz w:val="20"/>
+          <w:szCs w:val="20"/>
+        </w:rPr>
+      </w:pPr>
+      <w:r>
+        <w:rPr>
+          <w:sz w:val="20"/>
+          <w:szCs w:val="20"/>
+        </w:rPr>
+        <w:t xml:space="preserve">Spanning Trees do not have </w:t>
+      </w:r>
+      <w:r>
+        <w:rPr>
+          <w:sz w:val="20"/>
+          <w:szCs w:val="20"/>
+        </w:rPr>
+        <w:t>cycles</w:t>
+      </w:r>
+      <w:r>
+        <w:rPr>
+          <w:sz w:val="20"/>
+          <w:szCs w:val="20"/>
+        </w:rPr>
+        <w:t xml:space="preserve"> + cannot be disconnected (as all vertices must be covered)</w:t>
+      </w:r>
+    </w:p>
+    <w:p>
+      <w:pPr>
+        <w:rPr>
+          <w:sz w:val="20"/>
+          <w:szCs w:val="20"/>
+        </w:rPr>
+      </w:pPr>
+      <w:r>
+        <w:rPr>
+          <w:sz w:val="20"/>
+          <w:szCs w:val="20"/>
+        </w:rPr>
+        <w:t xml:space="preserve">A </w:t>
+      </w:r>
+      <w:r>
+        <w:rPr>
+          <w:b/>
+          <w:sz w:val="20"/>
+          <w:szCs w:val="20"/>
+        </w:rPr>
+        <w:t>Minimum Spanning Tree (MST)</w:t>
+      </w:r>
+      <w:r>
+        <w:rPr>
+          <w:sz w:val="20"/>
+          <w:szCs w:val="20"/>
+        </w:rPr>
+        <w:t xml:space="preserve"> of Graph G</w:t>
+      </w:r>
+      <w:r>
+        <w:rPr>
+          <w:sz w:val="20"/>
+          <w:szCs w:val="20"/>
+        </w:rPr>
+        <w:t>:</w:t>
+      </w:r>
+    </w:p>
+    <w:p>
+      <w:pPr>
+        <w:pStyle w:val="ListParagraph"/>
+        <w:numPr>
+          <w:ilvl w:val="0"/>
+          <w:numId w:val="16"/>
+        </w:numPr>
+        <w:rPr>
+          <w:sz w:val="20"/>
+          <w:szCs w:val="20"/>
+        </w:rPr>
+      </w:pPr>
+      <w:r>
+        <w:rPr>
+          <w:sz w:val="20"/>
+          <w:szCs w:val="20"/>
+        </w:rPr>
+        <w:t>MST is a spanning tree of G</w:t>
+      </w:r>
+    </w:p>
+    <w:p>
+      <w:pPr>
+        <w:pStyle w:val="ListParagraph"/>
+        <w:numPr>
+          <w:ilvl w:val="0"/>
+          <w:numId w:val="16"/>
+        </w:numPr>
+        <w:rPr>
+          <w:sz w:val="20"/>
+          <w:szCs w:val="20"/>
+        </w:rPr>
+      </w:pPr>
+      <w:r>
+        <w:rPr>
+          <w:sz w:val="20"/>
+          <w:szCs w:val="20"/>
+        </w:rPr>
+        <w:t>Sum of edge weights is no larger</w:t>
+      </w:r>
+      <w:r>
+        <w:rPr>
+          <w:sz w:val="20"/>
+          <w:szCs w:val="20"/>
+        </w:rPr>
+        <w:t xml:space="preserve"> than any other ST</w:t>
+      </w:r>
+    </w:p>
+    <w:p>
+      <w:pPr>
+        <w:rPr>
+          <w:sz w:val="20"/>
+          <w:szCs w:val="20"/>
+        </w:rPr>
+      </w:pPr>
+      <w:r>
+        <w:rPr>
+          <w:sz w:val="20"/>
+          <w:szCs w:val="20"/>
+        </w:rPr>
+        <w:t xml:space="preserve">Problem: </w:t>
+      </w:r>
+      <w:r>
+        <w:rPr>
+          <w:b/>
+          <w:sz w:val="20"/>
+          <w:szCs w:val="20"/>
+        </w:rPr>
+        <w:t>How</w:t>
+      </w:r>
+      <w:r>
+        <w:rPr>
+          <w:b/>
+          <w:sz w:val="20"/>
+          <w:szCs w:val="20"/>
+        </w:rPr>
+        <w:t xml:space="preserve"> to efficiently find a MST for a particular Graph?</w:t>
+      </w:r>
+    </w:p>
+    <w:p>
+      <w:pPr>
+        <w:pStyle w:val="ListParagraph"/>
+        <w:numPr>
+          <w:ilvl w:val="0"/>
+          <w:numId w:val="17"/>
+        </w:numPr>
+        <w:rPr>
+          <w:sz w:val="20"/>
+          <w:szCs w:val="20"/>
+        </w:rPr>
+      </w:pPr>
+      <w:r>
+        <w:rPr>
+          <w:sz w:val="20"/>
+          <w:szCs w:val="20"/>
+        </w:rPr>
+        <w:t xml:space="preserve">Brute force solution: </w:t>
+      </w:r>
+      <w:r>
+        <w:rPr>
+          <w:sz w:val="20"/>
+          <w:szCs w:val="20"/>
+        </w:rPr>
+        <w:t>Generate spanning trees</w:t>
+      </w:r>
+      <w:r>
+        <w:rPr>
+          <w:sz w:val="20"/>
+          <w:szCs w:val="20"/>
+        </w:rPr>
+        <w:t>.</w:t>
+      </w:r>
+    </w:p>
+    <w:p>
+      <w:pPr>
+        <w:pStyle w:val="ListParagraph"/>
+        <w:numPr>
+          <w:ilvl w:val="1"/>
+          <w:numId w:val="17"/>
+        </w:numPr>
+        <w:rPr>
+          <w:sz w:val="20"/>
+          <w:szCs w:val="20"/>
+        </w:rPr>
+      </w:pPr>
+      <w:r>
+        <w:rPr>
+          <w:sz w:val="20"/>
+          <w:szCs w:val="20"/>
+        </w:rPr>
+        <w:t>Take a set of edges, remove edges until all cycles are eliminated.</w:t>
+      </w:r>
+      <w:r>
+        <w:rPr>
+          <w:sz w:val="20"/>
+          <w:szCs w:val="20"/>
+        </w:rPr>
+        <w:t xml:space="preserve"> As long as edges cover all the vertices, you have a spanning tree.</w:t>
+      </w:r>
+    </w:p>
+    <w:p>
+      <w:pPr>
+        <w:pStyle w:val="ListParagraph"/>
+        <w:numPr>
+          <w:ilvl w:val="1"/>
+          <w:numId w:val="17"/>
+        </w:numPr>
+        <w:rPr>
+          <w:sz w:val="20"/>
+          <w:szCs w:val="20"/>
+        </w:rPr>
+      </w:pPr>
+      <w:r>
+        <w:rPr>
+          <w:sz w:val="20"/>
+          <w:szCs w:val="20"/>
+        </w:rPr>
+        <w:t>Check sum of edges weights in the spanning tree.</w:t>
+      </w:r>
+      <w:r>
+        <w:rPr>
+          <w:sz w:val="20"/>
+          <w:szCs w:val="20"/>
+        </w:rPr>
+        <w:t xml:space="preserve"> Find the spanning tree with the best cost.</w:t>
+      </w:r>
+    </w:p>
+    <w:p>
+      <w:pPr>
+        <w:pStyle w:val="ListParagraph"/>
+        <w:numPr>
+          <w:ilvl w:val="1"/>
+          <w:numId w:val="17"/>
+        </w:numPr>
+        <w:rPr>
+          <w:sz w:val="20"/>
+          <w:szCs w:val="20"/>
+        </w:rPr>
+      </w:pPr>
+      <w:r>
+        <w:rPr>
+          <w:sz w:val="20"/>
+          <w:szCs w:val="20"/>
+        </w:rPr>
+        <w:t>This approach is NOT useful</w:t>
+      </w:r>
+      <w:r>
+        <w:rPr>
+          <w:sz w:val="20"/>
+          <w:szCs w:val="20"/>
+        </w:rPr>
+        <w:t xml:space="preserve"> as there are possibly</w:t>
+      </w:r>
+      <w:r>
+        <w:rPr>
+          <w:sz w:val="20"/>
+          <w:szCs w:val="20"/>
+        </w:rPr>
+        <w:t xml:space="preserve"> a large number of Spanning Trees in a graph</w:t>
+      </w:r>
+    </w:p>
+    <w:p>
+      <w:pPr>
+        <w:rPr>
+          <w:sz w:val="20"/>
+          <w:szCs w:val="20"/>
+        </w:rPr>
+      </w:pPr>
+      <w:r>
+        <w:rPr>
+          <w:b/>
+          <w:color w:val="4472C4" w:themeColor="accent5"/>
+        </w:rPr>
+        <w:t>COST OF MST</w:t>
+      </w:r>
+    </w:p>
+    <w:p>
+      <w:pPr>
+        <w:rPr>
+          <w:sz w:val="20"/>
+          <w:szCs w:val="20"/>
+        </w:rPr>
+      </w:pPr>
+      <w:r>
+        <w:rPr>
+          <w:sz w:val="20"/>
+          <w:szCs w:val="20"/>
+        </w:rPr>
+        <w:t xml:space="preserve">The </w:t>
+      </w:r>
+      <w:r>
+        <w:rPr>
+          <w:b/>
+          <w:sz w:val="20"/>
+          <w:szCs w:val="20"/>
+        </w:rPr>
+        <w:t>cost(t)</w:t>
+      </w:r>
+      <w:r>
+        <w:rPr>
+          <w:sz w:val="20"/>
+          <w:szCs w:val="20"/>
+        </w:rPr>
+        <w:t xml:space="preserve"> function gives sum</w:t>
+      </w:r>
+      <w:r>
+        <w:rPr>
+          <w:sz w:val="20"/>
+          <w:szCs w:val="20"/>
+        </w:rPr>
+        <w:t xml:space="preserve"> of edge weights in </w:t>
+      </w:r>
+      <w:r>
+        <w:rPr>
+          <w:b/>
+          <w:sz w:val="20"/>
+          <w:szCs w:val="20"/>
+        </w:rPr>
+        <w:t>t</w:t>
+      </w:r>
+    </w:p>
+    <w:p>
+      <w:pPr>
+        <w:rPr>
+          <w:sz w:val="20"/>
+          <w:szCs w:val="20"/>
+        </w:rPr>
+      </w:pPr>
+      <w:bookmarkStart w:id="0" w:name="_GoBack"/>
+      <w:bookmarkEnd w:id="0"/>
     </w:p>
     <w:p>
       <w:pPr>
@@ -3751,6 +3481,119 @@
 <file path=word/numbering.xml><?xml version="1.0" encoding="utf-8"?>
 <w:numbering xmlns:wpc="http://schemas.microsoft.com/office/word/2010/wordprocessingCanvas" xmlns:mo="http://schemas.microsoft.com/office/mac/office/2008/main" xmlns:mc="http://schemas.openxmlformats.org/markup-compatibility/2006" xmlns:mv="urn:schemas-microsoft-com:mac:vml" xmlns:o="urn:schemas-microsoft-com:office:office" xmlns:r="http://schemas.openxmlformats.org/officeDocument/2006/relationships" xmlns:m="http://schemas.openxmlformats.org/officeDocument/2006/math" xmlns:v="urn:schemas-microsoft-com:vml" xmlns:wp14="http://schemas.microsoft.com/office/word/2010/wordprocessingDrawing" xmlns:wp="http://schemas.openxmlformats.org/drawingml/2006/wordprocessingDrawing" xmlns:w10="urn:schemas-microsoft-com:office:word" xmlns:w="http://schemas.openxmlformats.org/wordprocessingml/2006/main" xmlns:w14="http://schemas.microsoft.com/office/word/2010/wordml" xmlns:w15="http://schemas.microsoft.com/office/word/2012/wordml" xmlns:wpg="http://schemas.microsoft.com/office/word/2010/wordprocessingGroup" xmlns:wpi="http://schemas.microsoft.com/office/word/2010/wordprocessingInk" xmlns:wne="http://schemas.microsoft.com/office/word/2006/wordml" xmlns:wps="http://schemas.microsoft.com/office/word/2010/wordprocessingShape" mc:Ignorable="w14 w15 wp14">
   <w:abstractNum w:abstractNumId="0">
+    <w:nsid w:val="093A3451"/>
+    <w:multiLevelType w:val="hybridMultilevel"/>
+    <w:tmpl w:val="706AFBCC"/>
+    <w:lvl w:ilvl="0" w:tplc="04090001">
+      <w:start w:val="1"/>
+      <w:numFmt w:val="bullet"/>
+      <w:lvlText w:val=""/>
+      <w:lvlJc w:val="left"/>
+      <w:pPr>
+        <w:ind w:left="720" w:hanging="360"/>
+      </w:pPr>
+      <w:rPr>
+        <w:rFonts w:ascii="Symbol" w:hAnsi="Symbol" w:hint="default"/>
+      </w:rPr>
+    </w:lvl>
+    <w:lvl w:ilvl="1" w:tplc="04090003" w:tentative="1">
+      <w:start w:val="1"/>
+      <w:numFmt w:val="bullet"/>
+      <w:lvlText w:val="o"/>
+      <w:lvlJc w:val="left"/>
+      <w:pPr>
+        <w:ind w:left="1440" w:hanging="360"/>
+      </w:pPr>
+      <w:rPr>
+        <w:rFonts w:ascii="Courier New" w:hAnsi="Courier New" w:cs="Courier New" w:hint="default"/>
+      </w:rPr>
+    </w:lvl>
+    <w:lvl w:ilvl="2" w:tplc="04090005" w:tentative="1">
+      <w:start w:val="1"/>
+      <w:numFmt w:val="bullet"/>
+      <w:lvlText w:val=""/>
+      <w:lvlJc w:val="left"/>
+      <w:pPr>
+        <w:ind w:left="2160" w:hanging="360"/>
+      </w:pPr>
+      <w:rPr>
+        <w:rFonts w:ascii="Wingdings" w:hAnsi="Wingdings" w:hint="default"/>
+      </w:rPr>
+    </w:lvl>
+    <w:lvl w:ilvl="3" w:tplc="04090001" w:tentative="1">
+      <w:start w:val="1"/>
+      <w:numFmt w:val="bullet"/>
+      <w:lvlText w:val=""/>
+      <w:lvlJc w:val="left"/>
+      <w:pPr>
+        <w:ind w:left="2880" w:hanging="360"/>
+      </w:pPr>
+      <w:rPr>
+        <w:rFonts w:ascii="Symbol" w:hAnsi="Symbol" w:hint="default"/>
+      </w:rPr>
+    </w:lvl>
+    <w:lvl w:ilvl="4" w:tplc="04090003" w:tentative="1">
+      <w:start w:val="1"/>
+      <w:numFmt w:val="bullet"/>
+      <w:lvlText w:val="o"/>
+      <w:lvlJc w:val="left"/>
+      <w:pPr>
+        <w:ind w:left="3600" w:hanging="360"/>
+      </w:pPr>
+      <w:rPr>
+        <w:rFonts w:ascii="Courier New" w:hAnsi="Courier New" w:cs="Courier New" w:hint="default"/>
+      </w:rPr>
+    </w:lvl>
+    <w:lvl w:ilvl="5" w:tplc="04090005" w:tentative="1">
+      <w:start w:val="1"/>
+      <w:numFmt w:val="bullet"/>
+      <w:lvlText w:val=""/>
+      <w:lvlJc w:val="left"/>
+      <w:pPr>
+        <w:ind w:left="4320" w:hanging="360"/>
+      </w:pPr>
+      <w:rPr>
+        <w:rFonts w:ascii="Wingdings" w:hAnsi="Wingdings" w:hint="default"/>
+      </w:rPr>
+    </w:lvl>
+    <w:lvl w:ilvl="6" w:tplc="04090001" w:tentative="1">
+      <w:start w:val="1"/>
+      <w:numFmt w:val="bullet"/>
+      <w:lvlText w:val=""/>
+      <w:lvlJc w:val="left"/>
+      <w:pPr>
+        <w:ind w:left="5040" w:hanging="360"/>
+      </w:pPr>
+      <w:rPr>
+        <w:rFonts w:ascii="Symbol" w:hAnsi="Symbol" w:hint="default"/>
+      </w:rPr>
+    </w:lvl>
+    <w:lvl w:ilvl="7" w:tplc="04090003" w:tentative="1">
+      <w:start w:val="1"/>
+      <w:numFmt w:val="bullet"/>
+      <w:lvlText w:val="o"/>
+      <w:lvlJc w:val="left"/>
+      <w:pPr>
+        <w:ind w:left="5760" w:hanging="360"/>
+      </w:pPr>
+      <w:rPr>
+        <w:rFonts w:ascii="Courier New" w:hAnsi="Courier New" w:cs="Courier New" w:hint="default"/>
+      </w:rPr>
+    </w:lvl>
+    <w:lvl w:ilvl="8" w:tplc="04090005" w:tentative="1">
+      <w:start w:val="1"/>
+      <w:numFmt w:val="bullet"/>
+      <w:lvlText w:val=""/>
+      <w:lvlJc w:val="left"/>
+      <w:pPr>
+        <w:ind w:left="6480" w:hanging="360"/>
+      </w:pPr>
+      <w:rPr>
+        <w:rFonts w:ascii="Wingdings" w:hAnsi="Wingdings" w:hint="default"/>
+      </w:rPr>
+    </w:lvl>
+  </w:abstractNum>
+  <w:abstractNum w:abstractNumId="1">
     <w:nsid w:val="11BE4F1A"/>
     <w:multiLevelType w:val="hybridMultilevel"/>
     <w:tmpl w:val="4E5C8FD4"/>
@@ -3863,7 +3706,7 @@
       </w:rPr>
     </w:lvl>
   </w:abstractNum>
-  <w:abstractNum w:abstractNumId="1">
+  <w:abstractNum w:abstractNumId="2">
     <w:nsid w:val="1AE0392E"/>
     <w:multiLevelType w:val="hybridMultilevel"/>
     <w:tmpl w:val="C6C060A8"/>
@@ -3976,7 +3819,7 @@
       </w:rPr>
     </w:lvl>
   </w:abstractNum>
-  <w:abstractNum w:abstractNumId="2">
+  <w:abstractNum w:abstractNumId="3">
     <w:nsid w:val="1C965AD0"/>
     <w:multiLevelType w:val="hybridMultilevel"/>
     <w:tmpl w:val="72303148"/>
@@ -4089,7 +3932,7 @@
       </w:rPr>
     </w:lvl>
   </w:abstractNum>
-  <w:abstractNum w:abstractNumId="3">
+  <w:abstractNum w:abstractNumId="4">
     <w:nsid w:val="228E684D"/>
     <w:multiLevelType w:val="hybridMultilevel"/>
     <w:tmpl w:val="2EBAFE16"/>
@@ -4202,7 +4045,7 @@
       </w:rPr>
     </w:lvl>
   </w:abstractNum>
-  <w:abstractNum w:abstractNumId="4">
+  <w:abstractNum w:abstractNumId="5">
     <w:nsid w:val="464B5DC2"/>
     <w:multiLevelType w:val="hybridMultilevel"/>
     <w:tmpl w:val="2F80A10A"/>
@@ -4315,7 +4158,7 @@
       </w:rPr>
     </w:lvl>
   </w:abstractNum>
-  <w:abstractNum w:abstractNumId="5">
+  <w:abstractNum w:abstractNumId="6">
     <w:nsid w:val="4A916791"/>
     <w:multiLevelType w:val="hybridMultilevel"/>
     <w:tmpl w:val="ED94DFE4"/>
@@ -4428,7 +4271,7 @@
       </w:rPr>
     </w:lvl>
   </w:abstractNum>
-  <w:abstractNum w:abstractNumId="6">
+  <w:abstractNum w:abstractNumId="7">
     <w:nsid w:val="4FF1249A"/>
     <w:multiLevelType w:val="hybridMultilevel"/>
     <w:tmpl w:val="F10C13B6"/>
@@ -4520,7 +4363,7 @@
       </w:pPr>
     </w:lvl>
   </w:abstractNum>
-  <w:abstractNum w:abstractNumId="7">
+  <w:abstractNum w:abstractNumId="8">
     <w:nsid w:val="57994E32"/>
     <w:multiLevelType w:val="hybridMultilevel"/>
     <w:tmpl w:val="2E7230EA"/>
@@ -4633,7 +4476,7 @@
       </w:rPr>
     </w:lvl>
   </w:abstractNum>
-  <w:abstractNum w:abstractNumId="8">
+  <w:abstractNum w:abstractNumId="9">
     <w:nsid w:val="5B145884"/>
     <w:multiLevelType w:val="hybridMultilevel"/>
     <w:tmpl w:val="16F289B8"/>
@@ -4746,7 +4589,120 @@
       </w:rPr>
     </w:lvl>
   </w:abstractNum>
-  <w:abstractNum w:abstractNumId="9">
+  <w:abstractNum w:abstractNumId="10">
+    <w:nsid w:val="5E1509E3"/>
+    <w:multiLevelType w:val="hybridMultilevel"/>
+    <w:tmpl w:val="AC3C1030"/>
+    <w:lvl w:ilvl="0" w:tplc="04090001">
+      <w:start w:val="1"/>
+      <w:numFmt w:val="bullet"/>
+      <w:lvlText w:val=""/>
+      <w:lvlJc w:val="left"/>
+      <w:pPr>
+        <w:ind w:left="720" w:hanging="360"/>
+      </w:pPr>
+      <w:rPr>
+        <w:rFonts w:ascii="Symbol" w:hAnsi="Symbol" w:hint="default"/>
+      </w:rPr>
+    </w:lvl>
+    <w:lvl w:ilvl="1" w:tplc="04090003" w:tentative="1">
+      <w:start w:val="1"/>
+      <w:numFmt w:val="bullet"/>
+      <w:lvlText w:val="o"/>
+      <w:lvlJc w:val="left"/>
+      <w:pPr>
+        <w:ind w:left="1440" w:hanging="360"/>
+      </w:pPr>
+      <w:rPr>
+        <w:rFonts w:ascii="Courier New" w:hAnsi="Courier New" w:cs="Courier New" w:hint="default"/>
+      </w:rPr>
+    </w:lvl>
+    <w:lvl w:ilvl="2" w:tplc="04090005" w:tentative="1">
+      <w:start w:val="1"/>
+      <w:numFmt w:val="bullet"/>
+      <w:lvlText w:val=""/>
+      <w:lvlJc w:val="left"/>
+      <w:pPr>
+        <w:ind w:left="2160" w:hanging="360"/>
+      </w:pPr>
+      <w:rPr>
+        <w:rFonts w:ascii="Wingdings" w:hAnsi="Wingdings" w:hint="default"/>
+      </w:rPr>
+    </w:lvl>
+    <w:lvl w:ilvl="3" w:tplc="04090001" w:tentative="1">
+      <w:start w:val="1"/>
+      <w:numFmt w:val="bullet"/>
+      <w:lvlText w:val=""/>
+      <w:lvlJc w:val="left"/>
+      <w:pPr>
+        <w:ind w:left="2880" w:hanging="360"/>
+      </w:pPr>
+      <w:rPr>
+        <w:rFonts w:ascii="Symbol" w:hAnsi="Symbol" w:hint="default"/>
+      </w:rPr>
+    </w:lvl>
+    <w:lvl w:ilvl="4" w:tplc="04090003" w:tentative="1">
+      <w:start w:val="1"/>
+      <w:numFmt w:val="bullet"/>
+      <w:lvlText w:val="o"/>
+      <w:lvlJc w:val="left"/>
+      <w:pPr>
+        <w:ind w:left="3600" w:hanging="360"/>
+      </w:pPr>
+      <w:rPr>
+        <w:rFonts w:ascii="Courier New" w:hAnsi="Courier New" w:cs="Courier New" w:hint="default"/>
+      </w:rPr>
+    </w:lvl>
+    <w:lvl w:ilvl="5" w:tplc="04090005" w:tentative="1">
+      <w:start w:val="1"/>
+      <w:numFmt w:val="bullet"/>
+      <w:lvlText w:val=""/>
+      <w:lvlJc w:val="left"/>
+      <w:pPr>
+        <w:ind w:left="4320" w:hanging="360"/>
+      </w:pPr>
+      <w:rPr>
+        <w:rFonts w:ascii="Wingdings" w:hAnsi="Wingdings" w:hint="default"/>
+      </w:rPr>
+    </w:lvl>
+    <w:lvl w:ilvl="6" w:tplc="04090001" w:tentative="1">
+      <w:start w:val="1"/>
+      <w:numFmt w:val="bullet"/>
+      <w:lvlText w:val=""/>
+      <w:lvlJc w:val="left"/>
+      <w:pPr>
+        <w:ind w:left="5040" w:hanging="360"/>
+      </w:pPr>
+      <w:rPr>
+        <w:rFonts w:ascii="Symbol" w:hAnsi="Symbol" w:hint="default"/>
+      </w:rPr>
+    </w:lvl>
+    <w:lvl w:ilvl="7" w:tplc="04090003" w:tentative="1">
+      <w:start w:val="1"/>
+      <w:numFmt w:val="bullet"/>
+      <w:lvlText w:val="o"/>
+      <w:lvlJc w:val="left"/>
+      <w:pPr>
+        <w:ind w:left="5760" w:hanging="360"/>
+      </w:pPr>
+      <w:rPr>
+        <w:rFonts w:ascii="Courier New" w:hAnsi="Courier New" w:cs="Courier New" w:hint="default"/>
+      </w:rPr>
+    </w:lvl>
+    <w:lvl w:ilvl="8" w:tplc="04090005" w:tentative="1">
+      <w:start w:val="1"/>
+      <w:numFmt w:val="bullet"/>
+      <w:lvlText w:val=""/>
+      <w:lvlJc w:val="left"/>
+      <w:pPr>
+        <w:ind w:left="6480" w:hanging="360"/>
+      </w:pPr>
+      <w:rPr>
+        <w:rFonts w:ascii="Wingdings" w:hAnsi="Wingdings" w:hint="default"/>
+      </w:rPr>
+    </w:lvl>
+  </w:abstractNum>
+  <w:abstractNum w:abstractNumId="11">
     <w:nsid w:val="5E7D222F"/>
     <w:multiLevelType w:val="hybridMultilevel"/>
     <w:tmpl w:val="8A44DA66"/>
@@ -4859,7 +4815,120 @@
       </w:rPr>
     </w:lvl>
   </w:abstractNum>
-  <w:abstractNum w:abstractNumId="10">
+  <w:abstractNum w:abstractNumId="12">
+    <w:nsid w:val="61A70987"/>
+    <w:multiLevelType w:val="hybridMultilevel"/>
+    <w:tmpl w:val="52F6065A"/>
+    <w:lvl w:ilvl="0" w:tplc="04090001">
+      <w:start w:val="1"/>
+      <w:numFmt w:val="bullet"/>
+      <w:lvlText w:val=""/>
+      <w:lvlJc w:val="left"/>
+      <w:pPr>
+        <w:ind w:left="720" w:hanging="360"/>
+      </w:pPr>
+      <w:rPr>
+        <w:rFonts w:ascii="Symbol" w:hAnsi="Symbol" w:hint="default"/>
+      </w:rPr>
+    </w:lvl>
+    <w:lvl w:ilvl="1" w:tplc="04090003">
+      <w:start w:val="1"/>
+      <w:numFmt w:val="bullet"/>
+      <w:lvlText w:val="o"/>
+      <w:lvlJc w:val="left"/>
+      <w:pPr>
+        <w:ind w:left="1440" w:hanging="360"/>
+      </w:pPr>
+      <w:rPr>
+        <w:rFonts w:ascii="Courier New" w:hAnsi="Courier New" w:cs="Courier New" w:hint="default"/>
+      </w:rPr>
+    </w:lvl>
+    <w:lvl w:ilvl="2" w:tplc="04090005" w:tentative="1">
+      <w:start w:val="1"/>
+      <w:numFmt w:val="bullet"/>
+      <w:lvlText w:val=""/>
+      <w:lvlJc w:val="left"/>
+      <w:pPr>
+        <w:ind w:left="2160" w:hanging="360"/>
+      </w:pPr>
+      <w:rPr>
+        <w:rFonts w:ascii="Wingdings" w:hAnsi="Wingdings" w:hint="default"/>
+      </w:rPr>
+    </w:lvl>
+    <w:lvl w:ilvl="3" w:tplc="04090001" w:tentative="1">
+      <w:start w:val="1"/>
+      <w:numFmt w:val="bullet"/>
+      <w:lvlText w:val=""/>
+      <w:lvlJc w:val="left"/>
+      <w:pPr>
+        <w:ind w:left="2880" w:hanging="360"/>
+      </w:pPr>
+      <w:rPr>
+        <w:rFonts w:ascii="Symbol" w:hAnsi="Symbol" w:hint="default"/>
+      </w:rPr>
+    </w:lvl>
+    <w:lvl w:ilvl="4" w:tplc="04090003" w:tentative="1">
+      <w:start w:val="1"/>
+      <w:numFmt w:val="bullet"/>
+      <w:lvlText w:val="o"/>
+      <w:lvlJc w:val="left"/>
+      <w:pPr>
+        <w:ind w:left="3600" w:hanging="360"/>
+      </w:pPr>
+      <w:rPr>
+        <w:rFonts w:ascii="Courier New" w:hAnsi="Courier New" w:cs="Courier New" w:hint="default"/>
+      </w:rPr>
+    </w:lvl>
+    <w:lvl w:ilvl="5" w:tplc="04090005" w:tentative="1">
+      <w:start w:val="1"/>
+      <w:numFmt w:val="bullet"/>
+      <w:lvlText w:val=""/>
+      <w:lvlJc w:val="left"/>
+      <w:pPr>
+        <w:ind w:left="4320" w:hanging="360"/>
+      </w:pPr>
+      <w:rPr>
+        <w:rFonts w:ascii="Wingdings" w:hAnsi="Wingdings" w:hint="default"/>
+      </w:rPr>
+    </w:lvl>
+    <w:lvl w:ilvl="6" w:tplc="04090001" w:tentative="1">
+      <w:start w:val="1"/>
+      <w:numFmt w:val="bullet"/>
+      <w:lvlText w:val=""/>
+      <w:lvlJc w:val="left"/>
+      <w:pPr>
+        <w:ind w:left="5040" w:hanging="360"/>
+      </w:pPr>
+      <w:rPr>
+        <w:rFonts w:ascii="Symbol" w:hAnsi="Symbol" w:hint="default"/>
+      </w:rPr>
+    </w:lvl>
+    <w:lvl w:ilvl="7" w:tplc="04090003" w:tentative="1">
+      <w:start w:val="1"/>
+      <w:numFmt w:val="bullet"/>
+      <w:lvlText w:val="o"/>
+      <w:lvlJc w:val="left"/>
+      <w:pPr>
+        <w:ind w:left="5760" w:hanging="360"/>
+      </w:pPr>
+      <w:rPr>
+        <w:rFonts w:ascii="Courier New" w:hAnsi="Courier New" w:cs="Courier New" w:hint="default"/>
+      </w:rPr>
+    </w:lvl>
+    <w:lvl w:ilvl="8" w:tplc="04090005" w:tentative="1">
+      <w:start w:val="1"/>
+      <w:numFmt w:val="bullet"/>
+      <w:lvlText w:val=""/>
+      <w:lvlJc w:val="left"/>
+      <w:pPr>
+        <w:ind w:left="6480" w:hanging="360"/>
+      </w:pPr>
+      <w:rPr>
+        <w:rFonts w:ascii="Wingdings" w:hAnsi="Wingdings" w:hint="default"/>
+      </w:rPr>
+    </w:lvl>
+  </w:abstractNum>
+  <w:abstractNum w:abstractNumId="13">
     <w:nsid w:val="624F3562"/>
     <w:multiLevelType w:val="hybridMultilevel"/>
     <w:tmpl w:val="80A0F050"/>
@@ -4972,7 +5041,7 @@
       </w:rPr>
     </w:lvl>
   </w:abstractNum>
-  <w:abstractNum w:abstractNumId="11">
+  <w:abstractNum w:abstractNumId="14">
     <w:nsid w:val="62F927CA"/>
     <w:multiLevelType w:val="hybridMultilevel"/>
     <w:tmpl w:val="55BEBF30"/>
@@ -5085,7 +5154,7 @@
       </w:rPr>
     </w:lvl>
   </w:abstractNum>
-  <w:abstractNum w:abstractNumId="12">
+  <w:abstractNum w:abstractNumId="15">
     <w:nsid w:val="6AAA5B6B"/>
     <w:multiLevelType w:val="hybridMultilevel"/>
     <w:tmpl w:val="ABCA1010"/>
@@ -5198,7 +5267,7 @@
       </w:rPr>
     </w:lvl>
   </w:abstractNum>
-  <w:abstractNum w:abstractNumId="13">
+  <w:abstractNum w:abstractNumId="16">
     <w:nsid w:val="6AC267A4"/>
     <w:multiLevelType w:val="hybridMultilevel"/>
     <w:tmpl w:val="ABD0DEE0"/>
@@ -5312,46 +5381,55 @@
     </w:lvl>
   </w:abstractNum>
   <w:num w:numId="1">
+    <w:abstractNumId w:val="16"/>
+  </w:num>
+  <w:num w:numId="2">
+    <w:abstractNumId w:val="11"/>
+  </w:num>
+  <w:num w:numId="3">
+    <w:abstractNumId w:val="6"/>
+  </w:num>
+  <w:num w:numId="4">
+    <w:abstractNumId w:val="9"/>
+  </w:num>
+  <w:num w:numId="5">
     <w:abstractNumId w:val="13"/>
   </w:num>
-  <w:num w:numId="2">
-    <w:abstractNumId w:val="9"/>
+  <w:num w:numId="6">
+    <w:abstractNumId w:val="3"/>
   </w:num>
-  <w:num w:numId="3">
+  <w:num w:numId="7">
+    <w:abstractNumId w:val="1"/>
+  </w:num>
+  <w:num w:numId="8">
     <w:abstractNumId w:val="5"/>
   </w:num>
-  <w:num w:numId="4">
+  <w:num w:numId="9">
+    <w:abstractNumId w:val="2"/>
+  </w:num>
+  <w:num w:numId="10">
+    <w:abstractNumId w:val="15"/>
+  </w:num>
+  <w:num w:numId="11">
+    <w:abstractNumId w:val="4"/>
+  </w:num>
+  <w:num w:numId="12">
+    <w:abstractNumId w:val="14"/>
+  </w:num>
+  <w:num w:numId="13">
+    <w:abstractNumId w:val="7"/>
+  </w:num>
+  <w:num w:numId="14">
     <w:abstractNumId w:val="8"/>
   </w:num>
-  <w:num w:numId="5">
+  <w:num w:numId="15">
+    <w:abstractNumId w:val="0"/>
+  </w:num>
+  <w:num w:numId="16">
     <w:abstractNumId w:val="10"/>
   </w:num>
-  <w:num w:numId="6">
-    <w:abstractNumId w:val="2"/>
-  </w:num>
-  <w:num w:numId="7">
-    <w:abstractNumId w:val="0"/>
-  </w:num>
-  <w:num w:numId="8">
-    <w:abstractNumId w:val="4"/>
-  </w:num>
-  <w:num w:numId="9">
-    <w:abstractNumId w:val="1"/>
-  </w:num>
-  <w:num w:numId="10">
+  <w:num w:numId="17">
     <w:abstractNumId w:val="12"/>
-  </w:num>
-  <w:num w:numId="11">
-    <w:abstractNumId w:val="3"/>
-  </w:num>
-  <w:num w:numId="12">
-    <w:abstractNumId w:val="11"/>
-  </w:num>
-  <w:num w:numId="13">
-    <w:abstractNumId w:val="6"/>
-  </w:num>
-  <w:num w:numId="14">
-    <w:abstractNumId w:val="7"/>
   </w:num>
 </w:numbering>
 </file>

</xml_diff>

<commit_message>
finalise MST cost function
</commit_message>
<xml_diff>
--- a/L_Notes/L8_Notes.docx
+++ b/L_Notes/L8_Notes.docx
@@ -3392,31 +3392,24 @@
     <w:p>
       <w:pPr>
         <w:rPr>
-          <w:sz w:val="20"/>
-          <w:szCs w:val="20"/>
-        </w:rPr>
-      </w:pPr>
-      <w:r>
-        <w:rPr>
           <w:b/>
-          <w:color w:val="4472C4" w:themeColor="accent5"/>
-        </w:rPr>
-        <w:t>COST OF MST</w:t>
-      </w:r>
-    </w:p>
-    <w:p>
-      <w:pPr>
-        <w:rPr>
-          <w:sz w:val="20"/>
-          <w:szCs w:val="20"/>
-        </w:rPr>
-      </w:pPr>
-      <w:r>
-        <w:rPr>
-          <w:sz w:val="20"/>
-          <w:szCs w:val="20"/>
-        </w:rPr>
-        <w:t xml:space="preserve">The </w:t>
+          <w:sz w:val="20"/>
+          <w:szCs w:val="20"/>
+        </w:rPr>
+      </w:pPr>
+      <w:r>
+        <w:rPr>
+          <w:sz w:val="20"/>
+          <w:szCs w:val="20"/>
+        </w:rPr>
+        <w:t>A</w:t>
+      </w:r>
+      <w:r>
+        <w:rPr>
+          <w:sz w:val="20"/>
+          <w:szCs w:val="20"/>
+        </w:rPr>
+        <w:t xml:space="preserve"> </w:t>
       </w:r>
       <w:r>
         <w:rPr>
@@ -3448,16 +3441,80 @@
         </w:rPr>
         <w:t>t</w:t>
       </w:r>
-    </w:p>
-    <w:p>
-      <w:pPr>
-        <w:rPr>
-          <w:sz w:val="20"/>
-          <w:szCs w:val="20"/>
-        </w:rPr>
-      </w:pPr>
+      <w:r>
+        <w:rPr>
+          <w:b/>
+          <w:sz w:val="20"/>
+          <w:szCs w:val="20"/>
+        </w:rPr>
+        <w:t>.</w:t>
+      </w:r>
+    </w:p>
+    <w:p>
+      <w:pPr>
+        <w:pStyle w:val="ListParagraph"/>
+        <w:numPr>
+          <w:ilvl w:val="0"/>
+          <w:numId w:val="17"/>
+        </w:numPr>
+        <w:rPr>
+          <w:sz w:val="20"/>
+          <w:szCs w:val="20"/>
+        </w:rPr>
+      </w:pPr>
+      <w:r>
+        <w:rPr>
+          <w:sz w:val="20"/>
+          <w:szCs w:val="20"/>
+        </w:rPr>
+        <w:t>Function to iterative over</w:t>
+      </w:r>
+      <w:r>
+        <w:rPr>
+          <w:sz w:val="20"/>
+          <w:szCs w:val="20"/>
+        </w:rPr>
+        <w:t xml:space="preserve"> edge</w:t>
+      </w:r>
+      <w:r>
+        <w:rPr>
+          <w:sz w:val="20"/>
+          <w:szCs w:val="20"/>
+        </w:rPr>
+        <w:t xml:space="preserve"> weights</w:t>
+      </w:r>
+      <w:r>
+        <w:rPr>
+          <w:sz w:val="20"/>
+          <w:szCs w:val="20"/>
+        </w:rPr>
+        <w:t>, adding the costs and returning the total cost</w:t>
+      </w:r>
       <w:bookmarkStart w:id="0" w:name="_GoBack"/>
       <w:bookmarkEnd w:id="0"/>
+    </w:p>
+    <w:p>
+      <w:pPr>
+        <w:rPr>
+          <w:sz w:val="20"/>
+          <w:szCs w:val="20"/>
+        </w:rPr>
+      </w:pPr>
+      <w:r>
+        <w:rPr>
+          <w:sz w:val="20"/>
+          <w:szCs w:val="20"/>
+        </w:rPr>
+        <w:t>Simplifying assumptions:</w:t>
+      </w:r>
+    </w:p>
+    <w:p>
+      <w:pPr>
+        <w:rPr>
+          <w:sz w:val="20"/>
+          <w:szCs w:val="20"/>
+        </w:rPr>
+      </w:pPr>
     </w:p>
     <w:p>
       <w:pPr>
@@ -4818,7 +4875,7 @@
   <w:abstractNum w:abstractNumId="12">
     <w:nsid w:val="61A70987"/>
     <w:multiLevelType w:val="hybridMultilevel"/>
-    <w:tmpl w:val="52F6065A"/>
+    <w:tmpl w:val="AAB0C9D6"/>
     <w:lvl w:ilvl="0" w:tplc="04090001">
       <w:start w:val="1"/>
       <w:numFmt w:val="bullet"/>

</xml_diff>

<commit_message>
adding Kruskal's Algo notes
</commit_message>
<xml_diff>
--- a/L_Notes/L8_Notes.docx
+++ b/L_Notes/L8_Notes.docx
@@ -3693,8 +3693,6 @@
         </w:rPr>
         <w:t>. In general, a greedy algo does not produce a Globally optimal solution, but it may build a solution that is close to the Global optimum,</w:t>
       </w:r>
-      <w:bookmarkStart w:id="0" w:name="_GoBack"/>
-      <w:bookmarkEnd w:id="0"/>
     </w:p>
     <w:p>
       <w:pPr>
@@ -3731,7 +3729,1109 @@
         </w:rPr>
       </w:pPr>
     </w:p>
-    <w:p/>
+    <w:p>
+      <w:pPr>
+        <w:rPr>
+          <w:b/>
+          <w:color w:val="4472C4" w:themeColor="accent5"/>
+        </w:rPr>
+      </w:pPr>
+      <w:r>
+        <w:rPr>
+          <w:b/>
+          <w:color w:val="4472C4" w:themeColor="accent5"/>
+        </w:rPr>
+        <w:t>KRUSKAL’S ALGORITHM</w:t>
+      </w:r>
+      <w:r>
+        <w:rPr>
+          <w:b/>
+          <w:color w:val="4472C4" w:themeColor="accent5"/>
+        </w:rPr>
+        <w:t xml:space="preserve"> (MST)</w:t>
+      </w:r>
+    </w:p>
+    <w:p>
+      <w:pPr>
+        <w:rPr>
+          <w:b/>
+          <w:color w:val="4472C4" w:themeColor="accent5"/>
+        </w:rPr>
+      </w:pPr>
+      <w:r>
+        <w:rPr>
+          <w:sz w:val="20"/>
+          <w:szCs w:val="20"/>
+        </w:rPr>
+        <w:t>Execution trace of Kruskal’s Algorithm</w:t>
+      </w:r>
+    </w:p>
+    <w:p>
+      <w:pPr>
+        <w:rPr>
+          <w:sz w:val="20"/>
+          <w:szCs w:val="20"/>
+        </w:rPr>
+      </w:pPr>
+      <w:r>
+        <w:rPr>
+          <w:b/>
+          <w:noProof/>
+          <w:color w:val="4472C4" w:themeColor="accent5"/>
+          <w:lang w:val="en-US"/>
+        </w:rPr>
+        <mc:AlternateContent>
+          <mc:Choice Requires="wps">
+            <w:drawing>
+              <wp:anchor distT="0" distB="0" distL="114300" distR="114300" simplePos="0" relativeHeight="251664384" behindDoc="0" locked="0" layoutInCell="1" allowOverlap="1" wp14:anchorId="43A125E5" wp14:editId="7EF162F8">
+                <wp:simplePos x="0" y="0"/>
+                <wp:positionH relativeFrom="column">
+                  <wp:posOffset>3702685</wp:posOffset>
+                </wp:positionH>
+                <wp:positionV relativeFrom="paragraph">
+                  <wp:posOffset>188595</wp:posOffset>
+                </wp:positionV>
+                <wp:extent cx="3195955" cy="2364740"/>
+                <wp:effectExtent l="0" t="0" r="0" b="0"/>
+                <wp:wrapSquare wrapText="bothSides"/>
+                <wp:docPr id="9" name="Text Box 9"/>
+                <wp:cNvGraphicFramePr/>
+                <a:graphic xmlns:a="http://schemas.openxmlformats.org/drawingml/2006/main">
+                  <a:graphicData uri="http://schemas.microsoft.com/office/word/2010/wordprocessingShape">
+                    <wps:wsp>
+                      <wps:cNvSpPr txBox="1"/>
+                      <wps:spPr>
+                        <a:xfrm>
+                          <a:off x="0" y="0"/>
+                          <a:ext cx="3195955" cy="2364740"/>
+                        </a:xfrm>
+                        <a:prstGeom prst="rect">
+                          <a:avLst/>
+                        </a:prstGeom>
+                        <a:noFill/>
+                        <a:ln>
+                          <a:noFill/>
+                        </a:ln>
+                        <a:effectLst/>
+                      </wps:spPr>
+                      <wps:style>
+                        <a:lnRef idx="0">
+                          <a:schemeClr val="accent1"/>
+                        </a:lnRef>
+                        <a:fillRef idx="0">
+                          <a:schemeClr val="accent1"/>
+                        </a:fillRef>
+                        <a:effectRef idx="0">
+                          <a:schemeClr val="accent1"/>
+                        </a:effectRef>
+                        <a:fontRef idx="minor">
+                          <a:schemeClr val="dk1"/>
+                        </a:fontRef>
+                      </wps:style>
+                      <wps:txbx>
+                        <w:txbxContent>
+                          <w:p>
+                            <w:pPr>
+                              <w:rPr>
+                                <w:sz w:val="20"/>
+                                <w:szCs w:val="20"/>
+                              </w:rPr>
+                            </w:pPr>
+                            <w:r>
+                              <w:rPr>
+                                <w:sz w:val="20"/>
+                                <w:szCs w:val="20"/>
+                              </w:rPr>
+                              <w:t>One approach to computing MST for graph G(V,E)</w:t>
+                            </w:r>
+                            <w:r>
+                              <w:rPr>
+                                <w:sz w:val="20"/>
+                                <w:szCs w:val="20"/>
+                              </w:rPr>
+                              <w:tab/>
+                            </w:r>
+                            <w:r>
+                              <w:rPr>
+                                <w:sz w:val="20"/>
+                                <w:szCs w:val="20"/>
+                              </w:rPr>
+                              <w:br/>
+                            </w:r>
+                            <w:r>
+                              <w:rPr>
+                                <w:sz w:val="20"/>
+                                <w:szCs w:val="20"/>
+                              </w:rPr>
+                              <w:t>// MST is pretty much just a graph which we call MST</w:t>
+                            </w:r>
+                          </w:p>
+                          <w:p>
+                            <w:pPr>
+                              <w:pStyle w:val="ListParagraph"/>
+                              <w:numPr>
+                                <w:ilvl w:val="0"/>
+                                <w:numId w:val="19"/>
+                              </w:numPr>
+                              <w:rPr>
+                                <w:sz w:val="20"/>
+                                <w:szCs w:val="20"/>
+                              </w:rPr>
+                            </w:pPr>
+                            <w:r>
+                              <w:rPr>
+                                <w:sz w:val="20"/>
+                                <w:szCs w:val="20"/>
+                              </w:rPr>
+                              <w:t>Create empty MST graph</w:t>
+                            </w:r>
+                          </w:p>
+                          <w:p>
+                            <w:pPr>
+                              <w:pStyle w:val="ListParagraph"/>
+                              <w:numPr>
+                                <w:ilvl w:val="0"/>
+                                <w:numId w:val="19"/>
+                              </w:numPr>
+                              <w:rPr>
+                                <w:sz w:val="20"/>
+                                <w:szCs w:val="20"/>
+                              </w:rPr>
+                            </w:pPr>
+                            <w:r>
+                              <w:rPr>
+                                <w:sz w:val="20"/>
+                                <w:szCs w:val="20"/>
+                              </w:rPr>
+                              <w:t>Create sortedEdgeList (sorted by weight)</w:t>
+                            </w:r>
+                          </w:p>
+                          <w:p>
+                            <w:pPr>
+                              <w:pStyle w:val="ListParagraph"/>
+                              <w:numPr>
+                                <w:ilvl w:val="0"/>
+                                <w:numId w:val="19"/>
+                              </w:numPr>
+                              <w:rPr>
+                                <w:sz w:val="20"/>
+                                <w:szCs w:val="20"/>
+                              </w:rPr>
+                            </w:pPr>
+                            <w:r>
+                              <w:rPr>
+                                <w:sz w:val="20"/>
+                                <w:szCs w:val="20"/>
+                              </w:rPr>
+                              <w:t>For each sortedEdge:</w:t>
+                            </w:r>
+                          </w:p>
+                          <w:p>
+                            <w:pPr>
+                              <w:pStyle w:val="ListParagraph"/>
+                              <w:numPr>
+                                <w:ilvl w:val="1"/>
+                                <w:numId w:val="19"/>
+                              </w:numPr>
+                              <w:rPr>
+                                <w:sz w:val="20"/>
+                                <w:szCs w:val="20"/>
+                              </w:rPr>
+                            </w:pPr>
+                            <w:r>
+                              <w:rPr>
+                                <w:sz w:val="20"/>
+                                <w:szCs w:val="20"/>
+                              </w:rPr>
+                              <w:t xml:space="preserve">Add edge </w:t>
+                            </w:r>
+                            <w:r>
+                              <w:rPr>
+                                <w:sz w:val="20"/>
+                                <w:szCs w:val="20"/>
+                              </w:rPr>
+                              <w:t>to MST</w:t>
+                            </w:r>
+                            <w:r>
+                              <w:rPr>
+                                <w:sz w:val="20"/>
+                                <w:szCs w:val="20"/>
+                              </w:rPr>
+                              <w:br/>
+                              <w:t>(graph doesn’t need to be connected straight away)</w:t>
+                            </w:r>
+                          </w:p>
+                          <w:p>
+                            <w:pPr>
+                              <w:pStyle w:val="ListParagraph"/>
+                              <w:numPr>
+                                <w:ilvl w:val="1"/>
+                                <w:numId w:val="19"/>
+                              </w:numPr>
+                              <w:rPr>
+                                <w:sz w:val="20"/>
+                                <w:szCs w:val="20"/>
+                              </w:rPr>
+                            </w:pPr>
+                            <w:r>
+                              <w:rPr>
+                                <w:sz w:val="20"/>
+                                <w:szCs w:val="20"/>
+                              </w:rPr>
+                              <w:t>If MST has a cycle, remove edge from MST</w:t>
+                            </w:r>
+                          </w:p>
+                          <w:p>
+                            <w:pPr>
+                              <w:pStyle w:val="ListParagraph"/>
+                              <w:numPr>
+                                <w:ilvl w:val="1"/>
+                                <w:numId w:val="19"/>
+                              </w:numPr>
+                              <w:rPr>
+                                <w:sz w:val="20"/>
+                                <w:szCs w:val="20"/>
+                              </w:rPr>
+                            </w:pPr>
+                            <w:r>
+                              <w:rPr>
+                                <w:sz w:val="20"/>
+                                <w:szCs w:val="20"/>
+                              </w:rPr>
+                              <w:t xml:space="preserve">If </w:t>
+                            </w:r>
+                            <w:r>
+                              <w:rPr>
+                                <w:sz w:val="20"/>
+                                <w:szCs w:val="20"/>
+                              </w:rPr>
+                              <w:t>nV(MST) == nV(g</w:t>
+                            </w:r>
+                            <w:r>
+                              <w:rPr>
+                                <w:sz w:val="20"/>
+                                <w:szCs w:val="20"/>
+                              </w:rPr>
+                              <w:t>)</w:t>
+                            </w:r>
+                            <w:r>
+                              <w:rPr>
+                                <w:sz w:val="20"/>
+                                <w:szCs w:val="20"/>
+                              </w:rPr>
+                              <w:t xml:space="preserve"> break;</w:t>
+                            </w:r>
+                          </w:p>
+                          <w:p>
+                            <w:pPr>
+                              <w:pStyle w:val="ListParagraph"/>
+                              <w:ind w:left="785"/>
+                              <w:rPr>
+                                <w:sz w:val="20"/>
+                                <w:szCs w:val="20"/>
+                              </w:rPr>
+                            </w:pPr>
+                            <w:r>
+                              <w:rPr>
+                                <w:sz w:val="20"/>
+                                <w:szCs w:val="20"/>
+                              </w:rPr>
+                              <w:t>(set of connected vertices</w:t>
+                            </w:r>
+                            <w:r>
+                              <w:rPr>
+                                <w:sz w:val="20"/>
+                                <w:szCs w:val="20"/>
+                              </w:rPr>
+                              <w:t xml:space="preserve"> = #vertices)</w:t>
+                            </w:r>
+                          </w:p>
+                          <w:p>
+                            <w:pPr>
+                              <w:rPr>
+                                <w:sz w:val="20"/>
+                                <w:szCs w:val="20"/>
+                              </w:rPr>
+                            </w:pPr>
+                            <w:r>
+                              <w:rPr>
+                                <w:sz w:val="20"/>
+                                <w:szCs w:val="20"/>
+                              </w:rPr>
+                              <w:t>Critical operations:</w:t>
+                            </w:r>
+                            <w:r>
+                              <w:rPr>
+                                <w:b/>
+                                <w:noProof/>
+                                <w:color w:val="4472C4" w:themeColor="accent5"/>
+                                <w:lang w:val="en-US"/>
+                              </w:rPr>
+                              <w:t xml:space="preserve"> </w:t>
+                            </w:r>
+                          </w:p>
+                          <w:p>
+                            <w:pPr>
+                              <w:pStyle w:val="ListParagraph"/>
+                              <w:numPr>
+                                <w:ilvl w:val="0"/>
+                                <w:numId w:val="20"/>
+                              </w:numPr>
+                              <w:rPr>
+                                <w:sz w:val="20"/>
+                                <w:szCs w:val="20"/>
+                              </w:rPr>
+                            </w:pPr>
+                            <w:r>
+                              <w:rPr>
+                                <w:sz w:val="20"/>
+                                <w:szCs w:val="20"/>
+                              </w:rPr>
+                              <w:t>Iterating over edges in weight order</w:t>
+                            </w:r>
+                          </w:p>
+                          <w:p>
+                            <w:pPr>
+                              <w:pStyle w:val="ListParagraph"/>
+                              <w:numPr>
+                                <w:ilvl w:val="0"/>
+                                <w:numId w:val="20"/>
+                              </w:numPr>
+                              <w:rPr>
+                                <w:sz w:val="20"/>
+                                <w:szCs w:val="20"/>
+                              </w:rPr>
+                            </w:pPr>
+                            <w:r>
+                              <w:rPr>
+                                <w:sz w:val="20"/>
+                                <w:szCs w:val="20"/>
+                              </w:rPr>
+                              <w:t>Checking for cycles in a graph</w:t>
+                            </w:r>
+                          </w:p>
+                          <w:p>
+                            <w:pPr>
+                              <w:rPr>
+                                <w:sz w:val="20"/>
+                                <w:szCs w:val="20"/>
+                              </w:rPr>
+                            </w:pPr>
+                          </w:p>
+                        </w:txbxContent>
+                      </wps:txbx>
+                      <wps:bodyPr rot="0" spcFirstLastPara="0" vertOverflow="overflow" horzOverflow="overflow" vert="horz" wrap="square" lIns="91440" tIns="45720" rIns="91440" bIns="45720" numCol="1" spcCol="0" rtlCol="0" fromWordArt="0" anchor="t" anchorCtr="0" forceAA="0" compatLnSpc="1">
+                        <a:prstTxWarp prst="textNoShape">
+                          <a:avLst/>
+                        </a:prstTxWarp>
+                        <a:noAutofit/>
+                      </wps:bodyPr>
+                    </wps:wsp>
+                  </a:graphicData>
+                </a:graphic>
+                <wp14:sizeRelH relativeFrom="margin">
+                  <wp14:pctWidth>0</wp14:pctWidth>
+                </wp14:sizeRelH>
+                <wp14:sizeRelV relativeFrom="margin">
+                  <wp14:pctHeight>0</wp14:pctHeight>
+                </wp14:sizeRelV>
+              </wp:anchor>
+            </w:drawing>
+          </mc:Choice>
+          <mc:Fallback>
+            <w:pict>
+              <v:shape w14:anchorId="43A125E5" id="Text_x0020_Box_x0020_9" o:spid="_x0000_s1029" type="#_x0000_t202" style="position:absolute;margin-left:291.55pt;margin-top:14.85pt;width:251.65pt;height:186.2pt;z-index:251664384;visibility:visible;mso-wrap-style:square;mso-width-percent:0;mso-height-percent:0;mso-wrap-distance-left:9pt;mso-wrap-distance-top:0;mso-wrap-distance-right:9pt;mso-wrap-distance-bottom:0;mso-position-horizontal:absolute;mso-position-horizontal-relative:text;mso-position-vertical:absolute;mso-position-vertical-relative:text;mso-width-percent:0;mso-height-percent:0;mso-width-relative:margin;mso-height-relative:margin;v-text-anchor:top" o:gfxdata="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" filled="f" stroked="f">
+                <v:textbox>
+                  <w:txbxContent>
+                    <w:p>
+                      <w:pPr>
+                        <w:rPr>
+                          <w:sz w:val="20"/>
+                          <w:szCs w:val="20"/>
+                        </w:rPr>
+                      </w:pPr>
+                      <w:r>
+                        <w:rPr>
+                          <w:sz w:val="20"/>
+                          <w:szCs w:val="20"/>
+                        </w:rPr>
+                        <w:t>One approach to computing MST for graph G(V,E)</w:t>
+                      </w:r>
+                      <w:r>
+                        <w:rPr>
+                          <w:sz w:val="20"/>
+                          <w:szCs w:val="20"/>
+                        </w:rPr>
+                        <w:tab/>
+                      </w:r>
+                      <w:r>
+                        <w:rPr>
+                          <w:sz w:val="20"/>
+                          <w:szCs w:val="20"/>
+                        </w:rPr>
+                        <w:br/>
+                      </w:r>
+                      <w:r>
+                        <w:rPr>
+                          <w:sz w:val="20"/>
+                          <w:szCs w:val="20"/>
+                        </w:rPr>
+                        <w:t>// MST is pretty much just a graph which we call MST</w:t>
+                      </w:r>
+                    </w:p>
+                    <w:p>
+                      <w:pPr>
+                        <w:pStyle w:val="ListParagraph"/>
+                        <w:numPr>
+                          <w:ilvl w:val="0"/>
+                          <w:numId w:val="19"/>
+                        </w:numPr>
+                        <w:rPr>
+                          <w:sz w:val="20"/>
+                          <w:szCs w:val="20"/>
+                        </w:rPr>
+                      </w:pPr>
+                      <w:r>
+                        <w:rPr>
+                          <w:sz w:val="20"/>
+                          <w:szCs w:val="20"/>
+                        </w:rPr>
+                        <w:t>Create empty MST graph</w:t>
+                      </w:r>
+                    </w:p>
+                    <w:p>
+                      <w:pPr>
+                        <w:pStyle w:val="ListParagraph"/>
+                        <w:numPr>
+                          <w:ilvl w:val="0"/>
+                          <w:numId w:val="19"/>
+                        </w:numPr>
+                        <w:rPr>
+                          <w:sz w:val="20"/>
+                          <w:szCs w:val="20"/>
+                        </w:rPr>
+                      </w:pPr>
+                      <w:r>
+                        <w:rPr>
+                          <w:sz w:val="20"/>
+                          <w:szCs w:val="20"/>
+                        </w:rPr>
+                        <w:t>Create sortedEdgeList (sorted by weight)</w:t>
+                      </w:r>
+                    </w:p>
+                    <w:p>
+                      <w:pPr>
+                        <w:pStyle w:val="ListParagraph"/>
+                        <w:numPr>
+                          <w:ilvl w:val="0"/>
+                          <w:numId w:val="19"/>
+                        </w:numPr>
+                        <w:rPr>
+                          <w:sz w:val="20"/>
+                          <w:szCs w:val="20"/>
+                        </w:rPr>
+                      </w:pPr>
+                      <w:r>
+                        <w:rPr>
+                          <w:sz w:val="20"/>
+                          <w:szCs w:val="20"/>
+                        </w:rPr>
+                        <w:t>For each sortedEdge:</w:t>
+                      </w:r>
+                    </w:p>
+                    <w:p>
+                      <w:pPr>
+                        <w:pStyle w:val="ListParagraph"/>
+                        <w:numPr>
+                          <w:ilvl w:val="1"/>
+                          <w:numId w:val="19"/>
+                        </w:numPr>
+                        <w:rPr>
+                          <w:sz w:val="20"/>
+                          <w:szCs w:val="20"/>
+                        </w:rPr>
+                      </w:pPr>
+                      <w:r>
+                        <w:rPr>
+                          <w:sz w:val="20"/>
+                          <w:szCs w:val="20"/>
+                        </w:rPr>
+                        <w:t xml:space="preserve">Add edge </w:t>
+                      </w:r>
+                      <w:r>
+                        <w:rPr>
+                          <w:sz w:val="20"/>
+                          <w:szCs w:val="20"/>
+                        </w:rPr>
+                        <w:t>to MST</w:t>
+                      </w:r>
+                      <w:r>
+                        <w:rPr>
+                          <w:sz w:val="20"/>
+                          <w:szCs w:val="20"/>
+                        </w:rPr>
+                        <w:br/>
+                        <w:t>(graph doesn’t need to be connected straight away)</w:t>
+                      </w:r>
+                    </w:p>
+                    <w:p>
+                      <w:pPr>
+                        <w:pStyle w:val="ListParagraph"/>
+                        <w:numPr>
+                          <w:ilvl w:val="1"/>
+                          <w:numId w:val="19"/>
+                        </w:numPr>
+                        <w:rPr>
+                          <w:sz w:val="20"/>
+                          <w:szCs w:val="20"/>
+                        </w:rPr>
+                      </w:pPr>
+                      <w:r>
+                        <w:rPr>
+                          <w:sz w:val="20"/>
+                          <w:szCs w:val="20"/>
+                        </w:rPr>
+                        <w:t>If MST has a cycle, remove edge from MST</w:t>
+                      </w:r>
+                    </w:p>
+                    <w:p>
+                      <w:pPr>
+                        <w:pStyle w:val="ListParagraph"/>
+                        <w:numPr>
+                          <w:ilvl w:val="1"/>
+                          <w:numId w:val="19"/>
+                        </w:numPr>
+                        <w:rPr>
+                          <w:sz w:val="20"/>
+                          <w:szCs w:val="20"/>
+                        </w:rPr>
+                      </w:pPr>
+                      <w:r>
+                        <w:rPr>
+                          <w:sz w:val="20"/>
+                          <w:szCs w:val="20"/>
+                        </w:rPr>
+                        <w:t xml:space="preserve">If </w:t>
+                      </w:r>
+                      <w:r>
+                        <w:rPr>
+                          <w:sz w:val="20"/>
+                          <w:szCs w:val="20"/>
+                        </w:rPr>
+                        <w:t>nV(MST) == nV(g</w:t>
+                      </w:r>
+                      <w:r>
+                        <w:rPr>
+                          <w:sz w:val="20"/>
+                          <w:szCs w:val="20"/>
+                        </w:rPr>
+                        <w:t>)</w:t>
+                      </w:r>
+                      <w:r>
+                        <w:rPr>
+                          <w:sz w:val="20"/>
+                          <w:szCs w:val="20"/>
+                        </w:rPr>
+                        <w:t xml:space="preserve"> break;</w:t>
+                      </w:r>
+                    </w:p>
+                    <w:p>
+                      <w:pPr>
+                        <w:pStyle w:val="ListParagraph"/>
+                        <w:ind w:left="785"/>
+                        <w:rPr>
+                          <w:sz w:val="20"/>
+                          <w:szCs w:val="20"/>
+                        </w:rPr>
+                      </w:pPr>
+                      <w:r>
+                        <w:rPr>
+                          <w:sz w:val="20"/>
+                          <w:szCs w:val="20"/>
+                        </w:rPr>
+                        <w:t>(set of connected vertices</w:t>
+                      </w:r>
+                      <w:r>
+                        <w:rPr>
+                          <w:sz w:val="20"/>
+                          <w:szCs w:val="20"/>
+                        </w:rPr>
+                        <w:t xml:space="preserve"> = #vertices)</w:t>
+                      </w:r>
+                    </w:p>
+                    <w:p>
+                      <w:pPr>
+                        <w:rPr>
+                          <w:sz w:val="20"/>
+                          <w:szCs w:val="20"/>
+                        </w:rPr>
+                      </w:pPr>
+                      <w:r>
+                        <w:rPr>
+                          <w:sz w:val="20"/>
+                          <w:szCs w:val="20"/>
+                        </w:rPr>
+                        <w:t>Critical operations:</w:t>
+                      </w:r>
+                      <w:r>
+                        <w:rPr>
+                          <w:b/>
+                          <w:noProof/>
+                          <w:color w:val="4472C4" w:themeColor="accent5"/>
+                          <w:lang w:val="en-US"/>
+                        </w:rPr>
+                        <w:t xml:space="preserve"> </w:t>
+                      </w:r>
+                    </w:p>
+                    <w:p>
+                      <w:pPr>
+                        <w:pStyle w:val="ListParagraph"/>
+                        <w:numPr>
+                          <w:ilvl w:val="0"/>
+                          <w:numId w:val="20"/>
+                        </w:numPr>
+                        <w:rPr>
+                          <w:sz w:val="20"/>
+                          <w:szCs w:val="20"/>
+                        </w:rPr>
+                      </w:pPr>
+                      <w:r>
+                        <w:rPr>
+                          <w:sz w:val="20"/>
+                          <w:szCs w:val="20"/>
+                        </w:rPr>
+                        <w:t>Iterating over edges in weight order</w:t>
+                      </w:r>
+                    </w:p>
+                    <w:p>
+                      <w:pPr>
+                        <w:pStyle w:val="ListParagraph"/>
+                        <w:numPr>
+                          <w:ilvl w:val="0"/>
+                          <w:numId w:val="20"/>
+                        </w:numPr>
+                        <w:rPr>
+                          <w:sz w:val="20"/>
+                          <w:szCs w:val="20"/>
+                        </w:rPr>
+                      </w:pPr>
+                      <w:r>
+                        <w:rPr>
+                          <w:sz w:val="20"/>
+                          <w:szCs w:val="20"/>
+                        </w:rPr>
+                        <w:t>Checking for cycles in a graph</w:t>
+                      </w:r>
+                    </w:p>
+                    <w:p>
+                      <w:pPr>
+                        <w:rPr>
+                          <w:sz w:val="20"/>
+                          <w:szCs w:val="20"/>
+                        </w:rPr>
+                      </w:pPr>
+                    </w:p>
+                  </w:txbxContent>
+                </v:textbox>
+                <w10:wrap type="square"/>
+              </v:shape>
+            </w:pict>
+          </mc:Fallback>
+        </mc:AlternateContent>
+      </w:r>
+      <w:r>
+        <w:rPr>
+          <w:noProof/>
+          <w:sz w:val="20"/>
+          <w:szCs w:val="20"/>
+          <w:lang w:val="en-US"/>
+        </w:rPr>
+        <w:drawing>
+          <wp:inline distT="0" distB="0" distL="0" distR="0" wp14:anchorId="4A9DCD3B" wp14:editId="1B905FA8">
+            <wp:extent cx="3527915" cy="2340026"/>
+            <wp:effectExtent l="0" t="0" r="3175" b="0"/>
+            <wp:docPr id="8" name="Picture 8"/>
+            <wp:cNvGraphicFramePr>
+              <a:graphicFrameLocks xmlns:a="http://schemas.openxmlformats.org/drawingml/2006/main" noChangeAspect="1"/>
+            </wp:cNvGraphicFramePr>
+            <a:graphic xmlns:a="http://schemas.openxmlformats.org/drawingml/2006/main">
+              <a:graphicData uri="http://schemas.openxmlformats.org/drawingml/2006/picture">
+                <pic:pic xmlns:pic="http://schemas.openxmlformats.org/drawingml/2006/picture">
+                  <pic:nvPicPr>
+                    <pic:cNvPr id="8" name="Screen Shot 2016-10-05 at 12.37.55 PM.png"/>
+                    <pic:cNvPicPr/>
+                  </pic:nvPicPr>
+                  <pic:blipFill>
+                    <a:blip r:embed="rId11">
+                      <a:extLst>
+                        <a:ext uri="{28A0092B-C50C-407E-A947-70E740481C1C}">
+                          <a14:useLocalDpi xmlns:a14="http://schemas.microsoft.com/office/drawing/2010/main" val="0"/>
+                        </a:ext>
+                      </a:extLst>
+                    </a:blip>
+                    <a:stretch>
+                      <a:fillRect/>
+                    </a:stretch>
+                  </pic:blipFill>
+                  <pic:spPr>
+                    <a:xfrm>
+                      <a:off x="0" y="0"/>
+                      <a:ext cx="3545817" cy="2351901"/>
+                    </a:xfrm>
+                    <a:prstGeom prst="rect">
+                      <a:avLst/>
+                    </a:prstGeom>
+                  </pic:spPr>
+                </pic:pic>
+              </a:graphicData>
+            </a:graphic>
+          </wp:inline>
+        </w:drawing>
+      </w:r>
+      <w:r>
+        <w:rPr>
+          <w:sz w:val="20"/>
+          <w:szCs w:val="20"/>
+        </w:rPr>
+        <w:t xml:space="preserve"> </w:t>
+      </w:r>
+    </w:p>
+    <w:p>
+      <w:pPr>
+        <w:rPr>
+          <w:sz w:val="20"/>
+          <w:szCs w:val="20"/>
+        </w:rPr>
+      </w:pPr>
+      <w:r>
+        <w:rPr>
+          <w:sz w:val="20"/>
+          <w:szCs w:val="20"/>
+        </w:rPr>
+        <w:t>Cost analysis for Kruskal’s Algorithm</w:t>
+      </w:r>
+    </w:p>
+    <w:p>
+      <w:pPr>
+        <w:pStyle w:val="ListParagraph"/>
+        <w:numPr>
+          <w:ilvl w:val="0"/>
+          <w:numId w:val="21"/>
+        </w:numPr>
+        <w:rPr>
+          <w:sz w:val="20"/>
+          <w:szCs w:val="20"/>
+        </w:rPr>
+      </w:pPr>
+      <w:r>
+        <w:rPr>
+          <w:sz w:val="20"/>
+          <w:szCs w:val="20"/>
+        </w:rPr>
+        <w:t xml:space="preserve">Sorting edge list is </w:t>
+      </w:r>
+      <w:r>
+        <w:rPr>
+          <w:b/>
+          <w:sz w:val="20"/>
+          <w:szCs w:val="20"/>
+        </w:rPr>
+        <w:t>O(E Log E)</w:t>
+      </w:r>
+    </w:p>
+    <w:p>
+      <w:pPr>
+        <w:pStyle w:val="ListParagraph"/>
+        <w:numPr>
+          <w:ilvl w:val="0"/>
+          <w:numId w:val="21"/>
+        </w:numPr>
+        <w:rPr>
+          <w:sz w:val="20"/>
+          <w:szCs w:val="20"/>
+        </w:rPr>
+      </w:pPr>
+      <w:r>
+        <w:rPr>
+          <w:sz w:val="20"/>
+          <w:szCs w:val="20"/>
+        </w:rPr>
+        <w:t xml:space="preserve">At least </w:t>
+      </w:r>
+      <w:r>
+        <w:rPr>
+          <w:b/>
+          <w:sz w:val="20"/>
+          <w:szCs w:val="20"/>
+        </w:rPr>
+        <w:t>V</w:t>
+      </w:r>
+      <w:r>
+        <w:rPr>
+          <w:sz w:val="20"/>
+          <w:szCs w:val="20"/>
+        </w:rPr>
+        <w:t xml:space="preserve"> iterations over sorted edges</w:t>
+      </w:r>
+    </w:p>
+    <w:p>
+      <w:pPr>
+        <w:pStyle w:val="ListParagraph"/>
+        <w:numPr>
+          <w:ilvl w:val="0"/>
+          <w:numId w:val="21"/>
+        </w:numPr>
+        <w:rPr>
+          <w:sz w:val="20"/>
+          <w:szCs w:val="20"/>
+        </w:rPr>
+      </w:pPr>
+      <w:r>
+        <w:rPr>
+          <w:sz w:val="20"/>
+          <w:szCs w:val="20"/>
+        </w:rPr>
+        <w:t>On each iteration:</w:t>
+      </w:r>
+    </w:p>
+    <w:p>
+      <w:pPr>
+        <w:pStyle w:val="ListParagraph"/>
+        <w:numPr>
+          <w:ilvl w:val="1"/>
+          <w:numId w:val="21"/>
+        </w:numPr>
+        <w:rPr>
+          <w:sz w:val="20"/>
+          <w:szCs w:val="20"/>
+        </w:rPr>
+      </w:pPr>
+      <w:r>
+        <w:rPr>
+          <w:sz w:val="20"/>
+          <w:szCs w:val="20"/>
+        </w:rPr>
+        <w:t xml:space="preserve">Getting next lowest cost edge is </w:t>
+      </w:r>
+      <w:r>
+        <w:rPr>
+          <w:b/>
+          <w:sz w:val="20"/>
+          <w:szCs w:val="20"/>
+        </w:rPr>
+        <w:t>O(1)</w:t>
+      </w:r>
+    </w:p>
+    <w:p>
+      <w:pPr>
+        <w:pStyle w:val="ListParagraph"/>
+        <w:numPr>
+          <w:ilvl w:val="1"/>
+          <w:numId w:val="21"/>
+        </w:numPr>
+        <w:rPr>
+          <w:sz w:val="20"/>
+          <w:szCs w:val="20"/>
+        </w:rPr>
+      </w:pPr>
+      <w:r>
+        <w:rPr>
+          <w:sz w:val="20"/>
+          <w:szCs w:val="20"/>
+        </w:rPr>
+        <w:t xml:space="preserve">Checking whether adding it forms a cycle: </w:t>
+      </w:r>
+      <w:r>
+        <w:rPr>
+          <w:b/>
+          <w:sz w:val="20"/>
+          <w:szCs w:val="20"/>
+        </w:rPr>
+        <w:t>cost = ??</w:t>
+      </w:r>
+      <w:r>
+        <w:rPr>
+          <w:sz w:val="20"/>
+          <w:szCs w:val="20"/>
+        </w:rPr>
+        <w:t xml:space="preserve"> </w:t>
+      </w:r>
+      <w:r>
+        <w:rPr>
+          <w:b/>
+          <w:sz w:val="20"/>
+          <w:szCs w:val="20"/>
+        </w:rPr>
+        <w:t>potentially expensive for DFS</w:t>
+      </w:r>
+    </w:p>
+    <w:p>
+      <w:pPr>
+        <w:pStyle w:val="ListParagraph"/>
+        <w:numPr>
+          <w:ilvl w:val="0"/>
+          <w:numId w:val="21"/>
+        </w:numPr>
+        <w:rPr>
+          <w:sz w:val="20"/>
+          <w:szCs w:val="20"/>
+        </w:rPr>
+      </w:pPr>
+      <w:r>
+        <w:rPr>
+          <w:sz w:val="20"/>
+          <w:szCs w:val="20"/>
+        </w:rPr>
+        <w:t>Possibilities for cycle checking:</w:t>
+      </w:r>
+    </w:p>
+    <w:p>
+      <w:pPr>
+        <w:pStyle w:val="ListParagraph"/>
+        <w:numPr>
+          <w:ilvl w:val="1"/>
+          <w:numId w:val="21"/>
+        </w:numPr>
+        <w:rPr>
+          <w:sz w:val="20"/>
+          <w:szCs w:val="20"/>
+        </w:rPr>
+      </w:pPr>
+      <w:r>
+        <w:rPr>
+          <w:sz w:val="20"/>
+          <w:szCs w:val="20"/>
+        </w:rPr>
+        <w:t>Use DFS… too expensive</w:t>
+      </w:r>
+    </w:p>
+    <w:p>
+      <w:pPr>
+        <w:pStyle w:val="ListParagraph"/>
+        <w:numPr>
+          <w:ilvl w:val="1"/>
+          <w:numId w:val="21"/>
+        </w:numPr>
+        <w:rPr>
+          <w:sz w:val="20"/>
+          <w:szCs w:val="20"/>
+        </w:rPr>
+      </w:pPr>
+      <w:r>
+        <w:rPr>
+          <w:sz w:val="20"/>
+          <w:szCs w:val="20"/>
+        </w:rPr>
+        <w:t>Use Union</w:t>
+      </w:r>
+      <w:r>
+        <w:rPr>
+          <w:sz w:val="20"/>
+          <w:szCs w:val="20"/>
+        </w:rPr>
+        <w:t>-Find data stru</w:t>
+      </w:r>
+      <w:r>
+        <w:rPr>
+          <w:sz w:val="20"/>
+          <w:szCs w:val="20"/>
+        </w:rPr>
+        <w:t>cture (Sedgewick) (LogN if done properly)</w:t>
+      </w:r>
+    </w:p>
+    <w:p>
+      <w:pPr>
+        <w:rPr>
+          <w:sz w:val="20"/>
+          <w:szCs w:val="20"/>
+        </w:rPr>
+      </w:pPr>
+      <w:r>
+        <w:rPr>
+          <w:b/>
+          <w:color w:val="4472C4" w:themeColor="accent5"/>
+        </w:rPr>
+        <w:t>PRIM’S ALGORITHM</w:t>
+      </w:r>
+      <w:r>
+        <w:rPr>
+          <w:b/>
+          <w:color w:val="4472C4" w:themeColor="accent5"/>
+        </w:rPr>
+        <w:t xml:space="preserve"> (MST)</w:t>
+      </w:r>
+    </w:p>
+    <w:p>
+      <w:pPr>
+        <w:rPr>
+          <w:sz w:val="20"/>
+          <w:szCs w:val="20"/>
+        </w:rPr>
+      </w:pPr>
+      <w:r>
+        <w:rPr>
+          <w:sz w:val="20"/>
+          <w:szCs w:val="20"/>
+        </w:rPr>
+        <w:t>Another approach to computing MST for graph(G,E)</w:t>
+      </w:r>
+    </w:p>
+    <w:p>
+      <w:pPr>
+        <w:pStyle w:val="ListParagraph"/>
+        <w:numPr>
+          <w:ilvl w:val="0"/>
+          <w:numId w:val="22"/>
+        </w:numPr>
+        <w:rPr>
+          <w:sz w:val="20"/>
+          <w:szCs w:val="20"/>
+        </w:rPr>
+      </w:pPr>
+      <w:r>
+        <w:rPr>
+          <w:sz w:val="20"/>
+          <w:szCs w:val="20"/>
+        </w:rPr>
+        <w:t>Start from any vertex</w:t>
+      </w:r>
+      <w:r>
+        <w:rPr>
+          <w:sz w:val="20"/>
+          <w:szCs w:val="20"/>
+        </w:rPr>
+        <w:t xml:space="preserve"> S and empty MST</w:t>
+      </w:r>
+    </w:p>
+    <w:p>
+      <w:pPr>
+        <w:pStyle w:val="ListParagraph"/>
+        <w:numPr>
+          <w:ilvl w:val="0"/>
+          <w:numId w:val="22"/>
+        </w:numPr>
+        <w:rPr>
+          <w:sz w:val="20"/>
+          <w:szCs w:val="20"/>
+        </w:rPr>
+      </w:pPr>
+      <w:r>
+        <w:rPr>
+          <w:sz w:val="20"/>
+          <w:szCs w:val="20"/>
+        </w:rPr>
+        <w:t>Choose edge not already in MST</w:t>
+      </w:r>
+      <w:r>
+        <w:rPr>
+          <w:sz w:val="20"/>
+          <w:szCs w:val="20"/>
+        </w:rPr>
+        <w:t xml:space="preserve"> to add to MST</w:t>
+      </w:r>
+      <w:bookmarkStart w:id="0" w:name="_GoBack"/>
+      <w:bookmarkEnd w:id="0"/>
+    </w:p>
     <w:sectPr>
       <w:pgSz w:w="11900" w:h="16840"/>
       <w:pgMar w:top="720" w:right="720" w:bottom="720" w:left="720" w:header="708" w:footer="708" w:gutter="0"/>
@@ -3745,6 +4845,119 @@
 <file path=word/numbering.xml><?xml version="1.0" encoding="utf-8"?>
 <w:numbering xmlns:wpc="http://schemas.microsoft.com/office/word/2010/wordprocessingCanvas" xmlns:mo="http://schemas.microsoft.com/office/mac/office/2008/main" xmlns:mc="http://schemas.openxmlformats.org/markup-compatibility/2006" xmlns:mv="urn:schemas-microsoft-com:mac:vml" xmlns:o="urn:schemas-microsoft-com:office:office" xmlns:r="http://schemas.openxmlformats.org/officeDocument/2006/relationships" xmlns:m="http://schemas.openxmlformats.org/officeDocument/2006/math" xmlns:v="urn:schemas-microsoft-com:vml" xmlns:wp14="http://schemas.microsoft.com/office/word/2010/wordprocessingDrawing" xmlns:wp="http://schemas.openxmlformats.org/drawingml/2006/wordprocessingDrawing" xmlns:w10="urn:schemas-microsoft-com:office:word" xmlns:w="http://schemas.openxmlformats.org/wordprocessingml/2006/main" xmlns:w14="http://schemas.microsoft.com/office/word/2010/wordml" xmlns:w15="http://schemas.microsoft.com/office/word/2012/wordml" xmlns:wpg="http://schemas.microsoft.com/office/word/2010/wordprocessingGroup" xmlns:wpi="http://schemas.microsoft.com/office/word/2010/wordprocessingInk" xmlns:wne="http://schemas.microsoft.com/office/word/2006/wordml" xmlns:wps="http://schemas.microsoft.com/office/word/2010/wordprocessingShape" mc:Ignorable="w14 w15 wp14">
   <w:abstractNum w:abstractNumId="0">
+    <w:nsid w:val="00DB00E4"/>
+    <w:multiLevelType w:val="hybridMultilevel"/>
+    <w:tmpl w:val="9E9A2896"/>
+    <w:lvl w:ilvl="0" w:tplc="04090001">
+      <w:start w:val="1"/>
+      <w:numFmt w:val="bullet"/>
+      <w:lvlText w:val=""/>
+      <w:lvlJc w:val="left"/>
+      <w:pPr>
+        <w:ind w:left="720" w:hanging="360"/>
+      </w:pPr>
+      <w:rPr>
+        <w:rFonts w:ascii="Symbol" w:hAnsi="Symbol" w:hint="default"/>
+      </w:rPr>
+    </w:lvl>
+    <w:lvl w:ilvl="1" w:tplc="04090003" w:tentative="1">
+      <w:start w:val="1"/>
+      <w:numFmt w:val="bullet"/>
+      <w:lvlText w:val="o"/>
+      <w:lvlJc w:val="left"/>
+      <w:pPr>
+        <w:ind w:left="1440" w:hanging="360"/>
+      </w:pPr>
+      <w:rPr>
+        <w:rFonts w:ascii="Courier New" w:hAnsi="Courier New" w:cs="Courier New" w:hint="default"/>
+      </w:rPr>
+    </w:lvl>
+    <w:lvl w:ilvl="2" w:tplc="04090005" w:tentative="1">
+      <w:start w:val="1"/>
+      <w:numFmt w:val="bullet"/>
+      <w:lvlText w:val=""/>
+      <w:lvlJc w:val="left"/>
+      <w:pPr>
+        <w:ind w:left="2160" w:hanging="360"/>
+      </w:pPr>
+      <w:rPr>
+        <w:rFonts w:ascii="Wingdings" w:hAnsi="Wingdings" w:hint="default"/>
+      </w:rPr>
+    </w:lvl>
+    <w:lvl w:ilvl="3" w:tplc="04090001" w:tentative="1">
+      <w:start w:val="1"/>
+      <w:numFmt w:val="bullet"/>
+      <w:lvlText w:val=""/>
+      <w:lvlJc w:val="left"/>
+      <w:pPr>
+        <w:ind w:left="2880" w:hanging="360"/>
+      </w:pPr>
+      <w:rPr>
+        <w:rFonts w:ascii="Symbol" w:hAnsi="Symbol" w:hint="default"/>
+      </w:rPr>
+    </w:lvl>
+    <w:lvl w:ilvl="4" w:tplc="04090003" w:tentative="1">
+      <w:start w:val="1"/>
+      <w:numFmt w:val="bullet"/>
+      <w:lvlText w:val="o"/>
+      <w:lvlJc w:val="left"/>
+      <w:pPr>
+        <w:ind w:left="3600" w:hanging="360"/>
+      </w:pPr>
+      <w:rPr>
+        <w:rFonts w:ascii="Courier New" w:hAnsi="Courier New" w:cs="Courier New" w:hint="default"/>
+      </w:rPr>
+    </w:lvl>
+    <w:lvl w:ilvl="5" w:tplc="04090005" w:tentative="1">
+      <w:start w:val="1"/>
+      <w:numFmt w:val="bullet"/>
+      <w:lvlText w:val=""/>
+      <w:lvlJc w:val="left"/>
+      <w:pPr>
+        <w:ind w:left="4320" w:hanging="360"/>
+      </w:pPr>
+      <w:rPr>
+        <w:rFonts w:ascii="Wingdings" w:hAnsi="Wingdings" w:hint="default"/>
+      </w:rPr>
+    </w:lvl>
+    <w:lvl w:ilvl="6" w:tplc="04090001" w:tentative="1">
+      <w:start w:val="1"/>
+      <w:numFmt w:val="bullet"/>
+      <w:lvlText w:val=""/>
+      <w:lvlJc w:val="left"/>
+      <w:pPr>
+        <w:ind w:left="5040" w:hanging="360"/>
+      </w:pPr>
+      <w:rPr>
+        <w:rFonts w:ascii="Symbol" w:hAnsi="Symbol" w:hint="default"/>
+      </w:rPr>
+    </w:lvl>
+    <w:lvl w:ilvl="7" w:tplc="04090003" w:tentative="1">
+      <w:start w:val="1"/>
+      <w:numFmt w:val="bullet"/>
+      <w:lvlText w:val="o"/>
+      <w:lvlJc w:val="left"/>
+      <w:pPr>
+        <w:ind w:left="5760" w:hanging="360"/>
+      </w:pPr>
+      <w:rPr>
+        <w:rFonts w:ascii="Courier New" w:hAnsi="Courier New" w:cs="Courier New" w:hint="default"/>
+      </w:rPr>
+    </w:lvl>
+    <w:lvl w:ilvl="8" w:tplc="04090005" w:tentative="1">
+      <w:start w:val="1"/>
+      <w:numFmt w:val="bullet"/>
+      <w:lvlText w:val=""/>
+      <w:lvlJc w:val="left"/>
+      <w:pPr>
+        <w:ind w:left="6480" w:hanging="360"/>
+      </w:pPr>
+      <w:rPr>
+        <w:rFonts w:ascii="Wingdings" w:hAnsi="Wingdings" w:hint="default"/>
+      </w:rPr>
+    </w:lvl>
+  </w:abstractNum>
+  <w:abstractNum w:abstractNumId="1">
     <w:nsid w:val="093A3451"/>
     <w:multiLevelType w:val="hybridMultilevel"/>
     <w:tmpl w:val="706AFBCC"/>
@@ -3857,7 +5070,7 @@
       </w:rPr>
     </w:lvl>
   </w:abstractNum>
-  <w:abstractNum w:abstractNumId="1">
+  <w:abstractNum w:abstractNumId="2">
     <w:nsid w:val="11BE4F1A"/>
     <w:multiLevelType w:val="hybridMultilevel"/>
     <w:tmpl w:val="4E5C8FD4"/>
@@ -3970,7 +5183,7 @@
       </w:rPr>
     </w:lvl>
   </w:abstractNum>
-  <w:abstractNum w:abstractNumId="2">
+  <w:abstractNum w:abstractNumId="3">
     <w:nsid w:val="1AE0392E"/>
     <w:multiLevelType w:val="hybridMultilevel"/>
     <w:tmpl w:val="C6C060A8"/>
@@ -4083,7 +5296,7 @@
       </w:rPr>
     </w:lvl>
   </w:abstractNum>
-  <w:abstractNum w:abstractNumId="3">
+  <w:abstractNum w:abstractNumId="4">
     <w:nsid w:val="1C965AD0"/>
     <w:multiLevelType w:val="hybridMultilevel"/>
     <w:tmpl w:val="72303148"/>
@@ -4196,7 +5409,120 @@
       </w:rPr>
     </w:lvl>
   </w:abstractNum>
-  <w:abstractNum w:abstractNumId="4">
+  <w:abstractNum w:abstractNumId="5">
+    <w:nsid w:val="225662AF"/>
+    <w:multiLevelType w:val="hybridMultilevel"/>
+    <w:tmpl w:val="32D8FB28"/>
+    <w:lvl w:ilvl="0" w:tplc="04090001">
+      <w:start w:val="1"/>
+      <w:numFmt w:val="bullet"/>
+      <w:lvlText w:val=""/>
+      <w:lvlJc w:val="left"/>
+      <w:pPr>
+        <w:ind w:left="360" w:hanging="360"/>
+      </w:pPr>
+      <w:rPr>
+        <w:rFonts w:ascii="Symbol" w:hAnsi="Symbol" w:hint="default"/>
+      </w:rPr>
+    </w:lvl>
+    <w:lvl w:ilvl="1" w:tplc="04090003" w:tentative="1">
+      <w:start w:val="1"/>
+      <w:numFmt w:val="bullet"/>
+      <w:lvlText w:val="o"/>
+      <w:lvlJc w:val="left"/>
+      <w:pPr>
+        <w:ind w:left="1080" w:hanging="360"/>
+      </w:pPr>
+      <w:rPr>
+        <w:rFonts w:ascii="Courier New" w:hAnsi="Courier New" w:cs="Courier New" w:hint="default"/>
+      </w:rPr>
+    </w:lvl>
+    <w:lvl w:ilvl="2" w:tplc="04090005" w:tentative="1">
+      <w:start w:val="1"/>
+      <w:numFmt w:val="bullet"/>
+      <w:lvlText w:val=""/>
+      <w:lvlJc w:val="left"/>
+      <w:pPr>
+        <w:ind w:left="1800" w:hanging="360"/>
+      </w:pPr>
+      <w:rPr>
+        <w:rFonts w:ascii="Wingdings" w:hAnsi="Wingdings" w:hint="default"/>
+      </w:rPr>
+    </w:lvl>
+    <w:lvl w:ilvl="3" w:tplc="04090001" w:tentative="1">
+      <w:start w:val="1"/>
+      <w:numFmt w:val="bullet"/>
+      <w:lvlText w:val=""/>
+      <w:lvlJc w:val="left"/>
+      <w:pPr>
+        <w:ind w:left="2520" w:hanging="360"/>
+      </w:pPr>
+      <w:rPr>
+        <w:rFonts w:ascii="Symbol" w:hAnsi="Symbol" w:hint="default"/>
+      </w:rPr>
+    </w:lvl>
+    <w:lvl w:ilvl="4" w:tplc="04090003" w:tentative="1">
+      <w:start w:val="1"/>
+      <w:numFmt w:val="bullet"/>
+      <w:lvlText w:val="o"/>
+      <w:lvlJc w:val="left"/>
+      <w:pPr>
+        <w:ind w:left="3240" w:hanging="360"/>
+      </w:pPr>
+      <w:rPr>
+        <w:rFonts w:ascii="Courier New" w:hAnsi="Courier New" w:cs="Courier New" w:hint="default"/>
+      </w:rPr>
+    </w:lvl>
+    <w:lvl w:ilvl="5" w:tplc="04090005" w:tentative="1">
+      <w:start w:val="1"/>
+      <w:numFmt w:val="bullet"/>
+      <w:lvlText w:val=""/>
+      <w:lvlJc w:val="left"/>
+      <w:pPr>
+        <w:ind w:left="3960" w:hanging="360"/>
+      </w:pPr>
+      <w:rPr>
+        <w:rFonts w:ascii="Wingdings" w:hAnsi="Wingdings" w:hint="default"/>
+      </w:rPr>
+    </w:lvl>
+    <w:lvl w:ilvl="6" w:tplc="04090001" w:tentative="1">
+      <w:start w:val="1"/>
+      <w:numFmt w:val="bullet"/>
+      <w:lvlText w:val=""/>
+      <w:lvlJc w:val="left"/>
+      <w:pPr>
+        <w:ind w:left="4680" w:hanging="360"/>
+      </w:pPr>
+      <w:rPr>
+        <w:rFonts w:ascii="Symbol" w:hAnsi="Symbol" w:hint="default"/>
+      </w:rPr>
+    </w:lvl>
+    <w:lvl w:ilvl="7" w:tplc="04090003" w:tentative="1">
+      <w:start w:val="1"/>
+      <w:numFmt w:val="bullet"/>
+      <w:lvlText w:val="o"/>
+      <w:lvlJc w:val="left"/>
+      <w:pPr>
+        <w:ind w:left="5400" w:hanging="360"/>
+      </w:pPr>
+      <w:rPr>
+        <w:rFonts w:ascii="Courier New" w:hAnsi="Courier New" w:cs="Courier New" w:hint="default"/>
+      </w:rPr>
+    </w:lvl>
+    <w:lvl w:ilvl="8" w:tplc="04090005" w:tentative="1">
+      <w:start w:val="1"/>
+      <w:numFmt w:val="bullet"/>
+      <w:lvlText w:val=""/>
+      <w:lvlJc w:val="left"/>
+      <w:pPr>
+        <w:ind w:left="6120" w:hanging="360"/>
+      </w:pPr>
+      <w:rPr>
+        <w:rFonts w:ascii="Wingdings" w:hAnsi="Wingdings" w:hint="default"/>
+      </w:rPr>
+    </w:lvl>
+  </w:abstractNum>
+  <w:abstractNum w:abstractNumId="6">
     <w:nsid w:val="228E684D"/>
     <w:multiLevelType w:val="hybridMultilevel"/>
     <w:tmpl w:val="2EBAFE16"/>
@@ -4309,7 +5635,7 @@
       </w:rPr>
     </w:lvl>
   </w:abstractNum>
-  <w:abstractNum w:abstractNumId="5">
+  <w:abstractNum w:abstractNumId="7">
     <w:nsid w:val="26F545A6"/>
     <w:multiLevelType w:val="hybridMultilevel"/>
     <w:tmpl w:val="850242E2"/>
@@ -4422,7 +5748,7 @@
       </w:rPr>
     </w:lvl>
   </w:abstractNum>
-  <w:abstractNum w:abstractNumId="6">
+  <w:abstractNum w:abstractNumId="8">
     <w:nsid w:val="464B5DC2"/>
     <w:multiLevelType w:val="hybridMultilevel"/>
     <w:tmpl w:val="2F80A10A"/>
@@ -4535,7 +5861,7 @@
       </w:rPr>
     </w:lvl>
   </w:abstractNum>
-  <w:abstractNum w:abstractNumId="7">
+  <w:abstractNum w:abstractNumId="9">
     <w:nsid w:val="4A916791"/>
     <w:multiLevelType w:val="hybridMultilevel"/>
     <w:tmpl w:val="ED94DFE4"/>
@@ -4648,7 +5974,7 @@
       </w:rPr>
     </w:lvl>
   </w:abstractNum>
-  <w:abstractNum w:abstractNumId="8">
+  <w:abstractNum w:abstractNumId="10">
     <w:nsid w:val="4FF1249A"/>
     <w:multiLevelType w:val="hybridMultilevel"/>
     <w:tmpl w:val="F10C13B6"/>
@@ -4740,7 +6066,7 @@
       </w:pPr>
     </w:lvl>
   </w:abstractNum>
-  <w:abstractNum w:abstractNumId="9">
+  <w:abstractNum w:abstractNumId="11">
     <w:nsid w:val="57994E32"/>
     <w:multiLevelType w:val="hybridMultilevel"/>
     <w:tmpl w:val="2E7230EA"/>
@@ -4853,7 +6179,120 @@
       </w:rPr>
     </w:lvl>
   </w:abstractNum>
-  <w:abstractNum w:abstractNumId="10">
+  <w:abstractNum w:abstractNumId="12">
+    <w:nsid w:val="59BA0E63"/>
+    <w:multiLevelType w:val="hybridMultilevel"/>
+    <w:tmpl w:val="2C425A5C"/>
+    <w:lvl w:ilvl="0" w:tplc="04090001">
+      <w:start w:val="1"/>
+      <w:numFmt w:val="bullet"/>
+      <w:lvlText w:val=""/>
+      <w:lvlJc w:val="left"/>
+      <w:pPr>
+        <w:ind w:left="360" w:hanging="360"/>
+      </w:pPr>
+      <w:rPr>
+        <w:rFonts w:ascii="Symbol" w:hAnsi="Symbol" w:hint="default"/>
+      </w:rPr>
+    </w:lvl>
+    <w:lvl w:ilvl="1" w:tplc="04090003">
+      <w:start w:val="1"/>
+      <w:numFmt w:val="bullet"/>
+      <w:lvlText w:val="o"/>
+      <w:lvlJc w:val="left"/>
+      <w:pPr>
+        <w:ind w:left="785" w:hanging="360"/>
+      </w:pPr>
+      <w:rPr>
+        <w:rFonts w:ascii="Courier New" w:hAnsi="Courier New" w:cs="Courier New" w:hint="default"/>
+      </w:rPr>
+    </w:lvl>
+    <w:lvl w:ilvl="2" w:tplc="04090005" w:tentative="1">
+      <w:start w:val="1"/>
+      <w:numFmt w:val="bullet"/>
+      <w:lvlText w:val=""/>
+      <w:lvlJc w:val="left"/>
+      <w:pPr>
+        <w:ind w:left="1800" w:hanging="360"/>
+      </w:pPr>
+      <w:rPr>
+        <w:rFonts w:ascii="Wingdings" w:hAnsi="Wingdings" w:hint="default"/>
+      </w:rPr>
+    </w:lvl>
+    <w:lvl w:ilvl="3" w:tplc="04090001" w:tentative="1">
+      <w:start w:val="1"/>
+      <w:numFmt w:val="bullet"/>
+      <w:lvlText w:val=""/>
+      <w:lvlJc w:val="left"/>
+      <w:pPr>
+        <w:ind w:left="2520" w:hanging="360"/>
+      </w:pPr>
+      <w:rPr>
+        <w:rFonts w:ascii="Symbol" w:hAnsi="Symbol" w:hint="default"/>
+      </w:rPr>
+    </w:lvl>
+    <w:lvl w:ilvl="4" w:tplc="04090003" w:tentative="1">
+      <w:start w:val="1"/>
+      <w:numFmt w:val="bullet"/>
+      <w:lvlText w:val="o"/>
+      <w:lvlJc w:val="left"/>
+      <w:pPr>
+        <w:ind w:left="3240" w:hanging="360"/>
+      </w:pPr>
+      <w:rPr>
+        <w:rFonts w:ascii="Courier New" w:hAnsi="Courier New" w:cs="Courier New" w:hint="default"/>
+      </w:rPr>
+    </w:lvl>
+    <w:lvl w:ilvl="5" w:tplc="04090005" w:tentative="1">
+      <w:start w:val="1"/>
+      <w:numFmt w:val="bullet"/>
+      <w:lvlText w:val=""/>
+      <w:lvlJc w:val="left"/>
+      <w:pPr>
+        <w:ind w:left="3960" w:hanging="360"/>
+      </w:pPr>
+      <w:rPr>
+        <w:rFonts w:ascii="Wingdings" w:hAnsi="Wingdings" w:hint="default"/>
+      </w:rPr>
+    </w:lvl>
+    <w:lvl w:ilvl="6" w:tplc="04090001" w:tentative="1">
+      <w:start w:val="1"/>
+      <w:numFmt w:val="bullet"/>
+      <w:lvlText w:val=""/>
+      <w:lvlJc w:val="left"/>
+      <w:pPr>
+        <w:ind w:left="4680" w:hanging="360"/>
+      </w:pPr>
+      <w:rPr>
+        <w:rFonts w:ascii="Symbol" w:hAnsi="Symbol" w:hint="default"/>
+      </w:rPr>
+    </w:lvl>
+    <w:lvl w:ilvl="7" w:tplc="04090003" w:tentative="1">
+      <w:start w:val="1"/>
+      <w:numFmt w:val="bullet"/>
+      <w:lvlText w:val="o"/>
+      <w:lvlJc w:val="left"/>
+      <w:pPr>
+        <w:ind w:left="5400" w:hanging="360"/>
+      </w:pPr>
+      <w:rPr>
+        <w:rFonts w:ascii="Courier New" w:hAnsi="Courier New" w:cs="Courier New" w:hint="default"/>
+      </w:rPr>
+    </w:lvl>
+    <w:lvl w:ilvl="8" w:tplc="04090005" w:tentative="1">
+      <w:start w:val="1"/>
+      <w:numFmt w:val="bullet"/>
+      <w:lvlText w:val=""/>
+      <w:lvlJc w:val="left"/>
+      <w:pPr>
+        <w:ind w:left="6120" w:hanging="360"/>
+      </w:pPr>
+      <w:rPr>
+        <w:rFonts w:ascii="Wingdings" w:hAnsi="Wingdings" w:hint="default"/>
+      </w:rPr>
+    </w:lvl>
+  </w:abstractNum>
+  <w:abstractNum w:abstractNumId="13">
     <w:nsid w:val="5B145884"/>
     <w:multiLevelType w:val="hybridMultilevel"/>
     <w:tmpl w:val="16F289B8"/>
@@ -4966,7 +6405,7 @@
       </w:rPr>
     </w:lvl>
   </w:abstractNum>
-  <w:abstractNum w:abstractNumId="11">
+  <w:abstractNum w:abstractNumId="14">
     <w:nsid w:val="5E1509E3"/>
     <w:multiLevelType w:val="hybridMultilevel"/>
     <w:tmpl w:val="AC3C1030"/>
@@ -5079,7 +6518,7 @@
       </w:rPr>
     </w:lvl>
   </w:abstractNum>
-  <w:abstractNum w:abstractNumId="12">
+  <w:abstractNum w:abstractNumId="15">
     <w:nsid w:val="5E7D222F"/>
     <w:multiLevelType w:val="hybridMultilevel"/>
     <w:tmpl w:val="8A44DA66"/>
@@ -5192,7 +6631,7 @@
       </w:rPr>
     </w:lvl>
   </w:abstractNum>
-  <w:abstractNum w:abstractNumId="13">
+  <w:abstractNum w:abstractNumId="16">
     <w:nsid w:val="61A70987"/>
     <w:multiLevelType w:val="hybridMultilevel"/>
     <w:tmpl w:val="C6E49AD4"/>
@@ -5305,7 +6744,7 @@
       </w:rPr>
     </w:lvl>
   </w:abstractNum>
-  <w:abstractNum w:abstractNumId="14">
+  <w:abstractNum w:abstractNumId="17">
     <w:nsid w:val="624F3562"/>
     <w:multiLevelType w:val="hybridMultilevel"/>
     <w:tmpl w:val="80A0F050"/>
@@ -5418,7 +6857,7 @@
       </w:rPr>
     </w:lvl>
   </w:abstractNum>
-  <w:abstractNum w:abstractNumId="15">
+  <w:abstractNum w:abstractNumId="18">
     <w:nsid w:val="62F927CA"/>
     <w:multiLevelType w:val="hybridMultilevel"/>
     <w:tmpl w:val="55BEBF30"/>
@@ -5531,7 +6970,120 @@
       </w:rPr>
     </w:lvl>
   </w:abstractNum>
-  <w:abstractNum w:abstractNumId="16">
+  <w:abstractNum w:abstractNumId="19">
+    <w:nsid w:val="65FC3208"/>
+    <w:multiLevelType w:val="hybridMultilevel"/>
+    <w:tmpl w:val="418E413E"/>
+    <w:lvl w:ilvl="0" w:tplc="04090001">
+      <w:start w:val="1"/>
+      <w:numFmt w:val="bullet"/>
+      <w:lvlText w:val=""/>
+      <w:lvlJc w:val="left"/>
+      <w:pPr>
+        <w:ind w:left="720" w:hanging="360"/>
+      </w:pPr>
+      <w:rPr>
+        <w:rFonts w:ascii="Symbol" w:hAnsi="Symbol" w:hint="default"/>
+      </w:rPr>
+    </w:lvl>
+    <w:lvl w:ilvl="1" w:tplc="04090003">
+      <w:start w:val="1"/>
+      <w:numFmt w:val="bullet"/>
+      <w:lvlText w:val="o"/>
+      <w:lvlJc w:val="left"/>
+      <w:pPr>
+        <w:ind w:left="1440" w:hanging="360"/>
+      </w:pPr>
+      <w:rPr>
+        <w:rFonts w:ascii="Courier New" w:hAnsi="Courier New" w:cs="Courier New" w:hint="default"/>
+      </w:rPr>
+    </w:lvl>
+    <w:lvl w:ilvl="2" w:tplc="04090005" w:tentative="1">
+      <w:start w:val="1"/>
+      <w:numFmt w:val="bullet"/>
+      <w:lvlText w:val=""/>
+      <w:lvlJc w:val="left"/>
+      <w:pPr>
+        <w:ind w:left="2160" w:hanging="360"/>
+      </w:pPr>
+      <w:rPr>
+        <w:rFonts w:ascii="Wingdings" w:hAnsi="Wingdings" w:hint="default"/>
+      </w:rPr>
+    </w:lvl>
+    <w:lvl w:ilvl="3" w:tplc="04090001" w:tentative="1">
+      <w:start w:val="1"/>
+      <w:numFmt w:val="bullet"/>
+      <w:lvlText w:val=""/>
+      <w:lvlJc w:val="left"/>
+      <w:pPr>
+        <w:ind w:left="2880" w:hanging="360"/>
+      </w:pPr>
+      <w:rPr>
+        <w:rFonts w:ascii="Symbol" w:hAnsi="Symbol" w:hint="default"/>
+      </w:rPr>
+    </w:lvl>
+    <w:lvl w:ilvl="4" w:tplc="04090003" w:tentative="1">
+      <w:start w:val="1"/>
+      <w:numFmt w:val="bullet"/>
+      <w:lvlText w:val="o"/>
+      <w:lvlJc w:val="left"/>
+      <w:pPr>
+        <w:ind w:left="3600" w:hanging="360"/>
+      </w:pPr>
+      <w:rPr>
+        <w:rFonts w:ascii="Courier New" w:hAnsi="Courier New" w:cs="Courier New" w:hint="default"/>
+      </w:rPr>
+    </w:lvl>
+    <w:lvl w:ilvl="5" w:tplc="04090005" w:tentative="1">
+      <w:start w:val="1"/>
+      <w:numFmt w:val="bullet"/>
+      <w:lvlText w:val=""/>
+      <w:lvlJc w:val="left"/>
+      <w:pPr>
+        <w:ind w:left="4320" w:hanging="360"/>
+      </w:pPr>
+      <w:rPr>
+        <w:rFonts w:ascii="Wingdings" w:hAnsi="Wingdings" w:hint="default"/>
+      </w:rPr>
+    </w:lvl>
+    <w:lvl w:ilvl="6" w:tplc="04090001" w:tentative="1">
+      <w:start w:val="1"/>
+      <w:numFmt w:val="bullet"/>
+      <w:lvlText w:val=""/>
+      <w:lvlJc w:val="left"/>
+      <w:pPr>
+        <w:ind w:left="5040" w:hanging="360"/>
+      </w:pPr>
+      <w:rPr>
+        <w:rFonts w:ascii="Symbol" w:hAnsi="Symbol" w:hint="default"/>
+      </w:rPr>
+    </w:lvl>
+    <w:lvl w:ilvl="7" w:tplc="04090003" w:tentative="1">
+      <w:start w:val="1"/>
+      <w:numFmt w:val="bullet"/>
+      <w:lvlText w:val="o"/>
+      <w:lvlJc w:val="left"/>
+      <w:pPr>
+        <w:ind w:left="5760" w:hanging="360"/>
+      </w:pPr>
+      <w:rPr>
+        <w:rFonts w:ascii="Courier New" w:hAnsi="Courier New" w:cs="Courier New" w:hint="default"/>
+      </w:rPr>
+    </w:lvl>
+    <w:lvl w:ilvl="8" w:tplc="04090005" w:tentative="1">
+      <w:start w:val="1"/>
+      <w:numFmt w:val="bullet"/>
+      <w:lvlText w:val=""/>
+      <w:lvlJc w:val="left"/>
+      <w:pPr>
+        <w:ind w:left="6480" w:hanging="360"/>
+      </w:pPr>
+      <w:rPr>
+        <w:rFonts w:ascii="Wingdings" w:hAnsi="Wingdings" w:hint="default"/>
+      </w:rPr>
+    </w:lvl>
+  </w:abstractNum>
+  <w:abstractNum w:abstractNumId="20">
     <w:nsid w:val="6AAA5B6B"/>
     <w:multiLevelType w:val="hybridMultilevel"/>
     <w:tmpl w:val="ABCA1010"/>
@@ -5644,7 +7196,7 @@
       </w:rPr>
     </w:lvl>
   </w:abstractNum>
-  <w:abstractNum w:abstractNumId="17">
+  <w:abstractNum w:abstractNumId="21">
     <w:nsid w:val="6AC267A4"/>
     <w:multiLevelType w:val="hybridMultilevel"/>
     <w:tmpl w:val="ABD0DEE0"/>
@@ -5758,58 +7310,70 @@
     </w:lvl>
   </w:abstractNum>
   <w:num w:numId="1">
+    <w:abstractNumId w:val="21"/>
+  </w:num>
+  <w:num w:numId="2">
+    <w:abstractNumId w:val="15"/>
+  </w:num>
+  <w:num w:numId="3">
+    <w:abstractNumId w:val="9"/>
+  </w:num>
+  <w:num w:numId="4">
+    <w:abstractNumId w:val="13"/>
+  </w:num>
+  <w:num w:numId="5">
     <w:abstractNumId w:val="17"/>
   </w:num>
-  <w:num w:numId="2">
+  <w:num w:numId="6">
+    <w:abstractNumId w:val="4"/>
+  </w:num>
+  <w:num w:numId="7">
+    <w:abstractNumId w:val="2"/>
+  </w:num>
+  <w:num w:numId="8">
+    <w:abstractNumId w:val="8"/>
+  </w:num>
+  <w:num w:numId="9">
+    <w:abstractNumId w:val="3"/>
+  </w:num>
+  <w:num w:numId="10">
+    <w:abstractNumId w:val="20"/>
+  </w:num>
+  <w:num w:numId="11">
+    <w:abstractNumId w:val="6"/>
+  </w:num>
+  <w:num w:numId="12">
+    <w:abstractNumId w:val="18"/>
+  </w:num>
+  <w:num w:numId="13">
+    <w:abstractNumId w:val="10"/>
+  </w:num>
+  <w:num w:numId="14">
+    <w:abstractNumId w:val="11"/>
+  </w:num>
+  <w:num w:numId="15">
+    <w:abstractNumId w:val="1"/>
+  </w:num>
+  <w:num w:numId="16">
+    <w:abstractNumId w:val="14"/>
+  </w:num>
+  <w:num w:numId="17">
+    <w:abstractNumId w:val="16"/>
+  </w:num>
+  <w:num w:numId="18">
+    <w:abstractNumId w:val="7"/>
+  </w:num>
+  <w:num w:numId="19">
     <w:abstractNumId w:val="12"/>
   </w:num>
-  <w:num w:numId="3">
-    <w:abstractNumId w:val="7"/>
+  <w:num w:numId="20">
+    <w:abstractNumId w:val="5"/>
   </w:num>
-  <w:num w:numId="4">
-    <w:abstractNumId w:val="10"/>
+  <w:num w:numId="21">
+    <w:abstractNumId w:val="19"/>
   </w:num>
-  <w:num w:numId="5">
-    <w:abstractNumId w:val="14"/>
-  </w:num>
-  <w:num w:numId="6">
-    <w:abstractNumId w:val="3"/>
-  </w:num>
-  <w:num w:numId="7">
-    <w:abstractNumId w:val="1"/>
-  </w:num>
-  <w:num w:numId="8">
-    <w:abstractNumId w:val="6"/>
-  </w:num>
-  <w:num w:numId="9">
-    <w:abstractNumId w:val="2"/>
-  </w:num>
-  <w:num w:numId="10">
-    <w:abstractNumId w:val="16"/>
-  </w:num>
-  <w:num w:numId="11">
-    <w:abstractNumId w:val="4"/>
-  </w:num>
-  <w:num w:numId="12">
-    <w:abstractNumId w:val="15"/>
-  </w:num>
-  <w:num w:numId="13">
-    <w:abstractNumId w:val="8"/>
-  </w:num>
-  <w:num w:numId="14">
-    <w:abstractNumId w:val="9"/>
-  </w:num>
-  <w:num w:numId="15">
+  <w:num w:numId="22">
     <w:abstractNumId w:val="0"/>
-  </w:num>
-  <w:num w:numId="16">
-    <w:abstractNumId w:val="11"/>
-  </w:num>
-  <w:num w:numId="17">
-    <w:abstractNumId w:val="13"/>
-  </w:num>
-  <w:num w:numId="18">
-    <w:abstractNumId w:val="5"/>
   </w:num>
 </w:numbering>
 </file>

</xml_diff>

<commit_message>
updating Djikstras algo notes
</commit_message>
<xml_diff>
--- a/L_Notes/L8_Notes.docx
+++ b/L_Notes/L8_Notes.docx
@@ -8202,7 +8202,7 @@
         <mc:AlternateContent>
           <mc:Choice Requires="wps">
             <w:drawing>
-              <wp:anchor distT="0" distB="0" distL="114300" distR="114300" simplePos="0" relativeHeight="251672576" behindDoc="0" locked="0" layoutInCell="1" allowOverlap="1" wp14:anchorId="3F3776CE" wp14:editId="37EC4C6B">
+              <wp:anchor distT="0" distB="0" distL="114300" distR="114300" simplePos="0" relativeHeight="251672576" behindDoc="0" locked="0" layoutInCell="1" allowOverlap="1" wp14:anchorId="3F3776CE" wp14:editId="2354A2A8">
                 <wp:simplePos x="0" y="0"/>
                 <wp:positionH relativeFrom="column">
                   <wp:posOffset>3364865</wp:posOffset>
@@ -8210,8 +8210,8 @@
                 <wp:positionV relativeFrom="paragraph">
                   <wp:posOffset>76200</wp:posOffset>
                 </wp:positionV>
-                <wp:extent cx="3315335" cy="2287270"/>
-                <wp:effectExtent l="0" t="0" r="0" b="0"/>
+                <wp:extent cx="3315335" cy="4230370"/>
+                <wp:effectExtent l="0" t="0" r="0" b="11430"/>
                 <wp:wrapSquare wrapText="bothSides"/>
                 <wp:docPr id="20" name="Text Box 20"/>
                 <wp:cNvGraphicFramePr/>
@@ -8222,7 +8222,7 @@
                       <wps:spPr>
                         <a:xfrm>
                           <a:off x="0" y="0"/>
-                          <a:ext cx="3315335" cy="2287270"/>
+                          <a:ext cx="3315335" cy="4230370"/>
                         </a:xfrm>
                         <a:prstGeom prst="rect">
                           <a:avLst/>
@@ -8780,6 +8780,370 @@
                               <w:t>.</w:t>
                             </w:r>
                           </w:p>
+                          <w:p>
+                            <w:pPr>
+                              <w:rPr>
+                                <w:sz w:val="20"/>
+                                <w:szCs w:val="20"/>
+                              </w:rPr>
+                            </w:pPr>
+                          </w:p>
+                          <w:p>
+                            <w:pPr>
+                              <w:rPr>
+                                <w:sz w:val="20"/>
+                                <w:szCs w:val="20"/>
+                              </w:rPr>
+                            </w:pPr>
+                            <w:r>
+                              <w:rPr>
+                                <w:sz w:val="20"/>
+                                <w:szCs w:val="20"/>
+                              </w:rPr>
+                              <w:t>Complexity analysis:</w:t>
+                            </w:r>
+                          </w:p>
+                          <w:p>
+                            <w:pPr>
+                              <w:pStyle w:val="ListParagraph"/>
+                              <w:numPr>
+                                <w:ilvl w:val="0"/>
+                                <w:numId w:val="34"/>
+                              </w:numPr>
+                              <w:rPr>
+                                <w:sz w:val="20"/>
+                                <w:szCs w:val="20"/>
+                              </w:rPr>
+                            </w:pPr>
+                            <w:r>
+                              <w:rPr>
+                                <w:sz w:val="20"/>
+                                <w:szCs w:val="20"/>
+                              </w:rPr>
+                              <w:t xml:space="preserve">Outer loop = </w:t>
+                            </w:r>
+                            <w:r>
+                              <w:rPr>
+                                <w:b/>
+                                <w:sz w:val="20"/>
+                                <w:szCs w:val="20"/>
+                              </w:rPr>
+                              <w:t>O(V)</w:t>
+                            </w:r>
+                            <w:r>
+                              <w:rPr>
+                                <w:sz w:val="20"/>
+                                <w:szCs w:val="20"/>
+                              </w:rPr>
+                              <w:t xml:space="preserve"> iter</w:t>
+                            </w:r>
+                            <w:r>
+                              <w:rPr>
+                                <w:sz w:val="20"/>
+                                <w:szCs w:val="20"/>
+                              </w:rPr>
+                              <w:t>ation</w:t>
+                            </w:r>
+                            <w:r>
+                              <w:rPr>
+                                <w:sz w:val="20"/>
+                                <w:szCs w:val="20"/>
+                              </w:rPr>
+                              <w:t>s</w:t>
+                            </w:r>
+                          </w:p>
+                          <w:p>
+                            <w:pPr>
+                              <w:pStyle w:val="ListParagraph"/>
+                              <w:numPr>
+                                <w:ilvl w:val="0"/>
+                                <w:numId w:val="34"/>
+                              </w:numPr>
+                              <w:rPr>
+                                <w:sz w:val="20"/>
+                                <w:szCs w:val="20"/>
+                              </w:rPr>
+                            </w:pPr>
+                            <w:r>
+                              <w:rPr>
+                                <w:sz w:val="20"/>
+                                <w:szCs w:val="20"/>
+                              </w:rPr>
+                              <w:t xml:space="preserve">PQ updates = </w:t>
+                            </w:r>
+                            <w:r>
+                              <w:rPr>
+                                <w:b/>
+                                <w:sz w:val="20"/>
+                                <w:szCs w:val="20"/>
+                              </w:rPr>
+                              <w:t>O(LogV)</w:t>
+                            </w:r>
+                          </w:p>
+                          <w:p>
+                            <w:pPr>
+                              <w:pStyle w:val="ListParagraph"/>
+                              <w:numPr>
+                                <w:ilvl w:val="0"/>
+                                <w:numId w:val="34"/>
+                              </w:numPr>
+                              <w:rPr>
+                                <w:sz w:val="20"/>
+                                <w:szCs w:val="20"/>
+                              </w:rPr>
+                            </w:pPr>
+                            <w:r>
+                              <w:rPr>
+                                <w:sz w:val="20"/>
+                                <w:szCs w:val="20"/>
+                              </w:rPr>
+                              <w:t xml:space="preserve">Implementing </w:t>
+                            </w:r>
+                            <w:r>
+                              <w:rPr>
+                                <w:b/>
+                                <w:sz w:val="20"/>
+                                <w:szCs w:val="20"/>
+                              </w:rPr>
+                              <w:t>find edge e=(S,T,W)</w:t>
+                            </w:r>
+                          </w:p>
+                          <w:p>
+                            <w:pPr>
+                              <w:pStyle w:val="ListParagraph"/>
+                              <w:numPr>
+                                <w:ilvl w:val="1"/>
+                                <w:numId w:val="34"/>
+                              </w:numPr>
+                              <w:rPr>
+                                <w:sz w:val="20"/>
+                                <w:szCs w:val="20"/>
+                              </w:rPr>
+                            </w:pPr>
+                            <w:r>
+                              <w:rPr>
+                                <w:sz w:val="20"/>
+                                <w:szCs w:val="20"/>
+                              </w:rPr>
+                              <w:t xml:space="preserve">Try all E in EdgeSet = </w:t>
+                            </w:r>
+                            <w:r>
+                              <w:rPr>
+                                <w:b/>
+                                <w:sz w:val="20"/>
+                                <w:szCs w:val="20"/>
+                              </w:rPr>
+                              <w:t>O(VE)</w:t>
+                            </w:r>
+                          </w:p>
+                          <w:p>
+                            <w:pPr>
+                              <w:pStyle w:val="ListParagraph"/>
+                              <w:numPr>
+                                <w:ilvl w:val="1"/>
+                                <w:numId w:val="34"/>
+                              </w:numPr>
+                              <w:rPr>
+                                <w:sz w:val="20"/>
+                                <w:szCs w:val="20"/>
+                              </w:rPr>
+                            </w:pPr>
+                            <w:r>
+                              <w:rPr>
+                                <w:sz w:val="20"/>
+                                <w:szCs w:val="20"/>
+                              </w:rPr>
+                              <w:t xml:space="preserve">Classical Djikstra approach = </w:t>
+                            </w:r>
+                            <w:r>
+                              <w:rPr>
+                                <w:b/>
+                                <w:sz w:val="20"/>
+                                <w:szCs w:val="20"/>
+                              </w:rPr>
+                              <w:t>O(V</w:t>
+                            </w:r>
+                            <w:r>
+                              <w:rPr>
+                                <w:b/>
+                                <w:sz w:val="20"/>
+                                <w:szCs w:val="20"/>
+                                <w:vertAlign w:val="superscript"/>
+                              </w:rPr>
+                              <w:t>2</w:t>
+                            </w:r>
+                            <w:r>
+                              <w:rPr>
+                                <w:b/>
+                                <w:sz w:val="20"/>
+                                <w:szCs w:val="20"/>
+                              </w:rPr>
+                              <w:t>)</w:t>
+                            </w:r>
+                          </w:p>
+                          <w:p>
+                            <w:pPr>
+                              <w:pStyle w:val="ListParagraph"/>
+                              <w:numPr>
+                                <w:ilvl w:val="2"/>
+                                <w:numId w:val="34"/>
+                              </w:numPr>
+                              <w:rPr>
+                                <w:sz w:val="20"/>
+                                <w:szCs w:val="20"/>
+                              </w:rPr>
+                            </w:pPr>
+                            <w:r>
+                              <w:rPr>
+                                <w:sz w:val="20"/>
+                                <w:szCs w:val="20"/>
+                              </w:rPr>
+                              <w:t>Consider only edges (s,t,w)</w:t>
+                            </w:r>
+                            <w:r>
+                              <w:rPr>
+                                <w:sz w:val="20"/>
+                                <w:szCs w:val="20"/>
+                              </w:rPr>
+                              <w:t xml:space="preserve"> where</w:t>
+                            </w:r>
+                            <w:r>
+                              <w:rPr>
+                                <w:sz w:val="20"/>
+                                <w:szCs w:val="20"/>
+                              </w:rPr>
+                              <w:br/>
+                            </w:r>
+                            <w:r>
+                              <w:rPr>
+                                <w:sz w:val="20"/>
+                                <w:szCs w:val="20"/>
+                              </w:rPr>
+                              <w:t>S in vSet</w:t>
+                            </w:r>
+                            <w:r>
+                              <w:rPr>
+                                <w:sz w:val="20"/>
+                                <w:szCs w:val="20"/>
+                              </w:rPr>
+                              <w:t xml:space="preserve"> and t !in vSet</w:t>
+                            </w:r>
+                          </w:p>
+                          <w:p>
+                            <w:pPr>
+                              <w:pStyle w:val="ListParagraph"/>
+                              <w:numPr>
+                                <w:ilvl w:val="0"/>
+                                <w:numId w:val="35"/>
+                              </w:numPr>
+                              <w:rPr>
+                                <w:sz w:val="20"/>
+                                <w:szCs w:val="20"/>
+                              </w:rPr>
+                            </w:pPr>
+                            <w:r>
+                              <w:rPr>
+                                <w:sz w:val="20"/>
+                                <w:szCs w:val="20"/>
+                              </w:rPr>
+                              <w:t>Use a PQ to find edge to relax</w:t>
+                            </w:r>
+                          </w:p>
+                          <w:p>
+                            <w:pPr>
+                              <w:pStyle w:val="ListParagraph"/>
+                              <w:numPr>
+                                <w:ilvl w:val="1"/>
+                                <w:numId w:val="35"/>
+                              </w:numPr>
+                              <w:rPr>
+                                <w:sz w:val="20"/>
+                                <w:szCs w:val="20"/>
+                              </w:rPr>
+                            </w:pPr>
+                            <w:r>
+                              <w:rPr>
+                                <w:sz w:val="20"/>
+                                <w:szCs w:val="20"/>
+                              </w:rPr>
+                              <w:t xml:space="preserve">Cost = </w:t>
+                            </w:r>
+                            <w:r>
+                              <w:rPr>
+                                <w:b/>
+                                <w:sz w:val="20"/>
+                                <w:szCs w:val="20"/>
+                              </w:rPr>
+                              <w:t>V*Cost</w:t>
+                            </w:r>
+                            <w:r>
+                              <w:rPr>
+                                <w:b/>
+                                <w:sz w:val="20"/>
+                                <w:szCs w:val="20"/>
+                                <w:vertAlign w:val="subscript"/>
+                              </w:rPr>
+                              <w:t>JOIN</w:t>
+                            </w:r>
+                            <w:r>
+                              <w:rPr>
+                                <w:b/>
+                                <w:sz w:val="20"/>
+                                <w:szCs w:val="20"/>
+                              </w:rPr>
+                              <w:t xml:space="preserve"> + V*Cost</w:t>
+                            </w:r>
+                            <w:r>
+                              <w:rPr>
+                                <w:b/>
+                                <w:sz w:val="20"/>
+                                <w:szCs w:val="20"/>
+                                <w:vertAlign w:val="subscript"/>
+                              </w:rPr>
+                              <w:t>LEAVE</w:t>
+                            </w:r>
+                            <w:r>
+                              <w:rPr>
+                                <w:b/>
+                                <w:sz w:val="20"/>
+                                <w:szCs w:val="20"/>
+                              </w:rPr>
+                              <w:t xml:space="preserve"> + ~E*Cost</w:t>
+                            </w:r>
+                            <w:r>
+                              <w:rPr>
+                                <w:b/>
+                                <w:sz w:val="20"/>
+                                <w:szCs w:val="20"/>
+                                <w:vertAlign w:val="subscript"/>
+                              </w:rPr>
+                              <w:t>REORDER</w:t>
+                            </w:r>
+                            <w:r>
+                              <w:rPr>
+                                <w:b/>
+                                <w:sz w:val="20"/>
+                                <w:szCs w:val="20"/>
+                                <w:vertAlign w:val="subscript"/>
+                              </w:rPr>
+                              <w:br/>
+                            </w:r>
+                          </w:p>
+                          <w:p>
+                            <w:pPr>
+                              <w:rPr>
+                                <w:sz w:val="20"/>
+                                <w:szCs w:val="20"/>
+                              </w:rPr>
+                            </w:pPr>
+                            <w:r>
+                              <w:rPr>
+                                <w:sz w:val="20"/>
+                                <w:szCs w:val="20"/>
+                              </w:rPr>
+                              <w:t>In case 3, cost is dependent on efficiency of PQueue</w:t>
+                            </w:r>
+                          </w:p>
                         </w:txbxContent>
                       </wps:txbx>
                       <wps:bodyPr rot="0" spcFirstLastPara="0" vertOverflow="overflow" horzOverflow="overflow" vert="horz" wrap="square" lIns="91440" tIns="45720" rIns="91440" bIns="45720" numCol="1" spcCol="0" rtlCol="0" fromWordArt="0" anchor="t" anchorCtr="0" forceAA="0" compatLnSpc="1">
@@ -8802,7 +9166,7 @@
           </mc:Choice>
           <mc:Fallback>
             <w:pict>
-              <v:shape w14:anchorId="3F3776CE" id="Text_x0020_Box_x0020_20" o:spid="_x0000_s1033" type="#_x0000_t202" style="position:absolute;margin-left:264.95pt;margin-top:6pt;width:261.05pt;height:180.1pt;z-index:251672576;visibility:visible;mso-wrap-style:square;mso-width-percent:0;mso-height-percent:0;mso-wrap-distance-left:9pt;mso-wrap-distance-top:0;mso-wrap-distance-right:9pt;mso-wrap-distance-bottom:0;mso-position-horizontal:absolute;mso-position-horizontal-relative:text;mso-position-vertical:absolute;mso-position-vertical-relative:text;mso-width-percent:0;mso-height-percent:0;mso-width-relative:margin;mso-height-relative:margin;v-text-anchor:top" o:gfxdata="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" filled="f" stroked="f">
+              <v:shape w14:anchorId="3F3776CE" id="Text_x0020_Box_x0020_20" o:spid="_x0000_s1033" type="#_x0000_t202" style="position:absolute;margin-left:264.95pt;margin-top:6pt;width:261.05pt;height:333.1pt;z-index:251672576;visibility:visible;mso-wrap-style:square;mso-width-percent:0;mso-height-percent:0;mso-wrap-distance-left:9pt;mso-wrap-distance-top:0;mso-wrap-distance-right:9pt;mso-wrap-distance-bottom:0;mso-position-horizontal:absolute;mso-position-horizontal-relative:text;mso-position-vertical:absolute;mso-position-vertical-relative:text;mso-width-percent:0;mso-height-percent:0;mso-width-relative:margin;mso-height-relative:margin;v-text-anchor:top" o:gfxdata="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" filled="f" stroked="f">
                 <v:textbox>
                   <w:txbxContent>
                     <w:p>
@@ -9334,6 +9698,370 @@
                           <w:szCs w:val="20"/>
                         </w:rPr>
                         <w:t>.</w:t>
+                      </w:r>
+                    </w:p>
+                    <w:p>
+                      <w:pPr>
+                        <w:rPr>
+                          <w:sz w:val="20"/>
+                          <w:szCs w:val="20"/>
+                        </w:rPr>
+                      </w:pPr>
+                    </w:p>
+                    <w:p>
+                      <w:pPr>
+                        <w:rPr>
+                          <w:sz w:val="20"/>
+                          <w:szCs w:val="20"/>
+                        </w:rPr>
+                      </w:pPr>
+                      <w:r>
+                        <w:rPr>
+                          <w:sz w:val="20"/>
+                          <w:szCs w:val="20"/>
+                        </w:rPr>
+                        <w:t>Complexity analysis:</w:t>
+                      </w:r>
+                    </w:p>
+                    <w:p>
+                      <w:pPr>
+                        <w:pStyle w:val="ListParagraph"/>
+                        <w:numPr>
+                          <w:ilvl w:val="0"/>
+                          <w:numId w:val="34"/>
+                        </w:numPr>
+                        <w:rPr>
+                          <w:sz w:val="20"/>
+                          <w:szCs w:val="20"/>
+                        </w:rPr>
+                      </w:pPr>
+                      <w:r>
+                        <w:rPr>
+                          <w:sz w:val="20"/>
+                          <w:szCs w:val="20"/>
+                        </w:rPr>
+                        <w:t xml:space="preserve">Outer loop = </w:t>
+                      </w:r>
+                      <w:r>
+                        <w:rPr>
+                          <w:b/>
+                          <w:sz w:val="20"/>
+                          <w:szCs w:val="20"/>
+                        </w:rPr>
+                        <w:t>O(V)</w:t>
+                      </w:r>
+                      <w:r>
+                        <w:rPr>
+                          <w:sz w:val="20"/>
+                          <w:szCs w:val="20"/>
+                        </w:rPr>
+                        <w:t xml:space="preserve"> iter</w:t>
+                      </w:r>
+                      <w:r>
+                        <w:rPr>
+                          <w:sz w:val="20"/>
+                          <w:szCs w:val="20"/>
+                        </w:rPr>
+                        <w:t>ation</w:t>
+                      </w:r>
+                      <w:r>
+                        <w:rPr>
+                          <w:sz w:val="20"/>
+                          <w:szCs w:val="20"/>
+                        </w:rPr>
+                        <w:t>s</w:t>
+                      </w:r>
+                    </w:p>
+                    <w:p>
+                      <w:pPr>
+                        <w:pStyle w:val="ListParagraph"/>
+                        <w:numPr>
+                          <w:ilvl w:val="0"/>
+                          <w:numId w:val="34"/>
+                        </w:numPr>
+                        <w:rPr>
+                          <w:sz w:val="20"/>
+                          <w:szCs w:val="20"/>
+                        </w:rPr>
+                      </w:pPr>
+                      <w:r>
+                        <w:rPr>
+                          <w:sz w:val="20"/>
+                          <w:szCs w:val="20"/>
+                        </w:rPr>
+                        <w:t xml:space="preserve">PQ updates = </w:t>
+                      </w:r>
+                      <w:r>
+                        <w:rPr>
+                          <w:b/>
+                          <w:sz w:val="20"/>
+                          <w:szCs w:val="20"/>
+                        </w:rPr>
+                        <w:t>O(LogV)</w:t>
+                      </w:r>
+                    </w:p>
+                    <w:p>
+                      <w:pPr>
+                        <w:pStyle w:val="ListParagraph"/>
+                        <w:numPr>
+                          <w:ilvl w:val="0"/>
+                          <w:numId w:val="34"/>
+                        </w:numPr>
+                        <w:rPr>
+                          <w:sz w:val="20"/>
+                          <w:szCs w:val="20"/>
+                        </w:rPr>
+                      </w:pPr>
+                      <w:r>
+                        <w:rPr>
+                          <w:sz w:val="20"/>
+                          <w:szCs w:val="20"/>
+                        </w:rPr>
+                        <w:t xml:space="preserve">Implementing </w:t>
+                      </w:r>
+                      <w:r>
+                        <w:rPr>
+                          <w:b/>
+                          <w:sz w:val="20"/>
+                          <w:szCs w:val="20"/>
+                        </w:rPr>
+                        <w:t>find edge e=(S,T,W)</w:t>
+                      </w:r>
+                    </w:p>
+                    <w:p>
+                      <w:pPr>
+                        <w:pStyle w:val="ListParagraph"/>
+                        <w:numPr>
+                          <w:ilvl w:val="1"/>
+                          <w:numId w:val="34"/>
+                        </w:numPr>
+                        <w:rPr>
+                          <w:sz w:val="20"/>
+                          <w:szCs w:val="20"/>
+                        </w:rPr>
+                      </w:pPr>
+                      <w:r>
+                        <w:rPr>
+                          <w:sz w:val="20"/>
+                          <w:szCs w:val="20"/>
+                        </w:rPr>
+                        <w:t xml:space="preserve">Try all E in EdgeSet = </w:t>
+                      </w:r>
+                      <w:r>
+                        <w:rPr>
+                          <w:b/>
+                          <w:sz w:val="20"/>
+                          <w:szCs w:val="20"/>
+                        </w:rPr>
+                        <w:t>O(VE)</w:t>
+                      </w:r>
+                    </w:p>
+                    <w:p>
+                      <w:pPr>
+                        <w:pStyle w:val="ListParagraph"/>
+                        <w:numPr>
+                          <w:ilvl w:val="1"/>
+                          <w:numId w:val="34"/>
+                        </w:numPr>
+                        <w:rPr>
+                          <w:sz w:val="20"/>
+                          <w:szCs w:val="20"/>
+                        </w:rPr>
+                      </w:pPr>
+                      <w:r>
+                        <w:rPr>
+                          <w:sz w:val="20"/>
+                          <w:szCs w:val="20"/>
+                        </w:rPr>
+                        <w:t xml:space="preserve">Classical Djikstra approach = </w:t>
+                      </w:r>
+                      <w:r>
+                        <w:rPr>
+                          <w:b/>
+                          <w:sz w:val="20"/>
+                          <w:szCs w:val="20"/>
+                        </w:rPr>
+                        <w:t>O(V</w:t>
+                      </w:r>
+                      <w:r>
+                        <w:rPr>
+                          <w:b/>
+                          <w:sz w:val="20"/>
+                          <w:szCs w:val="20"/>
+                          <w:vertAlign w:val="superscript"/>
+                        </w:rPr>
+                        <w:t>2</w:t>
+                      </w:r>
+                      <w:r>
+                        <w:rPr>
+                          <w:b/>
+                          <w:sz w:val="20"/>
+                          <w:szCs w:val="20"/>
+                        </w:rPr>
+                        <w:t>)</w:t>
+                      </w:r>
+                    </w:p>
+                    <w:p>
+                      <w:pPr>
+                        <w:pStyle w:val="ListParagraph"/>
+                        <w:numPr>
+                          <w:ilvl w:val="2"/>
+                          <w:numId w:val="34"/>
+                        </w:numPr>
+                        <w:rPr>
+                          <w:sz w:val="20"/>
+                          <w:szCs w:val="20"/>
+                        </w:rPr>
+                      </w:pPr>
+                      <w:r>
+                        <w:rPr>
+                          <w:sz w:val="20"/>
+                          <w:szCs w:val="20"/>
+                        </w:rPr>
+                        <w:t>Consider only edges (s,t,w)</w:t>
+                      </w:r>
+                      <w:r>
+                        <w:rPr>
+                          <w:sz w:val="20"/>
+                          <w:szCs w:val="20"/>
+                        </w:rPr>
+                        <w:t xml:space="preserve"> where</w:t>
+                      </w:r>
+                      <w:r>
+                        <w:rPr>
+                          <w:sz w:val="20"/>
+                          <w:szCs w:val="20"/>
+                        </w:rPr>
+                        <w:br/>
+                      </w:r>
+                      <w:r>
+                        <w:rPr>
+                          <w:sz w:val="20"/>
+                          <w:szCs w:val="20"/>
+                        </w:rPr>
+                        <w:t>S in vSet</w:t>
+                      </w:r>
+                      <w:r>
+                        <w:rPr>
+                          <w:sz w:val="20"/>
+                          <w:szCs w:val="20"/>
+                        </w:rPr>
+                        <w:t xml:space="preserve"> and t !in vSet</w:t>
+                      </w:r>
+                    </w:p>
+                    <w:p>
+                      <w:pPr>
+                        <w:pStyle w:val="ListParagraph"/>
+                        <w:numPr>
+                          <w:ilvl w:val="0"/>
+                          <w:numId w:val="35"/>
+                        </w:numPr>
+                        <w:rPr>
+                          <w:sz w:val="20"/>
+                          <w:szCs w:val="20"/>
+                        </w:rPr>
+                      </w:pPr>
+                      <w:r>
+                        <w:rPr>
+                          <w:sz w:val="20"/>
+                          <w:szCs w:val="20"/>
+                        </w:rPr>
+                        <w:t>Use a PQ to find edge to relax</w:t>
+                      </w:r>
+                    </w:p>
+                    <w:p>
+                      <w:pPr>
+                        <w:pStyle w:val="ListParagraph"/>
+                        <w:numPr>
+                          <w:ilvl w:val="1"/>
+                          <w:numId w:val="35"/>
+                        </w:numPr>
+                        <w:rPr>
+                          <w:sz w:val="20"/>
+                          <w:szCs w:val="20"/>
+                        </w:rPr>
+                      </w:pPr>
+                      <w:r>
+                        <w:rPr>
+                          <w:sz w:val="20"/>
+                          <w:szCs w:val="20"/>
+                        </w:rPr>
+                        <w:t xml:space="preserve">Cost = </w:t>
+                      </w:r>
+                      <w:r>
+                        <w:rPr>
+                          <w:b/>
+                          <w:sz w:val="20"/>
+                          <w:szCs w:val="20"/>
+                        </w:rPr>
+                        <w:t>V*Cost</w:t>
+                      </w:r>
+                      <w:r>
+                        <w:rPr>
+                          <w:b/>
+                          <w:sz w:val="20"/>
+                          <w:szCs w:val="20"/>
+                          <w:vertAlign w:val="subscript"/>
+                        </w:rPr>
+                        <w:t>JOIN</w:t>
+                      </w:r>
+                      <w:r>
+                        <w:rPr>
+                          <w:b/>
+                          <w:sz w:val="20"/>
+                          <w:szCs w:val="20"/>
+                        </w:rPr>
+                        <w:t xml:space="preserve"> + V*Cost</w:t>
+                      </w:r>
+                      <w:r>
+                        <w:rPr>
+                          <w:b/>
+                          <w:sz w:val="20"/>
+                          <w:szCs w:val="20"/>
+                          <w:vertAlign w:val="subscript"/>
+                        </w:rPr>
+                        <w:t>LEAVE</w:t>
+                      </w:r>
+                      <w:r>
+                        <w:rPr>
+                          <w:b/>
+                          <w:sz w:val="20"/>
+                          <w:szCs w:val="20"/>
+                        </w:rPr>
+                        <w:t xml:space="preserve"> + ~E*Cost</w:t>
+                      </w:r>
+                      <w:r>
+                        <w:rPr>
+                          <w:b/>
+                          <w:sz w:val="20"/>
+                          <w:szCs w:val="20"/>
+                          <w:vertAlign w:val="subscript"/>
+                        </w:rPr>
+                        <w:t>REORDER</w:t>
+                      </w:r>
+                      <w:r>
+                        <w:rPr>
+                          <w:b/>
+                          <w:sz w:val="20"/>
+                          <w:szCs w:val="20"/>
+                          <w:vertAlign w:val="subscript"/>
+                        </w:rPr>
+                        <w:br/>
+                      </w:r>
+                    </w:p>
+                    <w:p>
+                      <w:pPr>
+                        <w:rPr>
+                          <w:sz w:val="20"/>
+                          <w:szCs w:val="20"/>
+                        </w:rPr>
+                      </w:pPr>
+                      <w:r>
+                        <w:rPr>
+                          <w:sz w:val="20"/>
+                          <w:szCs w:val="20"/>
+                        </w:rPr>
+                        <w:t>In case 3, cost is dependent on efficiency of PQueue</w:t>
                       </w:r>
                     </w:p>
                   </w:txbxContent>
@@ -9403,6 +10131,247 @@
           <w:szCs w:val="20"/>
         </w:rPr>
       </w:pPr>
+    </w:p>
+    <w:p>
+      <w:pPr>
+        <w:rPr>
+          <w:color w:val="000000" w:themeColor="text1"/>
+          <w:sz w:val="20"/>
+          <w:szCs w:val="20"/>
+        </w:rPr>
+      </w:pPr>
+    </w:p>
+    <w:p>
+      <w:pPr>
+        <w:rPr>
+          <w:b/>
+          <w:color w:val="4472C4" w:themeColor="accent5"/>
+        </w:rPr>
+      </w:pPr>
+      <w:r>
+        <w:rPr>
+          <w:b/>
+          <w:color w:val="4472C4" w:themeColor="accent5"/>
+        </w:rPr>
+        <w:t>SEARCHING</w:t>
+      </w:r>
+    </w:p>
+    <w:p>
+      <w:pPr>
+        <w:rPr>
+          <w:color w:val="000000" w:themeColor="text1"/>
+          <w:sz w:val="20"/>
+          <w:szCs w:val="20"/>
+        </w:rPr>
+      </w:pPr>
+      <w:r>
+        <w:rPr>
+          <w:color w:val="000000" w:themeColor="text1"/>
+          <w:sz w:val="20"/>
+          <w:szCs w:val="20"/>
+        </w:rPr>
+        <w:t xml:space="preserve">An extremely common </w:t>
+      </w:r>
+      <w:r>
+        <w:rPr>
+          <w:color w:val="000000" w:themeColor="text1"/>
+          <w:sz w:val="20"/>
+          <w:szCs w:val="20"/>
+        </w:rPr>
+        <w:t>operation</w:t>
+      </w:r>
+      <w:r>
+        <w:rPr>
+          <w:color w:val="000000" w:themeColor="text1"/>
+          <w:sz w:val="20"/>
+          <w:szCs w:val="20"/>
+        </w:rPr>
+        <w:t xml:space="preserve"> in computing</w:t>
+      </w:r>
+    </w:p>
+    <w:p>
+      <w:pPr>
+        <w:pStyle w:val="ListParagraph"/>
+        <w:numPr>
+          <w:ilvl w:val="0"/>
+          <w:numId w:val="36"/>
+        </w:numPr>
+        <w:rPr>
+          <w:color w:val="000000" w:themeColor="text1"/>
+          <w:sz w:val="20"/>
+          <w:szCs w:val="20"/>
+        </w:rPr>
+      </w:pPr>
+      <w:r>
+        <w:rPr>
+          <w:color w:val="000000" w:themeColor="text1"/>
+          <w:sz w:val="20"/>
+          <w:szCs w:val="20"/>
+        </w:rPr>
+        <w:t xml:space="preserve">Given a large collection of </w:t>
+      </w:r>
+      <w:r>
+        <w:rPr>
+          <w:b/>
+          <w:color w:val="000000" w:themeColor="text1"/>
+          <w:sz w:val="20"/>
+          <w:szCs w:val="20"/>
+        </w:rPr>
+        <w:t>items</w:t>
+      </w:r>
+      <w:r>
+        <w:rPr>
+          <w:color w:val="000000" w:themeColor="text1"/>
+          <w:sz w:val="20"/>
+          <w:szCs w:val="20"/>
+        </w:rPr>
+        <w:t xml:space="preserve"> and a </w:t>
+      </w:r>
+      <w:r>
+        <w:rPr>
+          <w:b/>
+          <w:color w:val="000000" w:themeColor="text1"/>
+          <w:sz w:val="20"/>
+          <w:szCs w:val="20"/>
+        </w:rPr>
+        <w:t>key value</w:t>
+      </w:r>
+      <w:r>
+        <w:rPr>
+          <w:color w:val="000000" w:themeColor="text1"/>
+          <w:sz w:val="20"/>
+          <w:szCs w:val="20"/>
+        </w:rPr>
+        <w:t>, find the item(s)</w:t>
+      </w:r>
+      <w:r>
+        <w:rPr>
+          <w:color w:val="000000" w:themeColor="text1"/>
+          <w:sz w:val="20"/>
+          <w:szCs w:val="20"/>
+        </w:rPr>
+        <w:t xml:space="preserve"> </w:t>
+      </w:r>
+      <w:r>
+        <w:rPr>
+          <w:color w:val="000000" w:themeColor="text1"/>
+          <w:sz w:val="20"/>
+          <w:szCs w:val="20"/>
+        </w:rPr>
+        <w:t>in the collection that contains the key.</w:t>
+      </w:r>
+    </w:p>
+    <w:p>
+      <w:pPr>
+        <w:rPr>
+          <w:color w:val="000000" w:themeColor="text1"/>
+          <w:sz w:val="20"/>
+          <w:szCs w:val="20"/>
+        </w:rPr>
+      </w:pPr>
+      <w:r>
+        <w:rPr>
+          <w:color w:val="000000" w:themeColor="text1"/>
+          <w:sz w:val="20"/>
+          <w:szCs w:val="20"/>
+        </w:rPr>
+        <w:t>As previously:</w:t>
+      </w:r>
+    </w:p>
+    <w:p>
+      <w:pPr>
+        <w:pStyle w:val="ListParagraph"/>
+        <w:numPr>
+          <w:ilvl w:val="0"/>
+          <w:numId w:val="36"/>
+        </w:numPr>
+        <w:rPr>
+          <w:color w:val="000000" w:themeColor="text1"/>
+          <w:sz w:val="20"/>
+          <w:szCs w:val="20"/>
+        </w:rPr>
+      </w:pPr>
+      <w:r>
+        <w:rPr>
+          <w:b/>
+          <w:color w:val="000000" w:themeColor="text1"/>
+          <w:sz w:val="20"/>
+          <w:szCs w:val="20"/>
+        </w:rPr>
+        <w:t>Item</w:t>
+      </w:r>
+      <w:r>
+        <w:rPr>
+          <w:color w:val="000000" w:themeColor="text1"/>
+          <w:sz w:val="20"/>
+          <w:szCs w:val="20"/>
+        </w:rPr>
+        <w:t xml:space="preserve"> = {key, val1, val2, …}</w:t>
+      </w:r>
+      <w:r>
+        <w:rPr>
+          <w:color w:val="000000" w:themeColor="text1"/>
+          <w:sz w:val="20"/>
+          <w:szCs w:val="20"/>
+        </w:rPr>
+        <w:tab/>
+        <w:t>(a struct)</w:t>
+      </w:r>
+    </w:p>
+    <w:p>
+      <w:pPr>
+        <w:pStyle w:val="ListParagraph"/>
+        <w:numPr>
+          <w:ilvl w:val="0"/>
+          <w:numId w:val="36"/>
+        </w:numPr>
+        <w:rPr>
+          <w:color w:val="000000" w:themeColor="text1"/>
+          <w:sz w:val="20"/>
+          <w:szCs w:val="20"/>
+        </w:rPr>
+      </w:pPr>
+      <w:r>
+        <w:rPr>
+          <w:b/>
+          <w:color w:val="000000" w:themeColor="text1"/>
+          <w:sz w:val="20"/>
+          <w:szCs w:val="20"/>
+        </w:rPr>
+        <w:t>Key</w:t>
+      </w:r>
+      <w:r>
+        <w:rPr>
+          <w:color w:val="000000" w:themeColor="text1"/>
+          <w:sz w:val="20"/>
+          <w:szCs w:val="20"/>
+        </w:rPr>
+        <w:t xml:space="preserve"> = </w:t>
+      </w:r>
+      <w:r>
+        <w:rPr>
+          <w:color w:val="000000" w:themeColor="text1"/>
+          <w:sz w:val="20"/>
+          <w:szCs w:val="20"/>
+        </w:rPr>
+        <w:t>value used to distinguish items (e.g. student ID)</w:t>
+      </w:r>
+    </w:p>
+    <w:p>
+      <w:pPr>
+        <w:rPr>
+          <w:color w:val="000000" w:themeColor="text1"/>
+          <w:sz w:val="20"/>
+          <w:szCs w:val="20"/>
+        </w:rPr>
+      </w:pPr>
+      <w:r>
+        <w:rPr>
+          <w:sz w:val="20"/>
+          <w:szCs w:val="20"/>
+        </w:rPr>
+        <w:t>Keys may:</w:t>
+      </w:r>
       <w:bookmarkStart w:id="0" w:name="_GoBack"/>
       <w:bookmarkEnd w:id="0"/>
     </w:p>
@@ -10776,6 +11745,119 @@
     </w:lvl>
   </w:abstractNum>
   <w:abstractNum w:abstractNumId="12">
+    <w:nsid w:val="330F0F6D"/>
+    <w:multiLevelType w:val="hybridMultilevel"/>
+    <w:tmpl w:val="DC9014F6"/>
+    <w:lvl w:ilvl="0" w:tplc="04090001">
+      <w:start w:val="1"/>
+      <w:numFmt w:val="bullet"/>
+      <w:lvlText w:val=""/>
+      <w:lvlJc w:val="left"/>
+      <w:pPr>
+        <w:ind w:left="360" w:hanging="360"/>
+      </w:pPr>
+      <w:rPr>
+        <w:rFonts w:ascii="Symbol" w:hAnsi="Symbol" w:hint="default"/>
+      </w:rPr>
+    </w:lvl>
+    <w:lvl w:ilvl="1" w:tplc="04090003">
+      <w:start w:val="1"/>
+      <w:numFmt w:val="bullet"/>
+      <w:lvlText w:val="o"/>
+      <w:lvlJc w:val="left"/>
+      <w:pPr>
+        <w:ind w:left="360" w:hanging="360"/>
+      </w:pPr>
+      <w:rPr>
+        <w:rFonts w:ascii="Courier New" w:hAnsi="Courier New" w:cs="Courier New" w:hint="default"/>
+      </w:rPr>
+    </w:lvl>
+    <w:lvl w:ilvl="2" w:tplc="04090005">
+      <w:start w:val="1"/>
+      <w:numFmt w:val="bullet"/>
+      <w:lvlText w:val=""/>
+      <w:lvlJc w:val="left"/>
+      <w:pPr>
+        <w:ind w:left="785" w:hanging="360"/>
+      </w:pPr>
+      <w:rPr>
+        <w:rFonts w:ascii="Wingdings" w:hAnsi="Wingdings" w:hint="default"/>
+      </w:rPr>
+    </w:lvl>
+    <w:lvl w:ilvl="3" w:tplc="04090001" w:tentative="1">
+      <w:start w:val="1"/>
+      <w:numFmt w:val="bullet"/>
+      <w:lvlText w:val=""/>
+      <w:lvlJc w:val="left"/>
+      <w:pPr>
+        <w:ind w:left="2520" w:hanging="360"/>
+      </w:pPr>
+      <w:rPr>
+        <w:rFonts w:ascii="Symbol" w:hAnsi="Symbol" w:hint="default"/>
+      </w:rPr>
+    </w:lvl>
+    <w:lvl w:ilvl="4" w:tplc="04090003" w:tentative="1">
+      <w:start w:val="1"/>
+      <w:numFmt w:val="bullet"/>
+      <w:lvlText w:val="o"/>
+      <w:lvlJc w:val="left"/>
+      <w:pPr>
+        <w:ind w:left="3240" w:hanging="360"/>
+      </w:pPr>
+      <w:rPr>
+        <w:rFonts w:ascii="Courier New" w:hAnsi="Courier New" w:cs="Courier New" w:hint="default"/>
+      </w:rPr>
+    </w:lvl>
+    <w:lvl w:ilvl="5" w:tplc="04090005" w:tentative="1">
+      <w:start w:val="1"/>
+      <w:numFmt w:val="bullet"/>
+      <w:lvlText w:val=""/>
+      <w:lvlJc w:val="left"/>
+      <w:pPr>
+        <w:ind w:left="3960" w:hanging="360"/>
+      </w:pPr>
+      <w:rPr>
+        <w:rFonts w:ascii="Wingdings" w:hAnsi="Wingdings" w:hint="default"/>
+      </w:rPr>
+    </w:lvl>
+    <w:lvl w:ilvl="6" w:tplc="04090001" w:tentative="1">
+      <w:start w:val="1"/>
+      <w:numFmt w:val="bullet"/>
+      <w:lvlText w:val=""/>
+      <w:lvlJc w:val="left"/>
+      <w:pPr>
+        <w:ind w:left="4680" w:hanging="360"/>
+      </w:pPr>
+      <w:rPr>
+        <w:rFonts w:ascii="Symbol" w:hAnsi="Symbol" w:hint="default"/>
+      </w:rPr>
+    </w:lvl>
+    <w:lvl w:ilvl="7" w:tplc="04090003" w:tentative="1">
+      <w:start w:val="1"/>
+      <w:numFmt w:val="bullet"/>
+      <w:lvlText w:val="o"/>
+      <w:lvlJc w:val="left"/>
+      <w:pPr>
+        <w:ind w:left="5400" w:hanging="360"/>
+      </w:pPr>
+      <w:rPr>
+        <w:rFonts w:ascii="Courier New" w:hAnsi="Courier New" w:cs="Courier New" w:hint="default"/>
+      </w:rPr>
+    </w:lvl>
+    <w:lvl w:ilvl="8" w:tplc="04090005" w:tentative="1">
+      <w:start w:val="1"/>
+      <w:numFmt w:val="bullet"/>
+      <w:lvlText w:val=""/>
+      <w:lvlJc w:val="left"/>
+      <w:pPr>
+        <w:ind w:left="6120" w:hanging="360"/>
+      </w:pPr>
+      <w:rPr>
+        <w:rFonts w:ascii="Wingdings" w:hAnsi="Wingdings" w:hint="default"/>
+      </w:rPr>
+    </w:lvl>
+  </w:abstractNum>
+  <w:abstractNum w:abstractNumId="13">
     <w:nsid w:val="347E0648"/>
     <w:multiLevelType w:val="hybridMultilevel"/>
     <w:tmpl w:val="47D8A5E4"/>
@@ -10888,7 +11970,7 @@
       </w:rPr>
     </w:lvl>
   </w:abstractNum>
-  <w:abstractNum w:abstractNumId="13">
+  <w:abstractNum w:abstractNumId="14">
     <w:nsid w:val="39802380"/>
     <w:multiLevelType w:val="hybridMultilevel"/>
     <w:tmpl w:val="5D9EED16"/>
@@ -11001,7 +12083,7 @@
       </w:rPr>
     </w:lvl>
   </w:abstractNum>
-  <w:abstractNum w:abstractNumId="14">
+  <w:abstractNum w:abstractNumId="15">
     <w:nsid w:val="3AA22A5F"/>
     <w:multiLevelType w:val="hybridMultilevel"/>
     <w:tmpl w:val="74963D0C"/>
@@ -11114,7 +12196,120 @@
       </w:rPr>
     </w:lvl>
   </w:abstractNum>
-  <w:abstractNum w:abstractNumId="15">
+  <w:abstractNum w:abstractNumId="16">
+    <w:nsid w:val="44E41E1E"/>
+    <w:multiLevelType w:val="hybridMultilevel"/>
+    <w:tmpl w:val="043CCF4C"/>
+    <w:lvl w:ilvl="0" w:tplc="04090001">
+      <w:start w:val="1"/>
+      <w:numFmt w:val="bullet"/>
+      <w:lvlText w:val=""/>
+      <w:lvlJc w:val="left"/>
+      <w:pPr>
+        <w:ind w:left="720" w:hanging="360"/>
+      </w:pPr>
+      <w:rPr>
+        <w:rFonts w:ascii="Symbol" w:hAnsi="Symbol" w:hint="default"/>
+      </w:rPr>
+    </w:lvl>
+    <w:lvl w:ilvl="1" w:tplc="04090003" w:tentative="1">
+      <w:start w:val="1"/>
+      <w:numFmt w:val="bullet"/>
+      <w:lvlText w:val="o"/>
+      <w:lvlJc w:val="left"/>
+      <w:pPr>
+        <w:ind w:left="1440" w:hanging="360"/>
+      </w:pPr>
+      <w:rPr>
+        <w:rFonts w:ascii="Courier New" w:hAnsi="Courier New" w:cs="Courier New" w:hint="default"/>
+      </w:rPr>
+    </w:lvl>
+    <w:lvl w:ilvl="2" w:tplc="04090005" w:tentative="1">
+      <w:start w:val="1"/>
+      <w:numFmt w:val="bullet"/>
+      <w:lvlText w:val=""/>
+      <w:lvlJc w:val="left"/>
+      <w:pPr>
+        <w:ind w:left="2160" w:hanging="360"/>
+      </w:pPr>
+      <w:rPr>
+        <w:rFonts w:ascii="Wingdings" w:hAnsi="Wingdings" w:hint="default"/>
+      </w:rPr>
+    </w:lvl>
+    <w:lvl w:ilvl="3" w:tplc="04090001" w:tentative="1">
+      <w:start w:val="1"/>
+      <w:numFmt w:val="bullet"/>
+      <w:lvlText w:val=""/>
+      <w:lvlJc w:val="left"/>
+      <w:pPr>
+        <w:ind w:left="2880" w:hanging="360"/>
+      </w:pPr>
+      <w:rPr>
+        <w:rFonts w:ascii="Symbol" w:hAnsi="Symbol" w:hint="default"/>
+      </w:rPr>
+    </w:lvl>
+    <w:lvl w:ilvl="4" w:tplc="04090003" w:tentative="1">
+      <w:start w:val="1"/>
+      <w:numFmt w:val="bullet"/>
+      <w:lvlText w:val="o"/>
+      <w:lvlJc w:val="left"/>
+      <w:pPr>
+        <w:ind w:left="3600" w:hanging="360"/>
+      </w:pPr>
+      <w:rPr>
+        <w:rFonts w:ascii="Courier New" w:hAnsi="Courier New" w:cs="Courier New" w:hint="default"/>
+      </w:rPr>
+    </w:lvl>
+    <w:lvl w:ilvl="5" w:tplc="04090005" w:tentative="1">
+      <w:start w:val="1"/>
+      <w:numFmt w:val="bullet"/>
+      <w:lvlText w:val=""/>
+      <w:lvlJc w:val="left"/>
+      <w:pPr>
+        <w:ind w:left="4320" w:hanging="360"/>
+      </w:pPr>
+      <w:rPr>
+        <w:rFonts w:ascii="Wingdings" w:hAnsi="Wingdings" w:hint="default"/>
+      </w:rPr>
+    </w:lvl>
+    <w:lvl w:ilvl="6" w:tplc="04090001" w:tentative="1">
+      <w:start w:val="1"/>
+      <w:numFmt w:val="bullet"/>
+      <w:lvlText w:val=""/>
+      <w:lvlJc w:val="left"/>
+      <w:pPr>
+        <w:ind w:left="5040" w:hanging="360"/>
+      </w:pPr>
+      <w:rPr>
+        <w:rFonts w:ascii="Symbol" w:hAnsi="Symbol" w:hint="default"/>
+      </w:rPr>
+    </w:lvl>
+    <w:lvl w:ilvl="7" w:tplc="04090003" w:tentative="1">
+      <w:start w:val="1"/>
+      <w:numFmt w:val="bullet"/>
+      <w:lvlText w:val="o"/>
+      <w:lvlJc w:val="left"/>
+      <w:pPr>
+        <w:ind w:left="5760" w:hanging="360"/>
+      </w:pPr>
+      <w:rPr>
+        <w:rFonts w:ascii="Courier New" w:hAnsi="Courier New" w:cs="Courier New" w:hint="default"/>
+      </w:rPr>
+    </w:lvl>
+    <w:lvl w:ilvl="8" w:tplc="04090005" w:tentative="1">
+      <w:start w:val="1"/>
+      <w:numFmt w:val="bullet"/>
+      <w:lvlText w:val=""/>
+      <w:lvlJc w:val="left"/>
+      <w:pPr>
+        <w:ind w:left="6480" w:hanging="360"/>
+      </w:pPr>
+      <w:rPr>
+        <w:rFonts w:ascii="Wingdings" w:hAnsi="Wingdings" w:hint="default"/>
+      </w:rPr>
+    </w:lvl>
+  </w:abstractNum>
+  <w:abstractNum w:abstractNumId="17">
     <w:nsid w:val="464B5DC2"/>
     <w:multiLevelType w:val="hybridMultilevel"/>
     <w:tmpl w:val="2F80A10A"/>
@@ -11227,7 +12422,7 @@
       </w:rPr>
     </w:lvl>
   </w:abstractNum>
-  <w:abstractNum w:abstractNumId="16">
+  <w:abstractNum w:abstractNumId="18">
     <w:nsid w:val="469D3023"/>
     <w:multiLevelType w:val="hybridMultilevel"/>
     <w:tmpl w:val="EFE8232A"/>
@@ -11340,7 +12535,120 @@
       </w:rPr>
     </w:lvl>
   </w:abstractNum>
-  <w:abstractNum w:abstractNumId="17">
+  <w:abstractNum w:abstractNumId="19">
+    <w:nsid w:val="49A459ED"/>
+    <w:multiLevelType w:val="hybridMultilevel"/>
+    <w:tmpl w:val="6958DFBA"/>
+    <w:lvl w:ilvl="0" w:tplc="04090003">
+      <w:start w:val="1"/>
+      <w:numFmt w:val="bullet"/>
+      <w:lvlText w:val="o"/>
+      <w:lvlJc w:val="left"/>
+      <w:pPr>
+        <w:ind w:left="360" w:hanging="360"/>
+      </w:pPr>
+      <w:rPr>
+        <w:rFonts w:ascii="Courier New" w:hAnsi="Courier New" w:cs="Courier New" w:hint="default"/>
+      </w:rPr>
+    </w:lvl>
+    <w:lvl w:ilvl="1" w:tplc="04090005">
+      <w:start w:val="1"/>
+      <w:numFmt w:val="bullet"/>
+      <w:lvlText w:val=""/>
+      <w:lvlJc w:val="left"/>
+      <w:pPr>
+        <w:ind w:left="785" w:hanging="360"/>
+      </w:pPr>
+      <w:rPr>
+        <w:rFonts w:ascii="Wingdings" w:hAnsi="Wingdings" w:hint="default"/>
+      </w:rPr>
+    </w:lvl>
+    <w:lvl w:ilvl="2" w:tplc="04090005" w:tentative="1">
+      <w:start w:val="1"/>
+      <w:numFmt w:val="bullet"/>
+      <w:lvlText w:val=""/>
+      <w:lvlJc w:val="left"/>
+      <w:pPr>
+        <w:ind w:left="1800" w:hanging="360"/>
+      </w:pPr>
+      <w:rPr>
+        <w:rFonts w:ascii="Wingdings" w:hAnsi="Wingdings" w:hint="default"/>
+      </w:rPr>
+    </w:lvl>
+    <w:lvl w:ilvl="3" w:tplc="04090001" w:tentative="1">
+      <w:start w:val="1"/>
+      <w:numFmt w:val="bullet"/>
+      <w:lvlText w:val=""/>
+      <w:lvlJc w:val="left"/>
+      <w:pPr>
+        <w:ind w:left="2520" w:hanging="360"/>
+      </w:pPr>
+      <w:rPr>
+        <w:rFonts w:ascii="Symbol" w:hAnsi="Symbol" w:hint="default"/>
+      </w:rPr>
+    </w:lvl>
+    <w:lvl w:ilvl="4" w:tplc="04090003" w:tentative="1">
+      <w:start w:val="1"/>
+      <w:numFmt w:val="bullet"/>
+      <w:lvlText w:val="o"/>
+      <w:lvlJc w:val="left"/>
+      <w:pPr>
+        <w:ind w:left="3240" w:hanging="360"/>
+      </w:pPr>
+      <w:rPr>
+        <w:rFonts w:ascii="Courier New" w:hAnsi="Courier New" w:cs="Courier New" w:hint="default"/>
+      </w:rPr>
+    </w:lvl>
+    <w:lvl w:ilvl="5" w:tplc="04090005" w:tentative="1">
+      <w:start w:val="1"/>
+      <w:numFmt w:val="bullet"/>
+      <w:lvlText w:val=""/>
+      <w:lvlJc w:val="left"/>
+      <w:pPr>
+        <w:ind w:left="3960" w:hanging="360"/>
+      </w:pPr>
+      <w:rPr>
+        <w:rFonts w:ascii="Wingdings" w:hAnsi="Wingdings" w:hint="default"/>
+      </w:rPr>
+    </w:lvl>
+    <w:lvl w:ilvl="6" w:tplc="04090001" w:tentative="1">
+      <w:start w:val="1"/>
+      <w:numFmt w:val="bullet"/>
+      <w:lvlText w:val=""/>
+      <w:lvlJc w:val="left"/>
+      <w:pPr>
+        <w:ind w:left="4680" w:hanging="360"/>
+      </w:pPr>
+      <w:rPr>
+        <w:rFonts w:ascii="Symbol" w:hAnsi="Symbol" w:hint="default"/>
+      </w:rPr>
+    </w:lvl>
+    <w:lvl w:ilvl="7" w:tplc="04090003" w:tentative="1">
+      <w:start w:val="1"/>
+      <w:numFmt w:val="bullet"/>
+      <w:lvlText w:val="o"/>
+      <w:lvlJc w:val="left"/>
+      <w:pPr>
+        <w:ind w:left="5400" w:hanging="360"/>
+      </w:pPr>
+      <w:rPr>
+        <w:rFonts w:ascii="Courier New" w:hAnsi="Courier New" w:cs="Courier New" w:hint="default"/>
+      </w:rPr>
+    </w:lvl>
+    <w:lvl w:ilvl="8" w:tplc="04090005" w:tentative="1">
+      <w:start w:val="1"/>
+      <w:numFmt w:val="bullet"/>
+      <w:lvlText w:val=""/>
+      <w:lvlJc w:val="left"/>
+      <w:pPr>
+        <w:ind w:left="6120" w:hanging="360"/>
+      </w:pPr>
+      <w:rPr>
+        <w:rFonts w:ascii="Wingdings" w:hAnsi="Wingdings" w:hint="default"/>
+      </w:rPr>
+    </w:lvl>
+  </w:abstractNum>
+  <w:abstractNum w:abstractNumId="20">
     <w:nsid w:val="4A916791"/>
     <w:multiLevelType w:val="hybridMultilevel"/>
     <w:tmpl w:val="ED94DFE4"/>
@@ -11453,7 +12761,7 @@
       </w:rPr>
     </w:lvl>
   </w:abstractNum>
-  <w:abstractNum w:abstractNumId="18">
+  <w:abstractNum w:abstractNumId="21">
     <w:nsid w:val="4FF1249A"/>
     <w:multiLevelType w:val="hybridMultilevel"/>
     <w:tmpl w:val="F10C13B6"/>
@@ -11545,7 +12853,7 @@
       </w:pPr>
     </w:lvl>
   </w:abstractNum>
-  <w:abstractNum w:abstractNumId="19">
+  <w:abstractNum w:abstractNumId="22">
     <w:nsid w:val="56CF1153"/>
     <w:multiLevelType w:val="hybridMultilevel"/>
     <w:tmpl w:val="C7161212"/>
@@ -11658,7 +12966,7 @@
       </w:rPr>
     </w:lvl>
   </w:abstractNum>
-  <w:abstractNum w:abstractNumId="20">
+  <w:abstractNum w:abstractNumId="23">
     <w:nsid w:val="57994E32"/>
     <w:multiLevelType w:val="hybridMultilevel"/>
     <w:tmpl w:val="2E7230EA"/>
@@ -11771,7 +13079,7 @@
       </w:rPr>
     </w:lvl>
   </w:abstractNum>
-  <w:abstractNum w:abstractNumId="21">
+  <w:abstractNum w:abstractNumId="24">
     <w:nsid w:val="59BA0E63"/>
     <w:multiLevelType w:val="hybridMultilevel"/>
     <w:tmpl w:val="2C425A5C"/>
@@ -11884,7 +13192,7 @@
       </w:rPr>
     </w:lvl>
   </w:abstractNum>
-  <w:abstractNum w:abstractNumId="22">
+  <w:abstractNum w:abstractNumId="25">
     <w:nsid w:val="5B145884"/>
     <w:multiLevelType w:val="hybridMultilevel"/>
     <w:tmpl w:val="16F289B8"/>
@@ -11997,7 +13305,7 @@
       </w:rPr>
     </w:lvl>
   </w:abstractNum>
-  <w:abstractNum w:abstractNumId="23">
+  <w:abstractNum w:abstractNumId="26">
     <w:nsid w:val="5E1509E3"/>
     <w:multiLevelType w:val="hybridMultilevel"/>
     <w:tmpl w:val="AC3C1030"/>
@@ -12110,7 +13418,7 @@
       </w:rPr>
     </w:lvl>
   </w:abstractNum>
-  <w:abstractNum w:abstractNumId="24">
+  <w:abstractNum w:abstractNumId="27">
     <w:nsid w:val="5E7D222F"/>
     <w:multiLevelType w:val="hybridMultilevel"/>
     <w:tmpl w:val="8A44DA66"/>
@@ -12223,7 +13531,7 @@
       </w:rPr>
     </w:lvl>
   </w:abstractNum>
-  <w:abstractNum w:abstractNumId="25">
+  <w:abstractNum w:abstractNumId="28">
     <w:nsid w:val="5E8D0884"/>
     <w:multiLevelType w:val="hybridMultilevel"/>
     <w:tmpl w:val="C1E88156"/>
@@ -12336,7 +13644,7 @@
       </w:rPr>
     </w:lvl>
   </w:abstractNum>
-  <w:abstractNum w:abstractNumId="26">
+  <w:abstractNum w:abstractNumId="29">
     <w:nsid w:val="61A70987"/>
     <w:multiLevelType w:val="hybridMultilevel"/>
     <w:tmpl w:val="C6E49AD4"/>
@@ -12449,7 +13757,7 @@
       </w:rPr>
     </w:lvl>
   </w:abstractNum>
-  <w:abstractNum w:abstractNumId="27">
+  <w:abstractNum w:abstractNumId="30">
     <w:nsid w:val="624F3562"/>
     <w:multiLevelType w:val="hybridMultilevel"/>
     <w:tmpl w:val="80A0F050"/>
@@ -12562,7 +13870,7 @@
       </w:rPr>
     </w:lvl>
   </w:abstractNum>
-  <w:abstractNum w:abstractNumId="28">
+  <w:abstractNum w:abstractNumId="31">
     <w:nsid w:val="62F927CA"/>
     <w:multiLevelType w:val="hybridMultilevel"/>
     <w:tmpl w:val="55BEBF30"/>
@@ -12675,7 +13983,7 @@
       </w:rPr>
     </w:lvl>
   </w:abstractNum>
-  <w:abstractNum w:abstractNumId="29">
+  <w:abstractNum w:abstractNumId="32">
     <w:nsid w:val="65FC3208"/>
     <w:multiLevelType w:val="hybridMultilevel"/>
     <w:tmpl w:val="418E413E"/>
@@ -12788,7 +14096,7 @@
       </w:rPr>
     </w:lvl>
   </w:abstractNum>
-  <w:abstractNum w:abstractNumId="30">
+  <w:abstractNum w:abstractNumId="33">
     <w:nsid w:val="69CC11D5"/>
     <w:multiLevelType w:val="hybridMultilevel"/>
     <w:tmpl w:val="8058117C"/>
@@ -12901,7 +14209,7 @@
       </w:rPr>
     </w:lvl>
   </w:abstractNum>
-  <w:abstractNum w:abstractNumId="31">
+  <w:abstractNum w:abstractNumId="34">
     <w:nsid w:val="6AAA5B6B"/>
     <w:multiLevelType w:val="hybridMultilevel"/>
     <w:tmpl w:val="ABCA1010"/>
@@ -13014,7 +14322,7 @@
       </w:rPr>
     </w:lvl>
   </w:abstractNum>
-  <w:abstractNum w:abstractNumId="32">
+  <w:abstractNum w:abstractNumId="35">
     <w:nsid w:val="6AC267A4"/>
     <w:multiLevelType w:val="hybridMultilevel"/>
     <w:tmpl w:val="ABD0DEE0"/>
@@ -13128,19 +14436,19 @@
     </w:lvl>
   </w:abstractNum>
   <w:num w:numId="1">
-    <w:abstractNumId w:val="32"/>
+    <w:abstractNumId w:val="35"/>
   </w:num>
   <w:num w:numId="2">
-    <w:abstractNumId w:val="24"/>
+    <w:abstractNumId w:val="27"/>
   </w:num>
   <w:num w:numId="3">
-    <w:abstractNumId w:val="17"/>
+    <w:abstractNumId w:val="20"/>
   </w:num>
   <w:num w:numId="4">
-    <w:abstractNumId w:val="22"/>
+    <w:abstractNumId w:val="25"/>
   </w:num>
   <w:num w:numId="5">
-    <w:abstractNumId w:val="27"/>
+    <w:abstractNumId w:val="30"/>
   </w:num>
   <w:num w:numId="6">
     <w:abstractNumId w:val="7"/>
@@ -13149,64 +14457,64 @@
     <w:abstractNumId w:val="4"/>
   </w:num>
   <w:num w:numId="8">
-    <w:abstractNumId w:val="15"/>
+    <w:abstractNumId w:val="17"/>
   </w:num>
   <w:num w:numId="9">
     <w:abstractNumId w:val="6"/>
   </w:num>
   <w:num w:numId="10">
-    <w:abstractNumId w:val="31"/>
+    <w:abstractNumId w:val="34"/>
   </w:num>
   <w:num w:numId="11">
     <w:abstractNumId w:val="10"/>
   </w:num>
   <w:num w:numId="12">
-    <w:abstractNumId w:val="28"/>
+    <w:abstractNumId w:val="31"/>
   </w:num>
   <w:num w:numId="13">
-    <w:abstractNumId w:val="18"/>
+    <w:abstractNumId w:val="21"/>
   </w:num>
   <w:num w:numId="14">
-    <w:abstractNumId w:val="20"/>
+    <w:abstractNumId w:val="23"/>
   </w:num>
   <w:num w:numId="15">
     <w:abstractNumId w:val="3"/>
   </w:num>
   <w:num w:numId="16">
-    <w:abstractNumId w:val="23"/>
+    <w:abstractNumId w:val="26"/>
   </w:num>
   <w:num w:numId="17">
-    <w:abstractNumId w:val="26"/>
+    <w:abstractNumId w:val="29"/>
   </w:num>
   <w:num w:numId="18">
     <w:abstractNumId w:val="11"/>
   </w:num>
   <w:num w:numId="19">
-    <w:abstractNumId w:val="21"/>
+    <w:abstractNumId w:val="24"/>
   </w:num>
   <w:num w:numId="20">
     <w:abstractNumId w:val="9"/>
   </w:num>
   <w:num w:numId="21">
-    <w:abstractNumId w:val="29"/>
+    <w:abstractNumId w:val="32"/>
   </w:num>
   <w:num w:numId="22">
     <w:abstractNumId w:val="1"/>
   </w:num>
   <w:num w:numId="23">
-    <w:abstractNumId w:val="25"/>
+    <w:abstractNumId w:val="28"/>
   </w:num>
   <w:num w:numId="24">
     <w:abstractNumId w:val="2"/>
   </w:num>
   <w:num w:numId="25">
-    <w:abstractNumId w:val="19"/>
+    <w:abstractNumId w:val="22"/>
   </w:num>
   <w:num w:numId="26">
-    <w:abstractNumId w:val="30"/>
+    <w:abstractNumId w:val="33"/>
   </w:num>
   <w:num w:numId="27">
-    <w:abstractNumId w:val="12"/>
+    <w:abstractNumId w:val="13"/>
   </w:num>
   <w:num w:numId="28">
     <w:abstractNumId w:val="0"/>
@@ -13215,16 +14523,25 @@
     <w:abstractNumId w:val="5"/>
   </w:num>
   <w:num w:numId="30">
-    <w:abstractNumId w:val="16"/>
+    <w:abstractNumId w:val="18"/>
   </w:num>
   <w:num w:numId="31">
     <w:abstractNumId w:val="8"/>
   </w:num>
   <w:num w:numId="32">
-    <w:abstractNumId w:val="13"/>
+    <w:abstractNumId w:val="14"/>
   </w:num>
   <w:num w:numId="33">
-    <w:abstractNumId w:val="14"/>
+    <w:abstractNumId w:val="15"/>
+  </w:num>
+  <w:num w:numId="34">
+    <w:abstractNumId w:val="12"/>
+  </w:num>
+  <w:num w:numId="35">
+    <w:abstractNumId w:val="19"/>
+  </w:num>
+  <w:num w:numId="36">
+    <w:abstractNumId w:val="16"/>
   </w:num>
 </w:numbering>
 </file>

</xml_diff>